<commit_message>
Starting to write time-series section
</commit_message>
<xml_diff>
--- a/Dissertation/diagrams/auto-scaler-dist-coord.docx
+++ b/Dissertation/diagrams/auto-scaler-dist-coord.docx
@@ -9,7 +9,6 @@
         </w:rPr>
       </w:pPr>
       <w:bookmarkStart w:id="0" w:name="_GoBack"/>
-      <w:bookmarkEnd w:id="0"/>
       <w:r>
         <w:rPr>
           <w:rFonts w:ascii="Charter Roman" w:hAnsi="Charter Roman" w:cs="Calibri"/>
@@ -18,7 +17,199 @@
         <mc:AlternateContent>
           <mc:Choice Requires="wps">
             <w:drawing>
-              <wp:anchor distT="0" distB="0" distL="114300" distR="114300" simplePos="0" relativeHeight="251734016" behindDoc="0" locked="0" layoutInCell="1" allowOverlap="1" wp14:anchorId="5FB43021" wp14:editId="10BE1DEB">
+              <wp:anchor distT="0" distB="0" distL="114300" distR="114300" simplePos="0" relativeHeight="251700224" behindDoc="0" locked="0" layoutInCell="1" allowOverlap="1" wp14:anchorId="1268BD7A" wp14:editId="5DB0BB4D">
+                <wp:simplePos x="0" y="0"/>
+                <wp:positionH relativeFrom="column">
+                  <wp:posOffset>4443095</wp:posOffset>
+                </wp:positionH>
+                <wp:positionV relativeFrom="paragraph">
+                  <wp:posOffset>4265295</wp:posOffset>
+                </wp:positionV>
+                <wp:extent cx="624205" cy="225425"/>
+                <wp:effectExtent l="0" t="0" r="0" b="1270"/>
+                <wp:wrapNone/>
+                <wp:docPr id="22" name="Text Box 22"/>
+                <wp:cNvGraphicFramePr/>
+                <a:graphic xmlns:a="http://schemas.openxmlformats.org/drawingml/2006/main">
+                  <a:graphicData uri="http://schemas.microsoft.com/office/word/2010/wordprocessingShape">
+                    <wps:wsp>
+                      <wps:cNvSpPr txBox="1"/>
+                      <wps:spPr>
+                        <a:xfrm>
+                          <a:off x="0" y="0"/>
+                          <a:ext cx="624205" cy="225425"/>
+                        </a:xfrm>
+                        <a:prstGeom prst="rect">
+                          <a:avLst/>
+                        </a:prstGeom>
+                        <a:solidFill>
+                          <a:schemeClr val="lt1"/>
+                        </a:solidFill>
+                        <a:ln w="6350">
+                          <a:noFill/>
+                        </a:ln>
+                      </wps:spPr>
+                      <wps:txbx>
+                        <w:txbxContent>
+                          <w:p>
+                            <w:pPr>
+                              <w:jc w:val="center"/>
+                              <w:rPr>
+                                <w:rFonts w:ascii="Charter Roman" w:hAnsi="Charter Roman"/>
+                                <w:sz w:val="20"/>
+                                <w:szCs w:val="20"/>
+                                <w:lang w:val="en-US"/>
+                              </w:rPr>
+                            </w:pPr>
+                            <w:r>
+                              <w:rPr>
+                                <w:rFonts w:ascii="Charter Roman" w:hAnsi="Charter Roman"/>
+                                <w:sz w:val="20"/>
+                                <w:szCs w:val="20"/>
+                                <w:lang w:val="en-US"/>
+                              </w:rPr>
+                              <w:t>Collect</w:t>
+                            </w:r>
+                          </w:p>
+                        </w:txbxContent>
+                      </wps:txbx>
+                      <wps:bodyPr rot="0" spcFirstLastPara="0" vertOverflow="overflow" horzOverflow="overflow" vert="horz" wrap="square" lIns="91440" tIns="45720" rIns="91440" bIns="45720" numCol="1" spcCol="0" rtlCol="0" fromWordArt="0" anchor="ctr" anchorCtr="0" forceAA="0" compatLnSpc="1">
+                        <a:prstTxWarp prst="textNoShape">
+                          <a:avLst/>
+                        </a:prstTxWarp>
+                        <a:spAutoFit/>
+                      </wps:bodyPr>
+                    </wps:wsp>
+                  </a:graphicData>
+                </a:graphic>
+                <wp14:sizeRelH relativeFrom="margin">
+                  <wp14:pctWidth>0</wp14:pctWidth>
+                </wp14:sizeRelH>
+                <wp14:sizeRelV relativeFrom="margin">
+                  <wp14:pctHeight>0</wp14:pctHeight>
+                </wp14:sizeRelV>
+              </wp:anchor>
+            </w:drawing>
+          </mc:Choice>
+          <mc:Fallback>
+            <w:pict>
+              <v:shapetype w14:anchorId="1268BD7A" id="_x0000_t202" coordsize="21600,21600" o:spt="202" path="m,l,21600r21600,l21600,xe">
+                <v:stroke joinstyle="miter"/>
+                <v:path gradientshapeok="t" o:connecttype="rect"/>
+              </v:shapetype>
+              <v:shape id="Text Box 22" o:spid="_x0000_s1026" type="#_x0000_t202" style="position:absolute;margin-left:349.85pt;margin-top:335.85pt;width:49.15pt;height:17.75pt;z-index:251700224;visibility:visible;mso-wrap-style:square;mso-width-percent:0;mso-height-percent:0;mso-wrap-distance-left:9pt;mso-wrap-distance-top:0;mso-wrap-distance-right:9pt;mso-wrap-distance-bottom:0;mso-position-horizontal:absolute;mso-position-horizontal-relative:text;mso-position-vertical:absolute;mso-position-vertical-relative:text;mso-width-percent:0;mso-height-percent:0;mso-width-relative:margin;mso-height-relative:margin;v-text-anchor:middle" o:gfxdata="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" fillcolor="white [3201]" stroked="f" strokeweight=".5pt">
+                <v:textbox style="mso-fit-shape-to-text:t">
+                  <w:txbxContent>
+                    <w:p>
+                      <w:pPr>
+                        <w:jc w:val="center"/>
+                        <w:rPr>
+                          <w:rFonts w:ascii="Charter Roman" w:hAnsi="Charter Roman"/>
+                          <w:sz w:val="20"/>
+                          <w:szCs w:val="20"/>
+                          <w:lang w:val="en-US"/>
+                        </w:rPr>
+                      </w:pPr>
+                      <w:r>
+                        <w:rPr>
+                          <w:rFonts w:ascii="Charter Roman" w:hAnsi="Charter Roman"/>
+                          <w:sz w:val="20"/>
+                          <w:szCs w:val="20"/>
+                          <w:lang w:val="en-US"/>
+                        </w:rPr>
+                        <w:t>Collect</w:t>
+                      </w:r>
+                    </w:p>
+                  </w:txbxContent>
+                </v:textbox>
+              </v:shape>
+            </w:pict>
+          </mc:Fallback>
+        </mc:AlternateContent>
+      </w:r>
+      <w:r>
+        <w:rPr>
+          <w:rFonts w:ascii="Charter Roman" w:hAnsi="Charter Roman" w:cs="Calibri"/>
+          <w:noProof/>
+        </w:rPr>
+        <mc:AlternateContent>
+          <mc:Choice Requires="wps">
+            <w:drawing>
+              <wp:anchor distT="0" distB="0" distL="114300" distR="114300" simplePos="0" relativeHeight="251698176" behindDoc="0" locked="0" layoutInCell="1" allowOverlap="1" wp14:anchorId="17139062" wp14:editId="51285C3D">
+                <wp:simplePos x="0" y="0"/>
+                <wp:positionH relativeFrom="column">
+                  <wp:posOffset>4380230</wp:posOffset>
+                </wp:positionH>
+                <wp:positionV relativeFrom="paragraph">
+                  <wp:posOffset>4552387</wp:posOffset>
+                </wp:positionV>
+                <wp:extent cx="746125" cy="5715"/>
+                <wp:effectExtent l="25400" t="63500" r="0" b="70485"/>
+                <wp:wrapNone/>
+                <wp:docPr id="21" name="Straight Arrow Connector 21"/>
+                <wp:cNvGraphicFramePr/>
+                <a:graphic xmlns:a="http://schemas.openxmlformats.org/drawingml/2006/main">
+                  <a:graphicData uri="http://schemas.microsoft.com/office/word/2010/wordprocessingShape">
+                    <wps:wsp>
+                      <wps:cNvCnPr/>
+                      <wps:spPr>
+                        <a:xfrm flipH="1">
+                          <a:off x="0" y="0"/>
+                          <a:ext cx="746125" cy="5715"/>
+                        </a:xfrm>
+                        <a:prstGeom prst="straightConnector1">
+                          <a:avLst/>
+                        </a:prstGeom>
+                        <a:ln w="19050">
+                          <a:solidFill>
+                            <a:schemeClr val="tx1"/>
+                          </a:solidFill>
+                          <a:tailEnd type="triangle"/>
+                        </a:ln>
+                      </wps:spPr>
+                      <wps:style>
+                        <a:lnRef idx="1">
+                          <a:schemeClr val="accent1"/>
+                        </a:lnRef>
+                        <a:fillRef idx="0">
+                          <a:schemeClr val="accent1"/>
+                        </a:fillRef>
+                        <a:effectRef idx="0">
+                          <a:schemeClr val="accent1"/>
+                        </a:effectRef>
+                        <a:fontRef idx="minor">
+                          <a:schemeClr val="tx1"/>
+                        </a:fontRef>
+                      </wps:style>
+                      <wps:bodyPr/>
+                    </wps:wsp>
+                  </a:graphicData>
+                </a:graphic>
+              </wp:anchor>
+            </w:drawing>
+          </mc:Choice>
+          <mc:Fallback>
+            <w:pict>
+              <v:shapetype w14:anchorId="58DF6FC0" id="_x0000_t32" coordsize="21600,21600" o:spt="32" o:oned="t" path="m,l21600,21600e" filled="f">
+                <v:path arrowok="t" fillok="f" o:connecttype="none"/>
+                <o:lock v:ext="edit" shapetype="t"/>
+              </v:shapetype>
+              <v:shape id="Straight Arrow Connector 21" o:spid="_x0000_s1026" type="#_x0000_t32" style="position:absolute;margin-left:344.9pt;margin-top:358.45pt;width:58.75pt;height:.45pt;flip:x;z-index:251698176;visibility:visible;mso-wrap-style:square;mso-wrap-distance-left:9pt;mso-wrap-distance-top:0;mso-wrap-distance-right:9pt;mso-wrap-distance-bottom:0;mso-position-horizontal:absolute;mso-position-horizontal-relative:text;mso-position-vertical:absolute;mso-position-vertical-relative:text" o:gfxdata="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" strokecolor="black [3213]" strokeweight="1.5pt">
+                <v:stroke endarrow="block" joinstyle="miter"/>
+              </v:shape>
+            </w:pict>
+          </mc:Fallback>
+        </mc:AlternateContent>
+      </w:r>
+      <w:r>
+        <w:rPr>
+          <w:rFonts w:ascii="Charter Roman" w:hAnsi="Charter Roman" w:cs="Calibri"/>
+          <w:noProof/>
+        </w:rPr>
+        <mc:AlternateContent>
+          <mc:Choice Requires="wps">
+            <w:drawing>
+              <wp:anchor distT="0" distB="0" distL="114300" distR="114300" simplePos="0" relativeHeight="251734016" behindDoc="0" locked="0" layoutInCell="1" allowOverlap="1" wp14:anchorId="5FB43021" wp14:editId="031D9444">
                 <wp:simplePos x="0" y="0"/>
                 <wp:positionH relativeFrom="column">
                   <wp:posOffset>2506980</wp:posOffset>
@@ -87,11 +278,7 @@
           </mc:Choice>
           <mc:Fallback>
             <w:pict>
-              <v:shapetype w14:anchorId="5FB43021" id="_x0000_t202" coordsize="21600,21600" o:spt="202" path="m,l,21600r21600,l21600,xe">
-                <v:stroke joinstyle="miter"/>
-                <v:path gradientshapeok="t" o:connecttype="rect"/>
-              </v:shapetype>
-              <v:shape id="Text Box 32" o:spid="_x0000_s1026" type="#_x0000_t202" style="position:absolute;margin-left:197.4pt;margin-top:484pt;width:121.3pt;height:29.35pt;z-index:251734016;visibility:visible;mso-wrap-style:square;mso-width-percent:0;mso-wrap-distance-left:9pt;mso-wrap-distance-top:0;mso-wrap-distance-right:9pt;mso-wrap-distance-bottom:0;mso-position-horizontal:absolute;mso-position-horizontal-relative:text;mso-position-vertical:absolute;mso-position-vertical-relative:text;mso-width-percent:0;mso-width-relative:margin;v-text-anchor:middle" o:gfxdata="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" fillcolor="white [3201]" stroked="f" strokeweight=".5pt">
+              <v:shape w14:anchorId="5FB43021" id="Text Box 32" o:spid="_x0000_s1027" type="#_x0000_t202" style="position:absolute;margin-left:197.4pt;margin-top:484pt;width:121.3pt;height:29.35pt;z-index:251734016;visibility:visible;mso-wrap-style:square;mso-width-percent:0;mso-wrap-distance-left:9pt;mso-wrap-distance-top:0;mso-wrap-distance-right:9pt;mso-wrap-distance-bottom:0;mso-position-horizontal:absolute;mso-position-horizontal-relative:text;mso-position-vertical:absolute;mso-position-vertical-relative:text;mso-width-percent:0;mso-width-relative:margin;v-text-anchor:middle" o:gfxdata="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" fillcolor="white [3201]" stroked="f" strokeweight=".5pt">
                 <v:textbox>
                   <w:txbxContent>
                     <w:p>
@@ -125,7 +312,7 @@
         <mc:AlternateContent>
           <mc:Choice Requires="wps">
             <w:drawing>
-              <wp:anchor distT="0" distB="0" distL="114300" distR="114300" simplePos="0" relativeHeight="251732992" behindDoc="0" locked="0" layoutInCell="1" allowOverlap="1" wp14:anchorId="38C9D9D4" wp14:editId="0B2E2851">
+              <wp:anchor distT="0" distB="0" distL="114300" distR="114300" simplePos="0" relativeHeight="251732992" behindDoc="0" locked="0" layoutInCell="1" allowOverlap="1" wp14:anchorId="38C9D9D4" wp14:editId="20CD942D">
                 <wp:simplePos x="0" y="0"/>
                 <wp:positionH relativeFrom="column">
                   <wp:posOffset>3420061</wp:posOffset>
@@ -199,7 +386,7 @@
           </mc:Choice>
           <mc:Fallback>
             <w:pict>
-              <v:shape w14:anchorId="38C9D9D4" id="Text Box 31" o:spid="_x0000_s1027" type="#_x0000_t202" style="position:absolute;margin-left:269.3pt;margin-top:422.75pt;width:27.7pt;height:26.35pt;z-index:251732992;visibility:visible;mso-wrap-style:square;mso-width-percent:0;mso-height-percent:0;mso-wrap-distance-left:9pt;mso-wrap-distance-top:0;mso-wrap-distance-right:9pt;mso-wrap-distance-bottom:0;mso-position-horizontal:absolute;mso-position-horizontal-relative:text;mso-position-vertical:absolute;mso-position-vertical-relative:text;mso-width-percent:0;mso-height-percent:0;mso-width-relative:margin;mso-height-relative:margin;v-text-anchor:top" o:gfxdata="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" fillcolor="white [3201]" stroked="f" strokeweight=".5pt">
+              <v:shape w14:anchorId="38C9D9D4" id="Text Box 31" o:spid="_x0000_s1028" type="#_x0000_t202" style="position:absolute;margin-left:269.3pt;margin-top:422.75pt;width:27.7pt;height:26.35pt;z-index:251732992;visibility:visible;mso-wrap-style:square;mso-width-percent:0;mso-height-percent:0;mso-wrap-distance-left:9pt;mso-wrap-distance-top:0;mso-wrap-distance-right:9pt;mso-wrap-distance-bottom:0;mso-position-horizontal:absolute;mso-position-horizontal-relative:text;mso-position-vertical:absolute;mso-position-vertical-relative:text;mso-width-percent:0;mso-height-percent:0;mso-width-relative:margin;mso-height-relative:margin;v-text-anchor:top" o:gfxdata="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" fillcolor="white [3201]" stroked="f" strokeweight=".5pt">
                 <v:textbox>
                   <w:txbxContent>
                     <w:p>
@@ -235,7 +422,7 @@
         <mc:AlternateContent>
           <mc:Choice Requires="wps">
             <w:drawing>
-              <wp:anchor distT="0" distB="0" distL="114300" distR="114300" simplePos="0" relativeHeight="251730944" behindDoc="0" locked="0" layoutInCell="1" allowOverlap="1" wp14:anchorId="5EA325A2" wp14:editId="55461ACA">
+              <wp:anchor distT="0" distB="0" distL="114300" distR="114300" simplePos="0" relativeHeight="251730944" behindDoc="0" locked="0" layoutInCell="1" allowOverlap="1" wp14:anchorId="5EA325A2" wp14:editId="09BA40EB">
                 <wp:simplePos x="0" y="0"/>
                 <wp:positionH relativeFrom="column">
                   <wp:posOffset>3966259</wp:posOffset>
@@ -291,11 +478,7 @@
           </mc:Choice>
           <mc:Fallback>
             <w:pict>
-              <v:shapetype w14:anchorId="7F47B073" id="_x0000_t32" coordsize="21600,21600" o:spt="32" o:oned="t" path="m,l21600,21600e" filled="f">
-                <v:path arrowok="t" fillok="f" o:connecttype="none"/>
-                <o:lock v:ext="edit" shapetype="t"/>
-              </v:shapetype>
-              <v:shape id="Straight Arrow Connector 30" o:spid="_x0000_s1026" type="#_x0000_t32" style="position:absolute;margin-left:312.3pt;margin-top:414.65pt;width:1.1pt;height:48.2pt;flip:x;z-index:251730944;visibility:visible;mso-wrap-style:square;mso-wrap-distance-left:9pt;mso-wrap-distance-top:0;mso-wrap-distance-right:9pt;mso-wrap-distance-bottom:0;mso-position-horizontal:absolute;mso-position-horizontal-relative:text;mso-position-vertical:absolute;mso-position-vertical-relative:text" o:gfxdata="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" strokecolor="black [3213]" strokeweight="1.5pt">
+              <v:shape w14:anchorId="640CFC87" id="Straight Arrow Connector 30" o:spid="_x0000_s1026" type="#_x0000_t32" style="position:absolute;margin-left:312.3pt;margin-top:414.65pt;width:1.1pt;height:48.2pt;flip:x;z-index:251730944;visibility:visible;mso-wrap-style:square;mso-wrap-distance-left:9pt;mso-wrap-distance-top:0;mso-wrap-distance-right:9pt;mso-wrap-distance-bottom:0;mso-position-horizontal:absolute;mso-position-horizontal-relative:text;mso-position-vertical:absolute;mso-position-vertical-relative:text" o:gfxdata="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" strokecolor="black [3213]" strokeweight="1.5pt">
                 <v:stroke startarrow="block" endarrow="block" joinstyle="miter"/>
               </v:shape>
             </w:pict>
@@ -310,7 +493,7 @@
         <mc:AlternateContent>
           <mc:Choice Requires="wps">
             <w:drawing>
-              <wp:anchor distT="0" distB="0" distL="114300" distR="114300" simplePos="0" relativeHeight="251728896" behindDoc="0" locked="0" layoutInCell="1" allowOverlap="1" wp14:anchorId="0E624BFA" wp14:editId="042C6776">
+              <wp:anchor distT="0" distB="0" distL="114300" distR="114300" simplePos="0" relativeHeight="251728896" behindDoc="0" locked="0" layoutInCell="1" allowOverlap="1" wp14:anchorId="0E624BFA" wp14:editId="49593530">
                 <wp:simplePos x="0" y="0"/>
                 <wp:positionH relativeFrom="column">
                   <wp:posOffset>3169871</wp:posOffset>
@@ -366,7 +549,7 @@
           </mc:Choice>
           <mc:Fallback>
             <w:pict>
-              <v:shape w14:anchorId="65A0381E" id="Straight Arrow Connector 29" o:spid="_x0000_s1026" type="#_x0000_t32" style="position:absolute;margin-left:249.6pt;margin-top:414.9pt;width:1.1pt;height:48.2pt;flip:x;z-index:251728896;visibility:visible;mso-wrap-style:square;mso-wrap-distance-left:9pt;mso-wrap-distance-top:0;mso-wrap-distance-right:9pt;mso-wrap-distance-bottom:0;mso-position-horizontal:absolute;mso-position-horizontal-relative:text;mso-position-vertical:absolute;mso-position-vertical-relative:text" o:gfxdata="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" strokecolor="black [3213]" strokeweight="1.5pt">
+              <v:shape w14:anchorId="46354A37" id="Straight Arrow Connector 29" o:spid="_x0000_s1026" type="#_x0000_t32" style="position:absolute;margin-left:249.6pt;margin-top:414.9pt;width:1.1pt;height:48.2pt;flip:x;z-index:251728896;visibility:visible;mso-wrap-style:square;mso-wrap-distance-left:9pt;mso-wrap-distance-top:0;mso-wrap-distance-right:9pt;mso-wrap-distance-bottom:0;mso-position-horizontal:absolute;mso-position-horizontal-relative:text;mso-position-vertical:absolute;mso-position-vertical-relative:text" o:gfxdata="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" strokecolor="black [3213]" strokeweight="1.5pt">
                 <v:stroke startarrow="block" endarrow="block" joinstyle="miter"/>
               </v:shape>
             </w:pict>
@@ -381,7 +564,7 @@
         <mc:AlternateContent>
           <mc:Choice Requires="wps">
             <w:drawing>
-              <wp:anchor distT="0" distB="0" distL="114300" distR="114300" simplePos="0" relativeHeight="251726848" behindDoc="0" locked="0" layoutInCell="1" allowOverlap="1" wp14:anchorId="11A020D8" wp14:editId="4BC9BF69">
+              <wp:anchor distT="0" distB="0" distL="114300" distR="114300" simplePos="0" relativeHeight="251726848" behindDoc="0" locked="0" layoutInCell="1" allowOverlap="1" wp14:anchorId="11A020D8" wp14:editId="7E5A46A7">
                 <wp:simplePos x="0" y="0"/>
                 <wp:positionH relativeFrom="column">
                   <wp:posOffset>2506296</wp:posOffset>
@@ -437,7 +620,7 @@
           </mc:Choice>
           <mc:Fallback>
             <w:pict>
-              <v:shape w14:anchorId="18E1023A" id="Straight Arrow Connector 28" o:spid="_x0000_s1026" type="#_x0000_t32" style="position:absolute;margin-left:197.35pt;margin-top:414.8pt;width:1.1pt;height:48.2pt;flip:x;z-index:251726848;visibility:visible;mso-wrap-style:square;mso-wrap-distance-left:9pt;mso-wrap-distance-top:0;mso-wrap-distance-right:9pt;mso-wrap-distance-bottom:0;mso-position-horizontal:absolute;mso-position-horizontal-relative:text;mso-position-vertical:absolute;mso-position-vertical-relative:text" o:gfxdata="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" strokecolor="black [3213]" strokeweight="1.5pt">
+              <v:shape w14:anchorId="58DB803F" id="Straight Arrow Connector 28" o:spid="_x0000_s1026" type="#_x0000_t32" style="position:absolute;margin-left:197.35pt;margin-top:414.8pt;width:1.1pt;height:48.2pt;flip:x;z-index:251726848;visibility:visible;mso-wrap-style:square;mso-wrap-distance-left:9pt;mso-wrap-distance-top:0;mso-wrap-distance-right:9pt;mso-wrap-distance-bottom:0;mso-position-horizontal:absolute;mso-position-horizontal-relative:text;mso-position-vertical:absolute;mso-position-vertical-relative:text" o:gfxdata="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" strokecolor="black [3213]" strokeweight="1.5pt">
                 <v:stroke startarrow="block" endarrow="block" joinstyle="miter"/>
               </v:shape>
             </w:pict>
@@ -452,7 +635,7 @@
         <mc:AlternateContent>
           <mc:Choice Requires="wps">
             <w:drawing>
-              <wp:anchor distT="0" distB="0" distL="114300" distR="114300" simplePos="0" relativeHeight="251725824" behindDoc="0" locked="0" layoutInCell="1" allowOverlap="1" wp14:anchorId="714FD3E9" wp14:editId="7508A883">
+              <wp:anchor distT="0" distB="0" distL="114300" distR="114300" simplePos="0" relativeHeight="251725824" behindDoc="0" locked="0" layoutInCell="1" allowOverlap="1" wp14:anchorId="714FD3E9" wp14:editId="68557B2A">
                 <wp:simplePos x="0" y="0"/>
                 <wp:positionH relativeFrom="column">
                   <wp:posOffset>2247314</wp:posOffset>
@@ -517,7 +700,7 @@
           </mc:Choice>
           <mc:Fallback>
             <w:pict>
-              <v:shapetype w14:anchorId="44FAC63F" id="_x0000_t69" coordsize="21600,21600" o:spt="69" adj="4320,5400" path="m,10800l@0,21600@0@3@2@3@2,21600,21600,10800@2,0@2@1@0@1@0,xe">
+              <v:shapetype w14:anchorId="42947F82" id="_x0000_t69" coordsize="21600,21600" o:spt="69" adj="4320,5400" path="m,10800l@0,21600@0@3@2@3@2,21600,21600,10800@2,0@2@1@0@1@0,xe">
                 <v:stroke joinstyle="miter"/>
                 <v:formulas>
                   <v:f eqn="val #0"/>
@@ -546,7 +729,7 @@
         <mc:AlternateContent>
           <mc:Choice Requires="wps">
             <w:drawing>
-              <wp:anchor distT="0" distB="0" distL="114300" distR="114300" simplePos="0" relativeHeight="251677696" behindDoc="0" locked="0" layoutInCell="1" allowOverlap="1" wp14:anchorId="11191CAE" wp14:editId="189FCA26">
+              <wp:anchor distT="0" distB="0" distL="114300" distR="114300" simplePos="0" relativeHeight="251677696" behindDoc="0" locked="0" layoutInCell="1" allowOverlap="1" wp14:anchorId="11191CAE" wp14:editId="3262D5E5">
                 <wp:simplePos x="0" y="0"/>
                 <wp:positionH relativeFrom="column">
                   <wp:posOffset>3434031</wp:posOffset>
@@ -620,7 +803,7 @@
           </mc:Choice>
           <mc:Fallback>
             <w:pict>
-              <v:shape w14:anchorId="11191CAE" id="Text Box 16" o:spid="_x0000_s1028" type="#_x0000_t202" style="position:absolute;margin-left:270.4pt;margin-top:300.9pt;width:27.7pt;height:26.35pt;z-index:251677696;visibility:visible;mso-wrap-style:square;mso-width-percent:0;mso-height-percent:0;mso-wrap-distance-left:9pt;mso-wrap-distance-top:0;mso-wrap-distance-right:9pt;mso-wrap-distance-bottom:0;mso-position-horizontal:absolute;mso-position-horizontal-relative:text;mso-position-vertical:absolute;mso-position-vertical-relative:text;mso-width-percent:0;mso-height-percent:0;mso-width-relative:margin;mso-height-relative:margin;v-text-anchor:top" o:gfxdata="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" fillcolor="white [3201]" stroked="f" strokeweight=".5pt">
+              <v:shape w14:anchorId="11191CAE" id="Text Box 16" o:spid="_x0000_s1029" type="#_x0000_t202" style="position:absolute;margin-left:270.4pt;margin-top:300.9pt;width:27.7pt;height:26.35pt;z-index:251677696;visibility:visible;mso-wrap-style:square;mso-width-percent:0;mso-height-percent:0;mso-wrap-distance-left:9pt;mso-wrap-distance-top:0;mso-wrap-distance-right:9pt;mso-wrap-distance-bottom:0;mso-position-horizontal:absolute;mso-position-horizontal-relative:text;mso-position-vertical:absolute;mso-position-vertical-relative:text;mso-width-percent:0;mso-height-percent:0;mso-width-relative:margin;mso-height-relative:margin;v-text-anchor:top" o:gfxdata="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" fillcolor="white [3201]" stroked="f" strokeweight=".5pt">
                 <v:textbox>
                   <w:txbxContent>
                     <w:p>
@@ -656,7 +839,7 @@
         <mc:AlternateContent>
           <mc:Choice Requires="wps">
             <w:drawing>
-              <wp:anchor distT="0" distB="0" distL="114300" distR="114300" simplePos="0" relativeHeight="251661312" behindDoc="0" locked="0" layoutInCell="1" allowOverlap="1" wp14:anchorId="0CC99DBC" wp14:editId="2C3A185A">
+              <wp:anchor distT="0" distB="0" distL="114300" distR="114300" simplePos="0" relativeHeight="251661312" behindDoc="0" locked="0" layoutInCell="1" allowOverlap="1" wp14:anchorId="0CC99DBC" wp14:editId="14B491A7">
                 <wp:simplePos x="0" y="0"/>
                 <wp:positionH relativeFrom="column">
                   <wp:posOffset>2282482</wp:posOffset>
@@ -750,7 +933,7 @@
           </mc:Choice>
           <mc:Fallback>
             <w:pict>
-              <v:roundrect w14:anchorId="0CC99DBC" id="Rounded Rectangle 4" o:spid="_x0000_s1027" style="position:absolute;margin-left:179.7pt;margin-top:236.5pt;width:45.4pt;height:167.25pt;z-index:251661312;visibility:visible;mso-wrap-style:square;mso-width-percent:0;mso-height-percent:0;mso-wrap-distance-left:9pt;mso-wrap-distance-top:0;mso-wrap-distance-right:9pt;mso-wrap-distance-bottom:0;mso-position-horizontal:absolute;mso-position-horizontal-relative:text;mso-position-vertical:absolute;mso-position-vertical-relative:text;mso-width-percent:0;mso-height-percent:0;mso-width-relative:margin;mso-height-relative:margin;v-text-anchor:top" arcsize="10923f" o:gfxdata="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" filled="f" strokecolor="black [3213]" strokeweight="1.5pt">
+              <v:roundrect w14:anchorId="0CC99DBC" id="Rounded Rectangle 4" o:spid="_x0000_s1030" style="position:absolute;margin-left:179.7pt;margin-top:236.5pt;width:45.4pt;height:167.25pt;z-index:251661312;visibility:visible;mso-wrap-style:square;mso-width-percent:0;mso-height-percent:0;mso-wrap-distance-left:9pt;mso-wrap-distance-top:0;mso-wrap-distance-right:9pt;mso-wrap-distance-bottom:0;mso-position-horizontal:absolute;mso-position-horizontal-relative:text;mso-position-vertical:absolute;mso-position-vertical-relative:text;mso-width-percent:0;mso-height-percent:0;mso-width-relative:margin;mso-height-relative:margin;v-text-anchor:top" arcsize="10923f" o:gfxdata="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" filled="f" strokecolor="black [3213]" strokeweight="1.5pt">
                 <v:stroke joinstyle="miter"/>
                 <v:textbox>
                   <w:txbxContent>
@@ -791,7 +974,7 @@
         <mc:AlternateContent>
           <mc:Choice Requires="wps">
             <w:drawing>
-              <wp:anchor distT="0" distB="0" distL="114300" distR="114300" simplePos="0" relativeHeight="251718656" behindDoc="0" locked="0" layoutInCell="1" allowOverlap="1" wp14:anchorId="2CC2E829" wp14:editId="2EA97762">
+              <wp:anchor distT="0" distB="0" distL="114300" distR="114300" simplePos="0" relativeHeight="251718656" behindDoc="0" locked="0" layoutInCell="1" allowOverlap="1" wp14:anchorId="2CC2E829" wp14:editId="6E4476E0">
                 <wp:simplePos x="0" y="0"/>
                 <wp:positionH relativeFrom="column">
                   <wp:posOffset>2345788</wp:posOffset>
@@ -917,7 +1100,7 @@
           </mc:Choice>
           <mc:Fallback>
             <w:pict>
-              <v:roundrect w14:anchorId="2CC2E829" id="Rounded Rectangle 36" o:spid="_x0000_s1028" style="position:absolute;margin-left:184.7pt;margin-top:316.25pt;width:35.45pt;height:83.6pt;z-index:251718656;visibility:visible;mso-wrap-style:square;mso-width-percent:0;mso-wrap-distance-left:9pt;mso-wrap-distance-top:0;mso-wrap-distance-right:9pt;mso-wrap-distance-bottom:0;mso-position-horizontal:absolute;mso-position-horizontal-relative:text;mso-position-vertical:absolute;mso-position-vertical-relative:text;mso-width-percent:0;mso-width-relative:margin;v-text-anchor:middle" arcsize="8662f" o:gfxdata="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" filled="f" strokecolor="black [3213]" strokeweight="1.5pt">
+              <v:roundrect w14:anchorId="2CC2E829" id="Rounded Rectangle 36" o:spid="_x0000_s1031" style="position:absolute;margin-left:184.7pt;margin-top:316.25pt;width:35.45pt;height:83.6pt;z-index:251718656;visibility:visible;mso-wrap-style:square;mso-width-percent:0;mso-wrap-distance-left:9pt;mso-wrap-distance-top:0;mso-wrap-distance-right:9pt;mso-wrap-distance-bottom:0;mso-position-horizontal:absolute;mso-position-horizontal-relative:text;mso-position-vertical:absolute;mso-position-vertical-relative:text;mso-width-percent:0;mso-width-relative:margin;v-text-anchor:middle" arcsize="8662f" o:gfxdata="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" filled="f" strokecolor="black [3213]" strokeweight="1.5pt">
                 <v:stroke dashstyle="dash" joinstyle="miter"/>
                 <v:textbox style="layout-flow:vertical">
                   <w:txbxContent>
@@ -993,7 +1176,7 @@
         <mc:AlternateContent>
           <mc:Choice Requires="wps">
             <w:drawing>
-              <wp:anchor distT="0" distB="0" distL="114300" distR="114300" simplePos="0" relativeHeight="251720704" behindDoc="0" locked="0" layoutInCell="1" allowOverlap="1" wp14:anchorId="4274EEF6" wp14:editId="48D0E7A0">
+              <wp:anchor distT="0" distB="0" distL="114300" distR="114300" simplePos="0" relativeHeight="251720704" behindDoc="0" locked="0" layoutInCell="1" allowOverlap="1" wp14:anchorId="4274EEF6" wp14:editId="53916CF4">
                 <wp:simplePos x="0" y="0"/>
                 <wp:positionH relativeFrom="column">
                   <wp:posOffset>2908494</wp:posOffset>
@@ -1087,7 +1270,7 @@
           </mc:Choice>
           <mc:Fallback>
             <w:pict>
-              <v:roundrect w14:anchorId="4274EEF6" id="Rounded Rectangle 37" o:spid="_x0000_s1029" style="position:absolute;margin-left:229pt;margin-top:237.05pt;width:47.1pt;height:167.25pt;z-index:251720704;visibility:visible;mso-wrap-style:square;mso-width-percent:0;mso-height-percent:0;mso-wrap-distance-left:9pt;mso-wrap-distance-top:0;mso-wrap-distance-right:9pt;mso-wrap-distance-bottom:0;mso-position-horizontal:absolute;mso-position-horizontal-relative:text;mso-position-vertical:absolute;mso-position-vertical-relative:text;mso-width-percent:0;mso-height-percent:0;mso-width-relative:margin;mso-height-relative:margin;v-text-anchor:top" arcsize="10923f" o:gfxdata="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" filled="f" strokecolor="black [3213]" strokeweight="1.5pt">
+              <v:roundrect w14:anchorId="4274EEF6" id="Rounded Rectangle 37" o:spid="_x0000_s1032" style="position:absolute;margin-left:229pt;margin-top:237.05pt;width:47.1pt;height:167.25pt;z-index:251720704;visibility:visible;mso-wrap-style:square;mso-width-percent:0;mso-height-percent:0;mso-wrap-distance-left:9pt;mso-wrap-distance-top:0;mso-wrap-distance-right:9pt;mso-wrap-distance-bottom:0;mso-position-horizontal:absolute;mso-position-horizontal-relative:text;mso-position-vertical:absolute;mso-position-vertical-relative:text;mso-width-percent:0;mso-height-percent:0;mso-width-relative:margin;mso-height-relative:margin;v-text-anchor:top" arcsize="10923f" o:gfxdata="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" filled="f" strokecolor="black [3213]" strokeweight="1.5pt">
                 <v:stroke joinstyle="miter"/>
                 <v:textbox>
                   <w:txbxContent>
@@ -1128,7 +1311,7 @@
         <mc:AlternateContent>
           <mc:Choice Requires="wps">
             <w:drawing>
-              <wp:anchor distT="0" distB="0" distL="114300" distR="114300" simplePos="0" relativeHeight="251723776" behindDoc="0" locked="0" layoutInCell="1" allowOverlap="1" wp14:anchorId="79201458" wp14:editId="739A1578">
+              <wp:anchor distT="0" distB="0" distL="114300" distR="114300" simplePos="0" relativeHeight="251723776" behindDoc="0" locked="0" layoutInCell="1" allowOverlap="1" wp14:anchorId="79201458" wp14:editId="0D0DB6F8">
                 <wp:simplePos x="0" y="0"/>
                 <wp:positionH relativeFrom="column">
                   <wp:posOffset>3703319</wp:posOffset>
@@ -1222,7 +1405,7 @@
           </mc:Choice>
           <mc:Fallback>
             <w:pict>
-              <v:roundrect w14:anchorId="79201458" id="Rounded Rectangle 42" o:spid="_x0000_s1030" style="position:absolute;margin-left:291.6pt;margin-top:237.05pt;width:45.4pt;height:167.25pt;z-index:251723776;visibility:visible;mso-wrap-style:square;mso-width-percent:0;mso-height-percent:0;mso-wrap-distance-left:9pt;mso-wrap-distance-top:0;mso-wrap-distance-right:9pt;mso-wrap-distance-bottom:0;mso-position-horizontal:absolute;mso-position-horizontal-relative:text;mso-position-vertical:absolute;mso-position-vertical-relative:text;mso-width-percent:0;mso-height-percent:0;mso-width-relative:margin;mso-height-relative:margin;v-text-anchor:top" arcsize="10923f" o:gfxdata="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" filled="f" strokecolor="black [3213]" strokeweight="1.5pt">
+              <v:roundrect w14:anchorId="79201458" id="Rounded Rectangle 42" o:spid="_x0000_s1033" style="position:absolute;margin-left:291.6pt;margin-top:237.05pt;width:45.4pt;height:167.25pt;z-index:251723776;visibility:visible;mso-wrap-style:square;mso-width-percent:0;mso-height-percent:0;mso-wrap-distance-left:9pt;mso-wrap-distance-top:0;mso-wrap-distance-right:9pt;mso-wrap-distance-bottom:0;mso-position-horizontal:absolute;mso-position-horizontal-relative:text;mso-position-vertical:absolute;mso-position-vertical-relative:text;mso-width-percent:0;mso-height-percent:0;mso-width-relative:margin;mso-height-relative:margin;v-text-anchor:top" arcsize="10923f" o:gfxdata="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" filled="f" strokecolor="black [3213]" strokeweight="1.5pt">
                 <v:stroke joinstyle="miter"/>
                 <v:textbox>
                   <w:txbxContent>
@@ -1263,7 +1446,7 @@
         <mc:AlternateContent>
           <mc:Choice Requires="wps">
             <w:drawing>
-              <wp:anchor distT="0" distB="0" distL="114300" distR="114300" simplePos="0" relativeHeight="251724800" behindDoc="0" locked="0" layoutInCell="1" allowOverlap="1" wp14:anchorId="0C4B867E" wp14:editId="18E58F17">
+              <wp:anchor distT="0" distB="0" distL="114300" distR="114300" simplePos="0" relativeHeight="251724800" behindDoc="0" locked="0" layoutInCell="1" allowOverlap="1" wp14:anchorId="0C4B867E" wp14:editId="6230F1E7">
                 <wp:simplePos x="0" y="0"/>
                 <wp:positionH relativeFrom="column">
                   <wp:posOffset>3748405</wp:posOffset>
@@ -1389,7 +1572,7 @@
           </mc:Choice>
           <mc:Fallback>
             <w:pict>
-              <v:roundrect w14:anchorId="0C4B867E" id="Rounded Rectangle 43" o:spid="_x0000_s1031" style="position:absolute;margin-left:295.15pt;margin-top:317.25pt;width:32.1pt;height:83.6pt;z-index:251724800;visibility:visible;mso-wrap-style:square;mso-width-percent:0;mso-wrap-distance-left:9pt;mso-wrap-distance-top:0;mso-wrap-distance-right:9pt;mso-wrap-distance-bottom:0;mso-position-horizontal:absolute;mso-position-horizontal-relative:text;mso-position-vertical:absolute;mso-position-vertical-relative:text;mso-width-percent:0;mso-width-relative:margin;v-text-anchor:middle" arcsize="8662f" o:gfxdata="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" filled="f" strokecolor="black [3213]" strokeweight="1.5pt">
+              <v:roundrect w14:anchorId="0C4B867E" id="Rounded Rectangle 43" o:spid="_x0000_s1034" style="position:absolute;margin-left:295.15pt;margin-top:317.25pt;width:32.1pt;height:83.6pt;z-index:251724800;visibility:visible;mso-wrap-style:square;mso-width-percent:0;mso-wrap-distance-left:9pt;mso-wrap-distance-top:0;mso-wrap-distance-right:9pt;mso-wrap-distance-bottom:0;mso-position-horizontal:absolute;mso-position-horizontal-relative:text;mso-position-vertical:absolute;mso-position-vertical-relative:text;mso-width-percent:0;mso-width-relative:margin;v-text-anchor:middle" arcsize="8662f" o:gfxdata="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" filled="f" strokecolor="black [3213]" strokeweight="1.5pt">
                 <v:stroke dashstyle="dash" joinstyle="miter"/>
                 <v:textbox style="layout-flow:vertical;mso-fit-shape-to-text:t">
                   <w:txbxContent>
@@ -1465,7 +1648,7 @@
         <mc:AlternateContent>
           <mc:Choice Requires="wps">
             <w:drawing>
-              <wp:anchor distT="0" distB="0" distL="114300" distR="114300" simplePos="0" relativeHeight="251669504" behindDoc="0" locked="0" layoutInCell="1" allowOverlap="1" wp14:anchorId="622E1394" wp14:editId="56A9FF5A">
+              <wp:anchor distT="0" distB="0" distL="114300" distR="114300" simplePos="0" relativeHeight="251669504" behindDoc="0" locked="0" layoutInCell="1" allowOverlap="1" wp14:anchorId="622E1394" wp14:editId="0ABD1266">
                 <wp:simplePos x="0" y="0"/>
                 <wp:positionH relativeFrom="column">
                   <wp:posOffset>3658955</wp:posOffset>
@@ -1576,7 +1759,7 @@
           </mc:Choice>
           <mc:Fallback>
             <w:pict>
-              <v:roundrect w14:anchorId="622E1394" id="Rounded Rectangle 8" o:spid="_x0000_s1032" style="position:absolute;margin-left:288.1pt;margin-top:244.4pt;width:282.1pt;height:41pt;rotation:90;z-index:251669504;visibility:visible;mso-wrap-style:square;mso-width-percent:0;mso-wrap-distance-left:9pt;mso-wrap-distance-top:0;mso-wrap-distance-right:9pt;mso-wrap-distance-bottom:0;mso-position-horizontal:absolute;mso-position-horizontal-relative:text;mso-position-vertical:absolute;mso-position-vertical-relative:text;mso-width-percent:0;mso-width-relative:margin;v-text-anchor:middle" arcsize="10923f" o:gfxdata="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" filled="f" strokecolor="black [3213]" strokeweight="1.5pt">
+              <v:roundrect w14:anchorId="622E1394" id="Rounded Rectangle 8" o:spid="_x0000_s1035" style="position:absolute;margin-left:288.1pt;margin-top:244.4pt;width:282.1pt;height:41pt;rotation:90;z-index:251669504;visibility:visible;mso-wrap-style:square;mso-width-percent:0;mso-wrap-distance-left:9pt;mso-wrap-distance-top:0;mso-wrap-distance-right:9pt;mso-wrap-distance-bottom:0;mso-position-horizontal:absolute;mso-position-horizontal-relative:text;mso-position-vertical:absolute;mso-position-vertical-relative:text;mso-width-percent:0;mso-width-relative:margin;v-text-anchor:middle" arcsize="10923f" o:gfxdata="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" filled="f" strokecolor="black [3213]" strokeweight="1.5pt">
                 <v:stroke joinstyle="miter"/>
                 <v:textbox>
                   <w:txbxContent>
@@ -1637,7 +1820,7 @@
         <mc:AlternateContent>
           <mc:Choice Requires="wps">
             <w:drawing>
-              <wp:anchor distT="0" distB="0" distL="114300" distR="114300" simplePos="0" relativeHeight="251671552" behindDoc="0" locked="0" layoutInCell="1" allowOverlap="1" wp14:anchorId="3D2FF14B" wp14:editId="35E1CED4">
+              <wp:anchor distT="0" distB="0" distL="114300" distR="114300" simplePos="0" relativeHeight="251671552" behindDoc="0" locked="0" layoutInCell="1" allowOverlap="1" wp14:anchorId="3D2FF14B" wp14:editId="1277809D">
                 <wp:simplePos x="0" y="0"/>
                 <wp:positionH relativeFrom="column">
                   <wp:posOffset>-757495</wp:posOffset>
@@ -1724,7 +1907,7 @@
           </mc:Choice>
           <mc:Fallback>
             <w:pict>
-              <v:roundrect w14:anchorId="3D2FF14B" id="Rounded Rectangle 9" o:spid="_x0000_s1033" style="position:absolute;margin-left:-59.65pt;margin-top:246pt;width:282.25pt;height:41pt;rotation:90;z-index:251671552;visibility:visible;mso-wrap-style:square;mso-width-percent:0;mso-wrap-distance-left:9pt;mso-wrap-distance-top:0;mso-wrap-distance-right:9pt;mso-wrap-distance-bottom:0;mso-position-horizontal:absolute;mso-position-horizontal-relative:text;mso-position-vertical:absolute;mso-position-vertical-relative:text;mso-width-percent:0;mso-width-relative:margin;v-text-anchor:middle" arcsize="10923f" o:gfxdata="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" filled="f" strokecolor="black [3213]" strokeweight="1.5pt">
+              <v:roundrect w14:anchorId="3D2FF14B" id="Rounded Rectangle 9" o:spid="_x0000_s1036" style="position:absolute;margin-left:-59.65pt;margin-top:246pt;width:282.25pt;height:41pt;rotation:90;z-index:251671552;visibility:visible;mso-wrap-style:square;mso-width-percent:0;mso-wrap-distance-left:9pt;mso-wrap-distance-top:0;mso-wrap-distance-right:9pt;mso-wrap-distance-bottom:0;mso-position-horizontal:absolute;mso-position-horizontal-relative:text;mso-position-vertical:absolute;mso-position-vertical-relative:text;mso-width-percent:0;mso-width-relative:margin;v-text-anchor:middle" arcsize="10923f" o:gfxdata="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" filled="f" strokecolor="black [3213]" strokeweight="1.5pt">
                 <v:stroke joinstyle="miter"/>
                 <v:textbox>
                   <w:txbxContent>
@@ -1761,121 +1944,7 @@
         <mc:AlternateContent>
           <mc:Choice Requires="wps">
             <w:drawing>
-              <wp:anchor distT="0" distB="0" distL="114300" distR="114300" simplePos="0" relativeHeight="251700224" behindDoc="0" locked="0" layoutInCell="1" allowOverlap="1" wp14:anchorId="1268BD7A" wp14:editId="676375A6">
-                <wp:simplePos x="0" y="0"/>
-                <wp:positionH relativeFrom="column">
-                  <wp:posOffset>4443095</wp:posOffset>
-                </wp:positionH>
-                <wp:positionV relativeFrom="paragraph">
-                  <wp:posOffset>4457700</wp:posOffset>
-                </wp:positionV>
-                <wp:extent cx="624205" cy="225425"/>
-                <wp:effectExtent l="0" t="0" r="0" b="1270"/>
-                <wp:wrapNone/>
-                <wp:docPr id="22" name="Text Box 22"/>
-                <wp:cNvGraphicFramePr/>
-                <a:graphic xmlns:a="http://schemas.openxmlformats.org/drawingml/2006/main">
-                  <a:graphicData uri="http://schemas.microsoft.com/office/word/2010/wordprocessingShape">
-                    <wps:wsp>
-                      <wps:cNvSpPr txBox="1"/>
-                      <wps:spPr>
-                        <a:xfrm>
-                          <a:off x="0" y="0"/>
-                          <a:ext cx="624205" cy="225425"/>
-                        </a:xfrm>
-                        <a:prstGeom prst="rect">
-                          <a:avLst/>
-                        </a:prstGeom>
-                        <a:solidFill>
-                          <a:schemeClr val="lt1"/>
-                        </a:solidFill>
-                        <a:ln w="6350">
-                          <a:noFill/>
-                        </a:ln>
-                      </wps:spPr>
-                      <wps:txbx>
-                        <w:txbxContent>
-                          <w:p>
-                            <w:pPr>
-                              <w:jc w:val="center"/>
-                              <w:rPr>
-                                <w:rFonts w:ascii="Charter Roman" w:hAnsi="Charter Roman"/>
-                                <w:sz w:val="20"/>
-                                <w:szCs w:val="20"/>
-                                <w:lang w:val="en-US"/>
-                              </w:rPr>
-                            </w:pPr>
-                            <w:r>
-                              <w:rPr>
-                                <w:rFonts w:ascii="Charter Roman" w:hAnsi="Charter Roman"/>
-                                <w:sz w:val="20"/>
-                                <w:szCs w:val="20"/>
-                                <w:lang w:val="en-US"/>
-                              </w:rPr>
-                              <w:t>Collect</w:t>
-                            </w:r>
-                          </w:p>
-                        </w:txbxContent>
-                      </wps:txbx>
-                      <wps:bodyPr rot="0" spcFirstLastPara="0" vertOverflow="overflow" horzOverflow="overflow" vert="horz" wrap="square" lIns="91440" tIns="45720" rIns="91440" bIns="45720" numCol="1" spcCol="0" rtlCol="0" fromWordArt="0" anchor="ctr" anchorCtr="0" forceAA="0" compatLnSpc="1">
-                        <a:prstTxWarp prst="textNoShape">
-                          <a:avLst/>
-                        </a:prstTxWarp>
-                        <a:spAutoFit/>
-                      </wps:bodyPr>
-                    </wps:wsp>
-                  </a:graphicData>
-                </a:graphic>
-                <wp14:sizeRelH relativeFrom="margin">
-                  <wp14:pctWidth>0</wp14:pctWidth>
-                </wp14:sizeRelH>
-                <wp14:sizeRelV relativeFrom="margin">
-                  <wp14:pctHeight>0</wp14:pctHeight>
-                </wp14:sizeRelV>
-              </wp:anchor>
-            </w:drawing>
-          </mc:Choice>
-          <mc:Fallback>
-            <w:pict>
-              <v:shape w14:anchorId="1268BD7A" id="Text Box 22" o:spid="_x0000_s1034" type="#_x0000_t202" style="position:absolute;margin-left:349.85pt;margin-top:351pt;width:49.15pt;height:17.75pt;z-index:251700224;visibility:visible;mso-wrap-style:square;mso-width-percent:0;mso-height-percent:0;mso-wrap-distance-left:9pt;mso-wrap-distance-top:0;mso-wrap-distance-right:9pt;mso-wrap-distance-bottom:0;mso-position-horizontal:absolute;mso-position-horizontal-relative:text;mso-position-vertical:absolute;mso-position-vertical-relative:text;mso-width-percent:0;mso-height-percent:0;mso-width-relative:margin;mso-height-relative:margin;v-text-anchor:middle" o:gfxdata="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" fillcolor="white [3201]" stroked="f" strokeweight=".5pt">
-                <v:textbox style="mso-fit-shape-to-text:t">
-                  <w:txbxContent>
-                    <w:p>
-                      <w:pPr>
-                        <w:jc w:val="center"/>
-                        <w:rPr>
-                          <w:rFonts w:ascii="Charter Roman" w:hAnsi="Charter Roman"/>
-                          <w:sz w:val="20"/>
-                          <w:szCs w:val="20"/>
-                          <w:lang w:val="en-US"/>
-                        </w:rPr>
-                      </w:pPr>
-                      <w:r>
-                        <w:rPr>
-                          <w:rFonts w:ascii="Charter Roman" w:hAnsi="Charter Roman"/>
-                          <w:sz w:val="20"/>
-                          <w:szCs w:val="20"/>
-                          <w:lang w:val="en-US"/>
-                        </w:rPr>
-                        <w:t>Collect</w:t>
-                      </w:r>
-                    </w:p>
-                  </w:txbxContent>
-                </v:textbox>
-              </v:shape>
-            </w:pict>
-          </mc:Fallback>
-        </mc:AlternateContent>
-      </w:r>
-      <w:r>
-        <w:rPr>
-          <w:rFonts w:ascii="Charter Roman" w:hAnsi="Charter Roman" w:cs="Calibri"/>
-          <w:noProof/>
-        </w:rPr>
-        <mc:AlternateContent>
-          <mc:Choice Requires="wps">
-            <w:drawing>
-              <wp:anchor distT="0" distB="0" distL="114300" distR="114300" simplePos="0" relativeHeight="251683840" behindDoc="0" locked="0" layoutInCell="1" allowOverlap="1" wp14:anchorId="419DC781" wp14:editId="36D6BED3">
+              <wp:anchor distT="0" distB="0" distL="114300" distR="114300" simplePos="0" relativeHeight="251683840" behindDoc="0" locked="0" layoutInCell="1" allowOverlap="1" wp14:anchorId="419DC781" wp14:editId="0D8DCB4C">
                 <wp:simplePos x="0" y="0"/>
                 <wp:positionH relativeFrom="column">
                   <wp:posOffset>4450715</wp:posOffset>
@@ -1950,7 +2019,7 @@
           </mc:Choice>
           <mc:Fallback>
             <w:pict>
-              <v:shape w14:anchorId="419DC781" id="Text Box 20" o:spid="_x0000_s1035" type="#_x0000_t202" style="position:absolute;margin-left:350.45pt;margin-top:242.15pt;width:49.15pt;height:17.75pt;z-index:251683840;visibility:visible;mso-wrap-style:square;mso-width-percent:0;mso-height-percent:0;mso-wrap-distance-left:9pt;mso-wrap-distance-top:0;mso-wrap-distance-right:9pt;mso-wrap-distance-bottom:0;mso-position-horizontal:absolute;mso-position-horizontal-relative:text;mso-position-vertical:absolute;mso-position-vertical-relative:text;mso-width-percent:0;mso-height-percent:0;mso-width-relative:margin;mso-height-relative:margin;v-text-anchor:middle" o:gfxdata="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" fillcolor="white [3201]" stroked="f" strokeweight=".5pt">
+              <v:shape w14:anchorId="419DC781" id="Text Box 20" o:spid="_x0000_s1037" type="#_x0000_t202" style="position:absolute;margin-left:350.45pt;margin-top:242.15pt;width:49.15pt;height:17.75pt;z-index:251683840;visibility:visible;mso-wrap-style:square;mso-width-percent:0;mso-height-percent:0;mso-wrap-distance-left:9pt;mso-wrap-distance-top:0;mso-wrap-distance-right:9pt;mso-wrap-distance-bottom:0;mso-position-horizontal:absolute;mso-position-horizontal-relative:text;mso-position-vertical:absolute;mso-position-vertical-relative:text;mso-width-percent:0;mso-height-percent:0;mso-width-relative:margin;mso-height-relative:margin;v-text-anchor:middle" o:gfxdata="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" fillcolor="white [3201]" stroked="f" strokeweight=".5pt">
                 <v:textbox style="mso-fit-shape-to-text:t">
                   <w:txbxContent>
                     <w:p>
@@ -1979,80 +2048,7 @@
           </mc:Fallback>
         </mc:AlternateContent>
       </w:r>
-      <w:r>
-        <w:rPr>
-          <w:rFonts w:ascii="Charter Roman" w:hAnsi="Charter Roman" w:cs="Calibri"/>
-          <w:noProof/>
-        </w:rPr>
-        <mc:AlternateContent>
-          <mc:Choice Requires="wps">
-            <w:drawing>
-              <wp:anchor distT="0" distB="0" distL="114300" distR="114300" simplePos="0" relativeHeight="251698176" behindDoc="0" locked="0" layoutInCell="1" allowOverlap="1" wp14:anchorId="17139062" wp14:editId="1BE838C6">
-                <wp:simplePos x="0" y="0"/>
-                <wp:positionH relativeFrom="column">
-                  <wp:posOffset>4380230</wp:posOffset>
-                </wp:positionH>
-                <wp:positionV relativeFrom="paragraph">
-                  <wp:posOffset>4744720</wp:posOffset>
-                </wp:positionV>
-                <wp:extent cx="746125" cy="5715"/>
-                <wp:effectExtent l="25400" t="63500" r="0" b="70485"/>
-                <wp:wrapNone/>
-                <wp:docPr id="21" name="Straight Arrow Connector 21"/>
-                <wp:cNvGraphicFramePr/>
-                <a:graphic xmlns:a="http://schemas.openxmlformats.org/drawingml/2006/main">
-                  <a:graphicData uri="http://schemas.microsoft.com/office/word/2010/wordprocessingShape">
-                    <wps:wsp>
-                      <wps:cNvCnPr/>
-                      <wps:spPr>
-                        <a:xfrm flipH="1">
-                          <a:off x="0" y="0"/>
-                          <a:ext cx="746125" cy="5715"/>
-                        </a:xfrm>
-                        <a:prstGeom prst="straightConnector1">
-                          <a:avLst/>
-                        </a:prstGeom>
-                        <a:ln w="19050">
-                          <a:solidFill>
-                            <a:schemeClr val="tx1"/>
-                          </a:solidFill>
-                          <a:tailEnd type="triangle"/>
-                        </a:ln>
-                      </wps:spPr>
-                      <wps:style>
-                        <a:lnRef idx="1">
-                          <a:schemeClr val="accent1"/>
-                        </a:lnRef>
-                        <a:fillRef idx="0">
-                          <a:schemeClr val="accent1"/>
-                        </a:fillRef>
-                        <a:effectRef idx="0">
-                          <a:schemeClr val="accent1"/>
-                        </a:effectRef>
-                        <a:fontRef idx="minor">
-                          <a:schemeClr val="tx1"/>
-                        </a:fontRef>
-                      </wps:style>
-                      <wps:bodyPr/>
-                    </wps:wsp>
-                  </a:graphicData>
-                </a:graphic>
-              </wp:anchor>
-            </w:drawing>
-          </mc:Choice>
-          <mc:Fallback>
-            <w:pict>
-              <v:shapetype w14:anchorId="4A7DA3ED" id="_x0000_t32" coordsize="21600,21600" o:spt="32" o:oned="t" path="m,l21600,21600e" filled="f">
-                <v:path arrowok="t" fillok="f" o:connecttype="none"/>
-                <o:lock v:ext="edit" shapetype="t"/>
-              </v:shapetype>
-              <v:shape id="Straight Arrow Connector 21" o:spid="_x0000_s1026" type="#_x0000_t32" style="position:absolute;margin-left:344.9pt;margin-top:373.6pt;width:58.75pt;height:.45pt;flip:x;z-index:251698176;visibility:visible;mso-wrap-style:square;mso-wrap-distance-left:9pt;mso-wrap-distance-top:0;mso-wrap-distance-right:9pt;mso-wrap-distance-bottom:0;mso-position-horizontal:absolute;mso-position-horizontal-relative:text;mso-position-vertical:absolute;mso-position-vertical-relative:text" o:gfxdata="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" strokecolor="black [3213]" strokeweight="1.5pt">
-                <v:stroke endarrow="block" joinstyle="miter"/>
-              </v:shape>
-            </w:pict>
-          </mc:Fallback>
-        </mc:AlternateContent>
-      </w:r>
+      <w:bookmarkEnd w:id="0"/>
       <w:r>
         <w:rPr>
           <w:rFonts w:ascii="Charter Roman" w:hAnsi="Charter Roman" w:cs="Calibri"/>
@@ -4827,7 +4823,7 @@
 </file>
 
 <file path=customXml/itemProps1.xml><?xml version="1.0" encoding="utf-8"?>
-<ds:datastoreItem xmlns:ds="http://schemas.openxmlformats.org/officeDocument/2006/customXml" ds:itemID="{36EF740E-3DDE-294D-A46C-9A47AE243C75}">
+<ds:datastoreItem xmlns:ds="http://schemas.openxmlformats.org/officeDocument/2006/customXml" ds:itemID="{47F78BCE-BD14-B040-932B-EAF2BD06D1DF}">
   <ds:schemaRefs>
     <ds:schemaRef ds:uri="http://schemas.openxmlformats.org/officeDocument/2006/bibliography"/>
   </ds:schemaRefs>

</xml_diff>

<commit_message>
1. Final experiment added 2. Fixes for other chapters
</commit_message>
<xml_diff>
--- a/Dissertation/diagrams/auto-scaler-dist-coord.docx
+++ b/Dissertation/diagrams/auto-scaler-dist-coord.docx
@@ -9,6 +9,7 @@
         </w:rPr>
       </w:pPr>
       <w:bookmarkStart w:id="0" w:name="_GoBack"/>
+      <w:bookmarkEnd w:id="0"/>
       <w:r>
         <w:rPr>
           <w:rFonts w:ascii="Charter Roman" w:hAnsi="Charter Roman" w:cs="Calibri"/>
@@ -17,16 +18,228 @@
         <mc:AlternateContent>
           <mc:Choice Requires="wps">
             <w:drawing>
-              <wp:anchor distT="0" distB="0" distL="114300" distR="114300" simplePos="0" relativeHeight="251700224" behindDoc="0" locked="0" layoutInCell="1" allowOverlap="1" wp14:anchorId="1268BD7A" wp14:editId="5DB0BB4D">
+              <wp:anchor distT="0" distB="0" distL="114300" distR="114300" simplePos="0" relativeHeight="251650043" behindDoc="0" locked="0" layoutInCell="1" allowOverlap="1" wp14:anchorId="419DC781" wp14:editId="305990D1">
                 <wp:simplePos x="0" y="0"/>
                 <wp:positionH relativeFrom="column">
-                  <wp:posOffset>4443095</wp:posOffset>
+                  <wp:posOffset>4417695</wp:posOffset>
                 </wp:positionH>
                 <wp:positionV relativeFrom="paragraph">
-                  <wp:posOffset>4265295</wp:posOffset>
+                  <wp:posOffset>3062916</wp:posOffset>
                 </wp:positionV>
-                <wp:extent cx="624205" cy="225425"/>
-                <wp:effectExtent l="0" t="0" r="0" b="1270"/>
+                <wp:extent cx="723265" cy="225425"/>
+                <wp:effectExtent l="0" t="0" r="635" b="0"/>
+                <wp:wrapNone/>
+                <wp:docPr id="20" name="Text Box 20"/>
+                <wp:cNvGraphicFramePr/>
+                <a:graphic xmlns:a="http://schemas.openxmlformats.org/drawingml/2006/main">
+                  <a:graphicData uri="http://schemas.microsoft.com/office/word/2010/wordprocessingShape">
+                    <wps:wsp>
+                      <wps:cNvSpPr txBox="1"/>
+                      <wps:spPr>
+                        <a:xfrm>
+                          <a:off x="0" y="0"/>
+                          <a:ext cx="723265" cy="225425"/>
+                        </a:xfrm>
+                        <a:prstGeom prst="rect">
+                          <a:avLst/>
+                        </a:prstGeom>
+                        <a:solidFill>
+                          <a:schemeClr val="lt1"/>
+                        </a:solidFill>
+                        <a:ln w="6350">
+                          <a:noFill/>
+                        </a:ln>
+                      </wps:spPr>
+                      <wps:txbx>
+                        <w:txbxContent>
+                          <w:p>
+                            <w:pPr>
+                              <w:rPr>
+                                <w:rFonts w:ascii="Charter Roman" w:hAnsi="Charter Roman"/>
+                                <w:lang w:val="en-US"/>
+                              </w:rPr>
+                            </w:pPr>
+                            <w:r>
+                              <w:rPr>
+                                <w:rFonts w:ascii="Charter Roman" w:hAnsi="Charter Roman"/>
+                                <w:lang w:val="en-US"/>
+                              </w:rPr>
+                              <w:t>Metrics</w:t>
+                            </w:r>
+                          </w:p>
+                        </w:txbxContent>
+                      </wps:txbx>
+                      <wps:bodyPr rot="0" spcFirstLastPara="0" vertOverflow="overflow" horzOverflow="overflow" vert="horz" wrap="square" lIns="91440" tIns="45720" rIns="91440" bIns="45720" numCol="1" spcCol="0" rtlCol="0" fromWordArt="0" anchor="ctr" anchorCtr="0" forceAA="0" compatLnSpc="1">
+                        <a:prstTxWarp prst="textNoShape">
+                          <a:avLst/>
+                        </a:prstTxWarp>
+                        <a:spAutoFit/>
+                      </wps:bodyPr>
+                    </wps:wsp>
+                  </a:graphicData>
+                </a:graphic>
+                <wp14:sizeRelH relativeFrom="margin">
+                  <wp14:pctWidth>0</wp14:pctWidth>
+                </wp14:sizeRelH>
+                <wp14:sizeRelV relativeFrom="margin">
+                  <wp14:pctHeight>0</wp14:pctHeight>
+                </wp14:sizeRelV>
+              </wp:anchor>
+            </w:drawing>
+          </mc:Choice>
+          <mc:Fallback>
+            <w:pict>
+              <v:shapetype w14:anchorId="419DC781" id="_x0000_t202" coordsize="21600,21600" o:spt="202" path="m,l,21600r21600,l21600,xe">
+                <v:stroke joinstyle="miter"/>
+                <v:path gradientshapeok="t" o:connecttype="rect"/>
+              </v:shapetype>
+              <v:shape id="Text Box 20" o:spid="_x0000_s1026" type="#_x0000_t202" style="position:absolute;margin-left:347.85pt;margin-top:241.15pt;width:56.95pt;height:17.75pt;z-index:251650043;visibility:visible;mso-wrap-style:square;mso-width-percent:0;mso-height-percent:0;mso-wrap-distance-left:9pt;mso-wrap-distance-top:0;mso-wrap-distance-right:9pt;mso-wrap-distance-bottom:0;mso-position-horizontal:absolute;mso-position-horizontal-relative:text;mso-position-vertical:absolute;mso-position-vertical-relative:text;mso-width-percent:0;mso-height-percent:0;mso-width-relative:margin;mso-height-relative:margin;v-text-anchor:middle" o:gfxdata="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" fillcolor="white [3201]" stroked="f" strokeweight=".5pt">
+                <v:textbox style="mso-fit-shape-to-text:t">
+                  <w:txbxContent>
+                    <w:p>
+                      <w:pPr>
+                        <w:rPr>
+                          <w:rFonts w:ascii="Charter Roman" w:hAnsi="Charter Roman"/>
+                          <w:lang w:val="en-US"/>
+                        </w:rPr>
+                      </w:pPr>
+                      <w:r>
+                        <w:rPr>
+                          <w:rFonts w:ascii="Charter Roman" w:hAnsi="Charter Roman"/>
+                          <w:lang w:val="en-US"/>
+                        </w:rPr>
+                        <w:t>Metrics</w:t>
+                      </w:r>
+                    </w:p>
+                  </w:txbxContent>
+                </v:textbox>
+              </v:shape>
+            </w:pict>
+          </mc:Fallback>
+        </mc:AlternateContent>
+      </w:r>
+      <w:r>
+        <w:rPr>
+          <w:rFonts w:ascii="Charter Roman" w:hAnsi="Charter Roman" w:cs="Calibri"/>
+          <w:noProof/>
+        </w:rPr>
+        <mc:AlternateContent>
+          <mc:Choice Requires="wps">
+            <w:drawing>
+              <wp:anchor distT="0" distB="0" distL="114300" distR="114300" simplePos="0" relativeHeight="251649019" behindDoc="0" locked="0" layoutInCell="1" allowOverlap="1" wp14:anchorId="75994E3F" wp14:editId="176B78DC">
+                <wp:simplePos x="0" y="0"/>
+                <wp:positionH relativeFrom="column">
+                  <wp:posOffset>4431030</wp:posOffset>
+                </wp:positionH>
+                <wp:positionV relativeFrom="paragraph">
+                  <wp:posOffset>1568450</wp:posOffset>
+                </wp:positionV>
+                <wp:extent cx="723265" cy="225425"/>
+                <wp:effectExtent l="0" t="0" r="635" b="0"/>
+                <wp:wrapNone/>
+                <wp:docPr id="19" name="Text Box 19"/>
+                <wp:cNvGraphicFramePr/>
+                <a:graphic xmlns:a="http://schemas.openxmlformats.org/drawingml/2006/main">
+                  <a:graphicData uri="http://schemas.microsoft.com/office/word/2010/wordprocessingShape">
+                    <wps:wsp>
+                      <wps:cNvSpPr txBox="1"/>
+                      <wps:spPr>
+                        <a:xfrm>
+                          <a:off x="0" y="0"/>
+                          <a:ext cx="723265" cy="225425"/>
+                        </a:xfrm>
+                        <a:prstGeom prst="rect">
+                          <a:avLst/>
+                        </a:prstGeom>
+                        <a:solidFill>
+                          <a:schemeClr val="lt1"/>
+                        </a:solidFill>
+                        <a:ln w="6350">
+                          <a:noFill/>
+                        </a:ln>
+                      </wps:spPr>
+                      <wps:txbx>
+                        <w:txbxContent>
+                          <w:p>
+                            <w:pPr>
+                              <w:rPr>
+                                <w:rFonts w:ascii="Charter Roman" w:hAnsi="Charter Roman"/>
+                                <w:lang w:val="en-US"/>
+                              </w:rPr>
+                            </w:pPr>
+                            <w:r>
+                              <w:rPr>
+                                <w:rFonts w:ascii="Charter Roman" w:hAnsi="Charter Roman"/>
+                                <w:lang w:val="en-US"/>
+                              </w:rPr>
+                              <w:t>Metrics</w:t>
+                            </w:r>
+                          </w:p>
+                        </w:txbxContent>
+                      </wps:txbx>
+                      <wps:bodyPr rot="0" spcFirstLastPara="0" vertOverflow="overflow" horzOverflow="overflow" vert="horz" wrap="square" lIns="91440" tIns="45720" rIns="91440" bIns="45720" numCol="1" spcCol="0" rtlCol="0" fromWordArt="0" anchor="t" anchorCtr="0" forceAA="0" compatLnSpc="1">
+                        <a:prstTxWarp prst="textNoShape">
+                          <a:avLst/>
+                        </a:prstTxWarp>
+                        <a:spAutoFit/>
+                      </wps:bodyPr>
+                    </wps:wsp>
+                  </a:graphicData>
+                </a:graphic>
+                <wp14:sizeRelH relativeFrom="margin">
+                  <wp14:pctWidth>0</wp14:pctWidth>
+                </wp14:sizeRelH>
+                <wp14:sizeRelV relativeFrom="margin">
+                  <wp14:pctHeight>0</wp14:pctHeight>
+                </wp14:sizeRelV>
+              </wp:anchor>
+            </w:drawing>
+          </mc:Choice>
+          <mc:Fallback>
+            <w:pict>
+              <v:shape w14:anchorId="75994E3F" id="Text Box 19" o:spid="_x0000_s1027" type="#_x0000_t202" style="position:absolute;margin-left:348.9pt;margin-top:123.5pt;width:56.95pt;height:17.75pt;z-index:251649019;visibility:visible;mso-wrap-style:square;mso-width-percent:0;mso-height-percent:0;mso-wrap-distance-left:9pt;mso-wrap-distance-top:0;mso-wrap-distance-right:9pt;mso-wrap-distance-bottom:0;mso-position-horizontal:absolute;mso-position-horizontal-relative:text;mso-position-vertical:absolute;mso-position-vertical-relative:text;mso-width-percent:0;mso-height-percent:0;mso-width-relative:margin;mso-height-relative:margin;v-text-anchor:top" o:gfxdata="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" fillcolor="white [3201]" stroked="f" strokeweight=".5pt">
+                <v:textbox style="mso-fit-shape-to-text:t">
+                  <w:txbxContent>
+                    <w:p>
+                      <w:pPr>
+                        <w:rPr>
+                          <w:rFonts w:ascii="Charter Roman" w:hAnsi="Charter Roman"/>
+                          <w:lang w:val="en-US"/>
+                        </w:rPr>
+                      </w:pPr>
+                      <w:r>
+                        <w:rPr>
+                          <w:rFonts w:ascii="Charter Roman" w:hAnsi="Charter Roman"/>
+                          <w:lang w:val="en-US"/>
+                        </w:rPr>
+                        <w:t>Metrics</w:t>
+                      </w:r>
+                    </w:p>
+                  </w:txbxContent>
+                </v:textbox>
+              </v:shape>
+            </w:pict>
+          </mc:Fallback>
+        </mc:AlternateContent>
+      </w:r>
+      <w:r>
+        <w:rPr>
+          <w:rFonts w:ascii="Charter Roman" w:hAnsi="Charter Roman" w:cs="Calibri"/>
+          <w:noProof/>
+        </w:rPr>
+        <mc:AlternateContent>
+          <mc:Choice Requires="wps">
+            <w:drawing>
+              <wp:anchor distT="0" distB="0" distL="114300" distR="114300" simplePos="0" relativeHeight="251652091" behindDoc="0" locked="0" layoutInCell="1" allowOverlap="1" wp14:anchorId="1268BD7A" wp14:editId="03D6F01A">
+                <wp:simplePos x="0" y="0"/>
+                <wp:positionH relativeFrom="column">
+                  <wp:posOffset>4404684</wp:posOffset>
+                </wp:positionH>
+                <wp:positionV relativeFrom="paragraph">
+                  <wp:posOffset>4264660</wp:posOffset>
+                </wp:positionV>
+                <wp:extent cx="723265" cy="225425"/>
+                <wp:effectExtent l="0" t="0" r="635" b="0"/>
                 <wp:wrapNone/>
                 <wp:docPr id="22" name="Text Box 22"/>
                 <wp:cNvGraphicFramePr/>
@@ -37,7 +250,7 @@
                       <wps:spPr>
                         <a:xfrm>
                           <a:off x="0" y="0"/>
-                          <a:ext cx="624205" cy="225425"/>
+                          <a:ext cx="723265" cy="225425"/>
                         </a:xfrm>
                         <a:prstGeom prst="rect">
                           <a:avLst/>
@@ -56,16 +269,12 @@
                               <w:jc w:val="center"/>
                               <w:rPr>
                                 <w:rFonts w:ascii="Charter Roman" w:hAnsi="Charter Roman"/>
-                                <w:sz w:val="20"/>
-                                <w:szCs w:val="20"/>
                                 <w:lang w:val="en-US"/>
                               </w:rPr>
                             </w:pPr>
                             <w:r>
                               <w:rPr>
                                 <w:rFonts w:ascii="Charter Roman" w:hAnsi="Charter Roman"/>
-                                <w:sz w:val="20"/>
-                                <w:szCs w:val="20"/>
                                 <w:lang w:val="en-US"/>
                               </w:rPr>
                               <w:t>Collect</w:t>
@@ -93,11 +302,7 @@
           </mc:Choice>
           <mc:Fallback>
             <w:pict>
-              <v:shapetype w14:anchorId="1268BD7A" id="_x0000_t202" coordsize="21600,21600" o:spt="202" path="m,l,21600r21600,l21600,xe">
-                <v:stroke joinstyle="miter"/>
-                <v:path gradientshapeok="t" o:connecttype="rect"/>
-              </v:shapetype>
-              <v:shape id="Text Box 22" o:spid="_x0000_s1026" type="#_x0000_t202" style="position:absolute;margin-left:349.85pt;margin-top:335.85pt;width:49.15pt;height:17.75pt;z-index:251700224;visibility:visible;mso-wrap-style:square;mso-width-percent:0;mso-height-percent:0;mso-wrap-distance-left:9pt;mso-wrap-distance-top:0;mso-wrap-distance-right:9pt;mso-wrap-distance-bottom:0;mso-position-horizontal:absolute;mso-position-horizontal-relative:text;mso-position-vertical:absolute;mso-position-vertical-relative:text;mso-width-percent:0;mso-height-percent:0;mso-width-relative:margin;mso-height-relative:margin;v-text-anchor:middle" o:gfxdata="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" fillcolor="white [3201]" stroked="f" strokeweight=".5pt">
+              <v:shape w14:anchorId="1268BD7A" id="Text Box 22" o:spid="_x0000_s1028" type="#_x0000_t202" style="position:absolute;margin-left:346.85pt;margin-top:335.8pt;width:56.95pt;height:17.75pt;z-index:251652091;visibility:visible;mso-wrap-style:square;mso-width-percent:0;mso-height-percent:0;mso-wrap-distance-left:9pt;mso-wrap-distance-top:0;mso-wrap-distance-right:9pt;mso-wrap-distance-bottom:0;mso-position-horizontal:absolute;mso-position-horizontal-relative:text;mso-position-vertical:absolute;mso-position-vertical-relative:text;mso-width-percent:0;mso-height-percent:0;mso-width-relative:margin;mso-height-relative:margin;v-text-anchor:middle" o:gfxdata="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" fillcolor="white [3201]" stroked="f" strokeweight=".5pt">
                 <v:textbox style="mso-fit-shape-to-text:t">
                   <w:txbxContent>
                     <w:p>
@@ -105,16 +310,12 @@
                         <w:jc w:val="center"/>
                         <w:rPr>
                           <w:rFonts w:ascii="Charter Roman" w:hAnsi="Charter Roman"/>
-                          <w:sz w:val="20"/>
-                          <w:szCs w:val="20"/>
                           <w:lang w:val="en-US"/>
                         </w:rPr>
                       </w:pPr>
                       <w:r>
                         <w:rPr>
                           <w:rFonts w:ascii="Charter Roman" w:hAnsi="Charter Roman"/>
-                          <w:sz w:val="20"/>
-                          <w:szCs w:val="20"/>
                           <w:lang w:val="en-US"/>
                         </w:rPr>
                         <w:t>Collect</w:t>
@@ -135,7 +336,675 @@
         <mc:AlternateContent>
           <mc:Choice Requires="wps">
             <w:drawing>
-              <wp:anchor distT="0" distB="0" distL="114300" distR="114300" simplePos="0" relativeHeight="251698176" behindDoc="0" locked="0" layoutInCell="1" allowOverlap="1" wp14:anchorId="17139062" wp14:editId="51285C3D">
+              <wp:anchor distT="0" distB="0" distL="114300" distR="114300" simplePos="0" relativeHeight="251691008" behindDoc="0" locked="0" layoutInCell="1" allowOverlap="1" wp14:anchorId="0DBF7F58" wp14:editId="110C727F">
+                <wp:simplePos x="0" y="0"/>
+                <wp:positionH relativeFrom="column">
+                  <wp:posOffset>1380490</wp:posOffset>
+                </wp:positionH>
+                <wp:positionV relativeFrom="paragraph">
+                  <wp:posOffset>3365500</wp:posOffset>
+                </wp:positionV>
+                <wp:extent cx="746125" cy="5715"/>
+                <wp:effectExtent l="0" t="63500" r="0" b="57785"/>
+                <wp:wrapNone/>
+                <wp:docPr id="26" name="Straight Arrow Connector 26"/>
+                <wp:cNvGraphicFramePr/>
+                <a:graphic xmlns:a="http://schemas.openxmlformats.org/drawingml/2006/main">
+                  <a:graphicData uri="http://schemas.microsoft.com/office/word/2010/wordprocessingShape">
+                    <wps:wsp>
+                      <wps:cNvCnPr/>
+                      <wps:spPr>
+                        <a:xfrm flipV="1">
+                          <a:off x="0" y="0"/>
+                          <a:ext cx="746125" cy="5715"/>
+                        </a:xfrm>
+                        <a:prstGeom prst="straightConnector1">
+                          <a:avLst/>
+                        </a:prstGeom>
+                        <a:ln w="19050">
+                          <a:solidFill>
+                            <a:schemeClr val="tx1"/>
+                          </a:solidFill>
+                          <a:tailEnd type="triangle"/>
+                        </a:ln>
+                      </wps:spPr>
+                      <wps:style>
+                        <a:lnRef idx="1">
+                          <a:schemeClr val="accent1"/>
+                        </a:lnRef>
+                        <a:fillRef idx="0">
+                          <a:schemeClr val="accent1"/>
+                        </a:fillRef>
+                        <a:effectRef idx="0">
+                          <a:schemeClr val="accent1"/>
+                        </a:effectRef>
+                        <a:fontRef idx="minor">
+                          <a:schemeClr val="tx1"/>
+                        </a:fontRef>
+                      </wps:style>
+                      <wps:bodyPr/>
+                    </wps:wsp>
+                  </a:graphicData>
+                </a:graphic>
+                <wp14:sizeRelH relativeFrom="margin">
+                  <wp14:pctWidth>0</wp14:pctWidth>
+                </wp14:sizeRelH>
+                <wp14:sizeRelV relativeFrom="margin">
+                  <wp14:pctHeight>0</wp14:pctHeight>
+                </wp14:sizeRelV>
+              </wp:anchor>
+            </w:drawing>
+          </mc:Choice>
+          <mc:Fallback>
+            <w:pict>
+              <v:shapetype w14:anchorId="47C920B0" id="_x0000_t32" coordsize="21600,21600" o:spt="32" o:oned="t" path="m,l21600,21600e" filled="f">
+                <v:path arrowok="t" fillok="f" o:connecttype="none"/>
+                <o:lock v:ext="edit" shapetype="t"/>
+              </v:shapetype>
+              <v:shape id="Straight Arrow Connector 26" o:spid="_x0000_s1026" type="#_x0000_t32" style="position:absolute;margin-left:108.7pt;margin-top:265pt;width:58.75pt;height:.45pt;flip:y;z-index:251691008;visibility:visible;mso-wrap-style:square;mso-width-percent:0;mso-height-percent:0;mso-wrap-distance-left:9pt;mso-wrap-distance-top:0;mso-wrap-distance-right:9pt;mso-wrap-distance-bottom:0;mso-position-horizontal:absolute;mso-position-horizontal-relative:text;mso-position-vertical:absolute;mso-position-vertical-relative:text;mso-width-percent:0;mso-height-percent:0;mso-width-relative:margin;mso-height-relative:margin" o:gfxdata="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" strokecolor="black [3213]" strokeweight="1.5pt">
+                <v:stroke endarrow="block" joinstyle="miter"/>
+              </v:shape>
+            </w:pict>
+          </mc:Fallback>
+        </mc:AlternateContent>
+      </w:r>
+      <w:r>
+        <w:rPr>
+          <w:rFonts w:ascii="Charter Roman" w:hAnsi="Charter Roman" w:cs="Calibri"/>
+          <w:noProof/>
+        </w:rPr>
+        <mc:AlternateContent>
+          <mc:Choice Requires="wps">
+            <w:drawing>
+              <wp:anchor distT="0" distB="0" distL="114300" distR="114300" simplePos="0" relativeHeight="251651067" behindDoc="0" locked="0" layoutInCell="1" allowOverlap="1" wp14:anchorId="5349F896" wp14:editId="25911F05">
+                <wp:simplePos x="0" y="0"/>
+                <wp:positionH relativeFrom="column">
+                  <wp:posOffset>1436059</wp:posOffset>
+                </wp:positionH>
+                <wp:positionV relativeFrom="paragraph">
+                  <wp:posOffset>3058795</wp:posOffset>
+                </wp:positionV>
+                <wp:extent cx="723265" cy="271780"/>
+                <wp:effectExtent l="0" t="0" r="635" b="0"/>
+                <wp:wrapNone/>
+                <wp:docPr id="27" name="Text Box 27"/>
+                <wp:cNvGraphicFramePr/>
+                <a:graphic xmlns:a="http://schemas.openxmlformats.org/drawingml/2006/main">
+                  <a:graphicData uri="http://schemas.microsoft.com/office/word/2010/wordprocessingShape">
+                    <wps:wsp>
+                      <wps:cNvSpPr txBox="1"/>
+                      <wps:spPr>
+                        <a:xfrm>
+                          <a:off x="0" y="0"/>
+                          <a:ext cx="723265" cy="271780"/>
+                        </a:xfrm>
+                        <a:prstGeom prst="rect">
+                          <a:avLst/>
+                        </a:prstGeom>
+                        <a:solidFill>
+                          <a:schemeClr val="lt1"/>
+                        </a:solidFill>
+                        <a:ln w="6350">
+                          <a:noFill/>
+                        </a:ln>
+                      </wps:spPr>
+                      <wps:txbx>
+                        <w:txbxContent>
+                          <w:p>
+                            <w:pPr>
+                              <w:jc w:val="center"/>
+                              <w:rPr>
+                                <w:rFonts w:ascii="Charter Roman" w:hAnsi="Charter Roman"/>
+                                <w:lang w:val="en-US"/>
+                              </w:rPr>
+                            </w:pPr>
+                            <w:r>
+                              <w:rPr>
+                                <w:rFonts w:ascii="Charter Roman" w:hAnsi="Charter Roman"/>
+                                <w:lang w:val="en-US"/>
+                              </w:rPr>
+                              <w:t>Adjust</w:t>
+                            </w:r>
+                          </w:p>
+                        </w:txbxContent>
+                      </wps:txbx>
+                      <wps:bodyPr rot="0" spcFirstLastPara="0" vertOverflow="overflow" horzOverflow="overflow" vert="horz" wrap="square" lIns="91440" tIns="45720" rIns="91440" bIns="45720" numCol="1" spcCol="0" rtlCol="0" fromWordArt="0" anchor="ctr" anchorCtr="0" forceAA="0" compatLnSpc="1">
+                        <a:prstTxWarp prst="textNoShape">
+                          <a:avLst/>
+                        </a:prstTxWarp>
+                        <a:spAutoFit/>
+                      </wps:bodyPr>
+                    </wps:wsp>
+                  </a:graphicData>
+                </a:graphic>
+                <wp14:sizeRelH relativeFrom="margin">
+                  <wp14:pctWidth>0</wp14:pctWidth>
+                </wp14:sizeRelH>
+                <wp14:sizeRelV relativeFrom="margin">
+                  <wp14:pctHeight>0</wp14:pctHeight>
+                </wp14:sizeRelV>
+              </wp:anchor>
+            </w:drawing>
+          </mc:Choice>
+          <mc:Fallback>
+            <w:pict>
+              <v:shape w14:anchorId="5349F896" id="Text Box 27" o:spid="_x0000_s1029" type="#_x0000_t202" style="position:absolute;margin-left:113.1pt;margin-top:240.85pt;width:56.95pt;height:21.4pt;z-index:251651067;visibility:visible;mso-wrap-style:square;mso-width-percent:0;mso-height-percent:0;mso-wrap-distance-left:9pt;mso-wrap-distance-top:0;mso-wrap-distance-right:9pt;mso-wrap-distance-bottom:0;mso-position-horizontal:absolute;mso-position-horizontal-relative:text;mso-position-vertical:absolute;mso-position-vertical-relative:text;mso-width-percent:0;mso-height-percent:0;mso-width-relative:margin;mso-height-relative:margin;v-text-anchor:middle" o:gfxdata="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" fillcolor="white [3201]" stroked="f" strokeweight=".5pt">
+                <v:textbox style="mso-fit-shape-to-text:t">
+                  <w:txbxContent>
+                    <w:p>
+                      <w:pPr>
+                        <w:jc w:val="center"/>
+                        <w:rPr>
+                          <w:rFonts w:ascii="Charter Roman" w:hAnsi="Charter Roman"/>
+                          <w:lang w:val="en-US"/>
+                        </w:rPr>
+                      </w:pPr>
+                      <w:r>
+                        <w:rPr>
+                          <w:rFonts w:ascii="Charter Roman" w:hAnsi="Charter Roman"/>
+                          <w:lang w:val="en-US"/>
+                        </w:rPr>
+                        <w:t>Adjust</w:t>
+                      </w:r>
+                    </w:p>
+                  </w:txbxContent>
+                </v:textbox>
+              </v:shape>
+            </w:pict>
+          </mc:Fallback>
+        </mc:AlternateContent>
+      </w:r>
+      <w:r>
+        <w:rPr>
+          <w:rFonts w:ascii="Charter Roman" w:hAnsi="Charter Roman" w:cs="Calibri"/>
+          <w:noProof/>
+        </w:rPr>
+        <mc:AlternateContent>
+          <mc:Choice Requires="wps">
+            <w:drawing>
+              <wp:anchor distT="0" distB="0" distL="114300" distR="114300" simplePos="0" relativeHeight="251721728" behindDoc="0" locked="0" layoutInCell="1" allowOverlap="1" wp14:anchorId="6E6ED778" wp14:editId="4B5FD516">
+                <wp:simplePos x="0" y="0"/>
+                <wp:positionH relativeFrom="column">
+                  <wp:posOffset>2994349</wp:posOffset>
+                </wp:positionH>
+                <wp:positionV relativeFrom="paragraph">
+                  <wp:posOffset>4016375</wp:posOffset>
+                </wp:positionV>
+                <wp:extent cx="407670" cy="1061720"/>
+                <wp:effectExtent l="12700" t="12700" r="9525" b="17780"/>
+                <wp:wrapNone/>
+                <wp:docPr id="41" name="Rounded Rectangle 41"/>
+                <wp:cNvGraphicFramePr/>
+                <a:graphic xmlns:a="http://schemas.openxmlformats.org/drawingml/2006/main">
+                  <a:graphicData uri="http://schemas.microsoft.com/office/word/2010/wordprocessingShape">
+                    <wps:wsp>
+                      <wps:cNvSpPr/>
+                      <wps:spPr>
+                        <a:xfrm>
+                          <a:off x="0" y="0"/>
+                          <a:ext cx="407670" cy="1061720"/>
+                        </a:xfrm>
+                        <a:prstGeom prst="roundRect">
+                          <a:avLst>
+                            <a:gd name="adj" fmla="val 13216"/>
+                          </a:avLst>
+                        </a:prstGeom>
+                        <a:noFill/>
+                        <a:ln w="19050">
+                          <a:solidFill>
+                            <a:srgbClr val="FF0000"/>
+                          </a:solidFill>
+                          <a:prstDash val="dash"/>
+                        </a:ln>
+                      </wps:spPr>
+                      <wps:style>
+                        <a:lnRef idx="2">
+                          <a:schemeClr val="accent1">
+                            <a:shade val="50000"/>
+                          </a:schemeClr>
+                        </a:lnRef>
+                        <a:fillRef idx="1">
+                          <a:schemeClr val="accent1"/>
+                        </a:fillRef>
+                        <a:effectRef idx="0">
+                          <a:schemeClr val="accent1"/>
+                        </a:effectRef>
+                        <a:fontRef idx="minor">
+                          <a:schemeClr val="lt1"/>
+                        </a:fontRef>
+                      </wps:style>
+                      <wps:txbx>
+                        <w:txbxContent>
+                          <w:p>
+                            <w:pPr>
+                              <w:spacing w:line="276" w:lineRule="auto"/>
+                              <w:jc w:val="center"/>
+                              <w:rPr>
+                                <w:rFonts w:ascii="Charter Roman" w:hAnsi="Charter Roman"/>
+                                <w:color w:val="FF0000"/>
+                                <w:lang w:val="en-US"/>
+                                <w14:textOutline w14:w="0" w14:cap="flat" w14:cmpd="sng" w14:algn="ctr">
+                                  <w14:noFill/>
+                                  <w14:prstDash w14:val="solid"/>
+                                  <w14:round/>
+                                </w14:textOutline>
+                              </w:rPr>
+                            </w:pPr>
+                            <w:r>
+                              <w:rPr>
+                                <w:rFonts w:ascii="Charter Roman" w:hAnsi="Charter Roman"/>
+                                <w:color w:val="FF0000"/>
+                                <w:lang w:val="en-US"/>
+                                <w14:textOutline w14:w="0" w14:cap="flat" w14:cmpd="sng" w14:algn="ctr">
+                                  <w14:noFill/>
+                                  <w14:prstDash w14:val="solid"/>
+                                  <w14:round/>
+                                </w14:textOutline>
+                              </w:rPr>
+                              <w:t>Auto Scaler</w:t>
+                            </w:r>
+                          </w:p>
+                        </w:txbxContent>
+                      </wps:txbx>
+                      <wps:bodyPr rot="0" spcFirstLastPara="0" vertOverflow="overflow" horzOverflow="overflow" vert="vert" wrap="square" lIns="91440" tIns="45720" rIns="91440" bIns="45720" numCol="1" spcCol="0" rtlCol="0" fromWordArt="0" anchor="ctr" anchorCtr="0" forceAA="0" compatLnSpc="1">
+                        <a:spAutoFit/>
+                      </wps:bodyPr>
+                    </wps:wsp>
+                  </a:graphicData>
+                </a:graphic>
+                <wp14:sizeRelH relativeFrom="margin">
+                  <wp14:pctWidth>0</wp14:pctWidth>
+                </wp14:sizeRelH>
+              </wp:anchor>
+            </w:drawing>
+          </mc:Choice>
+          <mc:Fallback>
+            <w:pict>
+              <v:roundrect w14:anchorId="6E6ED778" id="Rounded Rectangle 41" o:spid="_x0000_s1030" style="position:absolute;margin-left:235.8pt;margin-top:316.25pt;width:32.1pt;height:83.6pt;z-index:251721728;visibility:visible;mso-wrap-style:square;mso-width-percent:0;mso-wrap-distance-left:9pt;mso-wrap-distance-top:0;mso-wrap-distance-right:9pt;mso-wrap-distance-bottom:0;mso-position-horizontal:absolute;mso-position-horizontal-relative:text;mso-position-vertical:absolute;mso-position-vertical-relative:text;mso-width-percent:0;mso-width-relative:margin;v-text-anchor:middle" arcsize="8662f" o:gfxdata="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" filled="f" strokecolor="red" strokeweight="1.5pt">
+                <v:stroke dashstyle="dash" joinstyle="miter"/>
+                <v:textbox style="layout-flow:vertical;mso-fit-shape-to-text:t">
+                  <w:txbxContent>
+                    <w:p>
+                      <w:pPr>
+                        <w:spacing w:line="276" w:lineRule="auto"/>
+                        <w:jc w:val="center"/>
+                        <w:rPr>
+                          <w:rFonts w:ascii="Charter Roman" w:hAnsi="Charter Roman"/>
+                          <w:color w:val="FF0000"/>
+                          <w:lang w:val="en-US"/>
+                          <w14:textOutline w14:w="0" w14:cap="flat" w14:cmpd="sng" w14:algn="ctr">
+                            <w14:noFill/>
+                            <w14:prstDash w14:val="solid"/>
+                            <w14:round/>
+                          </w14:textOutline>
+                        </w:rPr>
+                      </w:pPr>
+                      <w:r>
+                        <w:rPr>
+                          <w:rFonts w:ascii="Charter Roman" w:hAnsi="Charter Roman"/>
+                          <w:color w:val="FF0000"/>
+                          <w:lang w:val="en-US"/>
+                          <w14:textOutline w14:w="0" w14:cap="flat" w14:cmpd="sng" w14:algn="ctr">
+                            <w14:noFill/>
+                            <w14:prstDash w14:val="solid"/>
+                            <w14:round/>
+                          </w14:textOutline>
+                        </w:rPr>
+                        <w:t>Auto Scaler</w:t>
+                      </w:r>
+                    </w:p>
+                  </w:txbxContent>
+                </v:textbox>
+              </v:roundrect>
+            </w:pict>
+          </mc:Fallback>
+        </mc:AlternateContent>
+      </w:r>
+      <w:r>
+        <w:rPr>
+          <w:rFonts w:ascii="Charter Roman" w:hAnsi="Charter Roman" w:cs="Calibri"/>
+          <w:noProof/>
+        </w:rPr>
+        <mc:AlternateContent>
+          <mc:Choice Requires="wps">
+            <w:drawing>
+              <wp:anchor distT="0" distB="0" distL="114300" distR="114300" simplePos="0" relativeHeight="251724800" behindDoc="0" locked="0" layoutInCell="1" allowOverlap="1" wp14:anchorId="0C4B867E" wp14:editId="367E97C4">
+                <wp:simplePos x="0" y="0"/>
+                <wp:positionH relativeFrom="column">
+                  <wp:posOffset>3773481</wp:posOffset>
+                </wp:positionH>
+                <wp:positionV relativeFrom="paragraph">
+                  <wp:posOffset>4029075</wp:posOffset>
+                </wp:positionV>
+                <wp:extent cx="407670" cy="1061720"/>
+                <wp:effectExtent l="12700" t="12700" r="9525" b="17780"/>
+                <wp:wrapNone/>
+                <wp:docPr id="43" name="Rounded Rectangle 43"/>
+                <wp:cNvGraphicFramePr/>
+                <a:graphic xmlns:a="http://schemas.openxmlformats.org/drawingml/2006/main">
+                  <a:graphicData uri="http://schemas.microsoft.com/office/word/2010/wordprocessingShape">
+                    <wps:wsp>
+                      <wps:cNvSpPr/>
+                      <wps:spPr>
+                        <a:xfrm>
+                          <a:off x="0" y="0"/>
+                          <a:ext cx="407670" cy="1061720"/>
+                        </a:xfrm>
+                        <a:prstGeom prst="roundRect">
+                          <a:avLst>
+                            <a:gd name="adj" fmla="val 13216"/>
+                          </a:avLst>
+                        </a:prstGeom>
+                        <a:noFill/>
+                        <a:ln w="19050">
+                          <a:solidFill>
+                            <a:srgbClr val="FF0000"/>
+                          </a:solidFill>
+                          <a:prstDash val="dash"/>
+                        </a:ln>
+                      </wps:spPr>
+                      <wps:style>
+                        <a:lnRef idx="2">
+                          <a:schemeClr val="accent1">
+                            <a:shade val="50000"/>
+                          </a:schemeClr>
+                        </a:lnRef>
+                        <a:fillRef idx="1">
+                          <a:schemeClr val="accent1"/>
+                        </a:fillRef>
+                        <a:effectRef idx="0">
+                          <a:schemeClr val="accent1"/>
+                        </a:effectRef>
+                        <a:fontRef idx="minor">
+                          <a:schemeClr val="lt1"/>
+                        </a:fontRef>
+                      </wps:style>
+                      <wps:txbx>
+                        <w:txbxContent>
+                          <w:p>
+                            <w:pPr>
+                              <w:spacing w:line="276" w:lineRule="auto"/>
+                              <w:jc w:val="center"/>
+                              <w:rPr>
+                                <w:rFonts w:ascii="Charter Roman" w:hAnsi="Charter Roman"/>
+                                <w:color w:val="FF0000"/>
+                                <w:lang w:val="en-US"/>
+                                <w14:textOutline w14:w="0" w14:cap="flat" w14:cmpd="sng" w14:algn="ctr">
+                                  <w14:noFill/>
+                                  <w14:prstDash w14:val="solid"/>
+                                  <w14:round/>
+                                </w14:textOutline>
+                              </w:rPr>
+                            </w:pPr>
+                            <w:r>
+                              <w:rPr>
+                                <w:rFonts w:ascii="Charter Roman" w:hAnsi="Charter Roman"/>
+                                <w:color w:val="FF0000"/>
+                                <w:lang w:val="en-US"/>
+                                <w14:textOutline w14:w="0" w14:cap="flat" w14:cmpd="sng" w14:algn="ctr">
+                                  <w14:noFill/>
+                                  <w14:prstDash w14:val="solid"/>
+                                  <w14:round/>
+                                </w14:textOutline>
+                              </w:rPr>
+                              <w:t>Auto Scaler</w:t>
+                            </w:r>
+                          </w:p>
+                        </w:txbxContent>
+                      </wps:txbx>
+                      <wps:bodyPr rot="0" spcFirstLastPara="0" vertOverflow="overflow" horzOverflow="overflow" vert="vert" wrap="square" lIns="91440" tIns="45720" rIns="91440" bIns="45720" numCol="1" spcCol="0" rtlCol="0" fromWordArt="0" anchor="ctr" anchorCtr="0" forceAA="0" compatLnSpc="1">
+                        <a:spAutoFit/>
+                      </wps:bodyPr>
+                    </wps:wsp>
+                  </a:graphicData>
+                </a:graphic>
+                <wp14:sizeRelH relativeFrom="margin">
+                  <wp14:pctWidth>0</wp14:pctWidth>
+                </wp14:sizeRelH>
+              </wp:anchor>
+            </w:drawing>
+          </mc:Choice>
+          <mc:Fallback>
+            <w:pict>
+              <v:roundrect w14:anchorId="0C4B867E" id="Rounded Rectangle 43" o:spid="_x0000_s1031" style="position:absolute;margin-left:297.1pt;margin-top:317.25pt;width:32.1pt;height:83.6pt;z-index:251724800;visibility:visible;mso-wrap-style:square;mso-width-percent:0;mso-wrap-distance-left:9pt;mso-wrap-distance-top:0;mso-wrap-distance-right:9pt;mso-wrap-distance-bottom:0;mso-position-horizontal:absolute;mso-position-horizontal-relative:text;mso-position-vertical:absolute;mso-position-vertical-relative:text;mso-width-percent:0;mso-width-relative:margin;v-text-anchor:middle" arcsize="8662f" o:gfxdata="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" filled="f" strokecolor="red" strokeweight="1.5pt">
+                <v:stroke dashstyle="dash" joinstyle="miter"/>
+                <v:textbox style="layout-flow:vertical;mso-fit-shape-to-text:t">
+                  <w:txbxContent>
+                    <w:p>
+                      <w:pPr>
+                        <w:spacing w:line="276" w:lineRule="auto"/>
+                        <w:jc w:val="center"/>
+                        <w:rPr>
+                          <w:rFonts w:ascii="Charter Roman" w:hAnsi="Charter Roman"/>
+                          <w:color w:val="FF0000"/>
+                          <w:lang w:val="en-US"/>
+                          <w14:textOutline w14:w="0" w14:cap="flat" w14:cmpd="sng" w14:algn="ctr">
+                            <w14:noFill/>
+                            <w14:prstDash w14:val="solid"/>
+                            <w14:round/>
+                          </w14:textOutline>
+                        </w:rPr>
+                      </w:pPr>
+                      <w:r>
+                        <w:rPr>
+                          <w:rFonts w:ascii="Charter Roman" w:hAnsi="Charter Roman"/>
+                          <w:color w:val="FF0000"/>
+                          <w:lang w:val="en-US"/>
+                          <w14:textOutline w14:w="0" w14:cap="flat" w14:cmpd="sng" w14:algn="ctr">
+                            <w14:noFill/>
+                            <w14:prstDash w14:val="solid"/>
+                            <w14:round/>
+                          </w14:textOutline>
+                        </w:rPr>
+                        <w:t>Auto Scaler</w:t>
+                      </w:r>
+                    </w:p>
+                  </w:txbxContent>
+                </v:textbox>
+              </v:roundrect>
+            </w:pict>
+          </mc:Fallback>
+        </mc:AlternateContent>
+      </w:r>
+      <w:r>
+        <w:rPr>
+          <w:rFonts w:ascii="Charter Roman" w:hAnsi="Charter Roman" w:cs="Calibri"/>
+          <w:noProof/>
+        </w:rPr>
+        <mc:AlternateContent>
+          <mc:Choice Requires="wps">
+            <w:drawing>
+              <wp:anchor distT="0" distB="0" distL="114300" distR="114300" simplePos="0" relativeHeight="251647995" behindDoc="0" locked="0" layoutInCell="1" allowOverlap="1" wp14:anchorId="70DF8C53" wp14:editId="31910DD3">
+                <wp:simplePos x="0" y="0"/>
+                <wp:positionH relativeFrom="column">
+                  <wp:posOffset>1151890</wp:posOffset>
+                </wp:positionH>
+                <wp:positionV relativeFrom="paragraph">
+                  <wp:posOffset>4092264</wp:posOffset>
+                </wp:positionV>
+                <wp:extent cx="1225550" cy="369570"/>
+                <wp:effectExtent l="0" t="0" r="6350" b="0"/>
+                <wp:wrapNone/>
+                <wp:docPr id="11" name="Text Box 11"/>
+                <wp:cNvGraphicFramePr/>
+                <a:graphic xmlns:a="http://schemas.openxmlformats.org/drawingml/2006/main">
+                  <a:graphicData uri="http://schemas.microsoft.com/office/word/2010/wordprocessingShape">
+                    <wps:wsp>
+                      <wps:cNvSpPr txBox="1"/>
+                      <wps:spPr>
+                        <a:xfrm>
+                          <a:off x="0" y="0"/>
+                          <a:ext cx="1225550" cy="369570"/>
+                        </a:xfrm>
+                        <a:prstGeom prst="rect">
+                          <a:avLst/>
+                        </a:prstGeom>
+                        <a:solidFill>
+                          <a:schemeClr val="lt1"/>
+                        </a:solidFill>
+                        <a:ln w="6350">
+                          <a:noFill/>
+                        </a:ln>
+                      </wps:spPr>
+                      <wps:txbx>
+                        <w:txbxContent>
+                          <w:p>
+                            <w:pPr>
+                              <w:jc w:val="center"/>
+                              <w:rPr>
+                                <w:rFonts w:ascii="Charter Roman" w:hAnsi="Charter Roman"/>
+                                <w:lang w:val="en-US" w:bidi="fa-IR"/>
+                              </w:rPr>
+                            </w:pPr>
+                            <w:r>
+                              <w:rPr>
+                                <w:rFonts w:ascii="Charter Roman" w:hAnsi="Charter Roman"/>
+                                <w:lang w:val="en-US" w:bidi="fa-IR"/>
+                              </w:rPr>
+                              <w:t>R</w:t>
+                            </w:r>
+                            <w:r>
+                              <w:rPr>
+                                <w:rFonts w:ascii="Charter Roman" w:hAnsi="Charter Roman"/>
+                                <w:lang w:val="en-US" w:bidi="fa-IR"/>
+                              </w:rPr>
+                              <w:t>equest to adjust</w:t>
+                            </w:r>
+                          </w:p>
+                        </w:txbxContent>
+                      </wps:txbx>
+                      <wps:bodyPr rot="0" spcFirstLastPara="0" vertOverflow="overflow" horzOverflow="overflow" vert="horz" wrap="square" lIns="91440" tIns="45720" rIns="91440" bIns="45720" numCol="1" spcCol="0" rtlCol="0" fromWordArt="0" anchor="ctr" anchorCtr="0" forceAA="0" compatLnSpc="1">
+                        <a:prstTxWarp prst="textNoShape">
+                          <a:avLst/>
+                        </a:prstTxWarp>
+                        <a:spAutoFit/>
+                      </wps:bodyPr>
+                    </wps:wsp>
+                  </a:graphicData>
+                </a:graphic>
+                <wp14:sizeRelH relativeFrom="margin">
+                  <wp14:pctWidth>0</wp14:pctWidth>
+                </wp14:sizeRelH>
+                <wp14:sizeRelV relativeFrom="margin">
+                  <wp14:pctHeight>0</wp14:pctHeight>
+                </wp14:sizeRelV>
+              </wp:anchor>
+            </w:drawing>
+          </mc:Choice>
+          <mc:Fallback>
+            <w:pict>
+              <v:shape w14:anchorId="70DF8C53" id="Text Box 11" o:spid="_x0000_s1032" type="#_x0000_t202" style="position:absolute;margin-left:90.7pt;margin-top:322.25pt;width:96.5pt;height:29.1pt;z-index:251647995;visibility:visible;mso-wrap-style:square;mso-width-percent:0;mso-height-percent:0;mso-wrap-distance-left:9pt;mso-wrap-distance-top:0;mso-wrap-distance-right:9pt;mso-wrap-distance-bottom:0;mso-position-horizontal:absolute;mso-position-horizontal-relative:text;mso-position-vertical:absolute;mso-position-vertical-relative:text;mso-width-percent:0;mso-height-percent:0;mso-width-relative:margin;mso-height-relative:margin;v-text-anchor:middle" o:gfxdata="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" fillcolor="white [3201]" stroked="f" strokeweight=".5pt">
+                <v:textbox style="mso-fit-shape-to-text:t">
+                  <w:txbxContent>
+                    <w:p>
+                      <w:pPr>
+                        <w:jc w:val="center"/>
+                        <w:rPr>
+                          <w:rFonts w:ascii="Charter Roman" w:hAnsi="Charter Roman"/>
+                          <w:lang w:val="en-US" w:bidi="fa-IR"/>
+                        </w:rPr>
+                      </w:pPr>
+                      <w:r>
+                        <w:rPr>
+                          <w:rFonts w:ascii="Charter Roman" w:hAnsi="Charter Roman"/>
+                          <w:lang w:val="en-US" w:bidi="fa-IR"/>
+                        </w:rPr>
+                        <w:t>R</w:t>
+                      </w:r>
+                      <w:r>
+                        <w:rPr>
+                          <w:rFonts w:ascii="Charter Roman" w:hAnsi="Charter Roman"/>
+                          <w:lang w:val="en-US" w:bidi="fa-IR"/>
+                        </w:rPr>
+                        <w:t>equest to adjust</w:t>
+                      </w:r>
+                    </w:p>
+                  </w:txbxContent>
+                </v:textbox>
+              </v:shape>
+            </w:pict>
+          </mc:Fallback>
+        </mc:AlternateContent>
+      </w:r>
+      <w:r>
+        <w:rPr>
+          <w:rFonts w:ascii="Charter Roman" w:hAnsi="Charter Roman" w:cs="Calibri"/>
+          <w:noProof/>
+        </w:rPr>
+        <mc:AlternateContent>
+          <mc:Choice Requires="wps">
+            <w:drawing>
+              <wp:anchor distT="0" distB="0" distL="114300" distR="114300" simplePos="0" relativeHeight="251694080" behindDoc="0" locked="0" layoutInCell="1" allowOverlap="1" wp14:anchorId="6E6A4E10" wp14:editId="24CC2667">
+                <wp:simplePos x="0" y="0"/>
+                <wp:positionH relativeFrom="column">
+                  <wp:posOffset>1378585</wp:posOffset>
+                </wp:positionH>
+                <wp:positionV relativeFrom="paragraph">
+                  <wp:posOffset>4559300</wp:posOffset>
+                </wp:positionV>
+                <wp:extent cx="746125" cy="5715"/>
+                <wp:effectExtent l="25400" t="63500" r="0" b="70485"/>
+                <wp:wrapNone/>
+                <wp:docPr id="1" name="Straight Arrow Connector 1"/>
+                <wp:cNvGraphicFramePr/>
+                <a:graphic xmlns:a="http://schemas.openxmlformats.org/drawingml/2006/main">
+                  <a:graphicData uri="http://schemas.microsoft.com/office/word/2010/wordprocessingShape">
+                    <wps:wsp>
+                      <wps:cNvCnPr/>
+                      <wps:spPr>
+                        <a:xfrm flipH="1">
+                          <a:off x="0" y="0"/>
+                          <a:ext cx="746125" cy="5715"/>
+                        </a:xfrm>
+                        <a:prstGeom prst="straightConnector1">
+                          <a:avLst/>
+                        </a:prstGeom>
+                        <a:ln w="19050">
+                          <a:solidFill>
+                            <a:schemeClr val="tx1"/>
+                          </a:solidFill>
+                          <a:tailEnd type="triangle"/>
+                        </a:ln>
+                      </wps:spPr>
+                      <wps:style>
+                        <a:lnRef idx="1">
+                          <a:schemeClr val="accent1"/>
+                        </a:lnRef>
+                        <a:fillRef idx="0">
+                          <a:schemeClr val="accent1"/>
+                        </a:fillRef>
+                        <a:effectRef idx="0">
+                          <a:schemeClr val="accent1"/>
+                        </a:effectRef>
+                        <a:fontRef idx="minor">
+                          <a:schemeClr val="tx1"/>
+                        </a:fontRef>
+                      </wps:style>
+                      <wps:bodyPr/>
+                    </wps:wsp>
+                  </a:graphicData>
+                </a:graphic>
+              </wp:anchor>
+            </w:drawing>
+          </mc:Choice>
+          <mc:Fallback>
+            <w:pict>
+              <v:shape w14:anchorId="5BF7217B" id="Straight Arrow Connector 1" o:spid="_x0000_s1026" type="#_x0000_t32" style="position:absolute;margin-left:108.55pt;margin-top:359pt;width:58.75pt;height:.45pt;flip:x;z-index:251694080;visibility:visible;mso-wrap-style:square;mso-wrap-distance-left:9pt;mso-wrap-distance-top:0;mso-wrap-distance-right:9pt;mso-wrap-distance-bottom:0;mso-position-horizontal:absolute;mso-position-horizontal-relative:text;mso-position-vertical:absolute;mso-position-vertical-relative:text" o:gfxdata="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" strokecolor="black [3213]" strokeweight="1.5pt">
+                <v:stroke endarrow="block" joinstyle="miter"/>
+              </v:shape>
+            </w:pict>
+          </mc:Fallback>
+        </mc:AlternateContent>
+      </w:r>
+      <w:r>
+        <w:rPr>
+          <w:rFonts w:ascii="Charter Roman" w:hAnsi="Charter Roman" w:cs="Calibri"/>
+          <w:noProof/>
+        </w:rPr>
+        <mc:AlternateContent>
+          <mc:Choice Requires="wps">
+            <w:drawing>
+              <wp:anchor distT="0" distB="0" distL="114300" distR="114300" simplePos="0" relativeHeight="251698176" behindDoc="0" locked="0" layoutInCell="1" allowOverlap="1" wp14:anchorId="17139062" wp14:editId="46EA1396">
                 <wp:simplePos x="0" y="0"/>
                 <wp:positionH relativeFrom="column">
                   <wp:posOffset>4380230</wp:posOffset>
@@ -190,11 +1059,7 @@
           </mc:Choice>
           <mc:Fallback>
             <w:pict>
-              <v:shapetype w14:anchorId="58DF6FC0" id="_x0000_t32" coordsize="21600,21600" o:spt="32" o:oned="t" path="m,l21600,21600e" filled="f">
-                <v:path arrowok="t" fillok="f" o:connecttype="none"/>
-                <o:lock v:ext="edit" shapetype="t"/>
-              </v:shapetype>
-              <v:shape id="Straight Arrow Connector 21" o:spid="_x0000_s1026" type="#_x0000_t32" style="position:absolute;margin-left:344.9pt;margin-top:358.45pt;width:58.75pt;height:.45pt;flip:x;z-index:251698176;visibility:visible;mso-wrap-style:square;mso-wrap-distance-left:9pt;mso-wrap-distance-top:0;mso-wrap-distance-right:9pt;mso-wrap-distance-bottom:0;mso-position-horizontal:absolute;mso-position-horizontal-relative:text;mso-position-vertical:absolute;mso-position-vertical-relative:text" o:gfxdata="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" strokecolor="black [3213]" strokeweight="1.5pt">
+              <v:shape w14:anchorId="0A9A8834" id="Straight Arrow Connector 21" o:spid="_x0000_s1026" type="#_x0000_t32" style="position:absolute;margin-left:344.9pt;margin-top:358.45pt;width:58.75pt;height:.45pt;flip:x;z-index:251698176;visibility:visible;mso-wrap-style:square;mso-wrap-distance-left:9pt;mso-wrap-distance-top:0;mso-wrap-distance-right:9pt;mso-wrap-distance-bottom:0;mso-position-horizontal:absolute;mso-position-horizontal-relative:text;mso-position-vertical:absolute;mso-position-vertical-relative:text" o:gfxdata="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" strokecolor="black [3213]" strokeweight="1.5pt">
                 <v:stroke endarrow="block" joinstyle="miter"/>
               </v:shape>
             </w:pict>
@@ -209,7 +1074,7 @@
         <mc:AlternateContent>
           <mc:Choice Requires="wps">
             <w:drawing>
-              <wp:anchor distT="0" distB="0" distL="114300" distR="114300" simplePos="0" relativeHeight="251734016" behindDoc="0" locked="0" layoutInCell="1" allowOverlap="1" wp14:anchorId="5FB43021" wp14:editId="031D9444">
+              <wp:anchor distT="0" distB="0" distL="114300" distR="114300" simplePos="0" relativeHeight="251734016" behindDoc="0" locked="0" layoutInCell="1" allowOverlap="1" wp14:anchorId="5FB43021" wp14:editId="1CFE36FD">
                 <wp:simplePos x="0" y="0"/>
                 <wp:positionH relativeFrom="column">
                   <wp:posOffset>2506980</wp:posOffset>
@@ -248,12 +1113,14 @@
                               <w:jc w:val="center"/>
                               <w:rPr>
                                 <w:rFonts w:ascii="Charter Roman" w:hAnsi="Charter Roman"/>
+                                <w:color w:val="FF0000"/>
                                 <w:lang w:val="en-US" w:bidi="fa-IR"/>
                               </w:rPr>
                             </w:pPr>
                             <w:r>
                               <w:rPr>
                                 <w:rFonts w:ascii="Charter Roman" w:hAnsi="Charter Roman"/>
+                                <w:color w:val="FF0000"/>
                                 <w:lang w:val="en-US" w:bidi="fa-IR"/>
                               </w:rPr>
                               <w:t>Communication Bus</w:t>
@@ -262,9 +1129,6 @@
                         </w:txbxContent>
                       </wps:txbx>
                       <wps:bodyPr rot="0" spcFirstLastPara="0" vertOverflow="overflow" horzOverflow="overflow" vert="horz" wrap="square" lIns="91440" tIns="45720" rIns="91440" bIns="45720" numCol="1" spcCol="0" rtlCol="0" fromWordArt="0" anchor="ctr" anchorCtr="0" forceAA="0" compatLnSpc="1">
-                        <a:prstTxWarp prst="textNoShape">
-                          <a:avLst/>
-                        </a:prstTxWarp>
                         <a:noAutofit/>
                       </wps:bodyPr>
                     </wps:wsp>
@@ -278,7 +1142,7 @@
           </mc:Choice>
           <mc:Fallback>
             <w:pict>
-              <v:shape w14:anchorId="5FB43021" id="Text Box 32" o:spid="_x0000_s1027" type="#_x0000_t202" style="position:absolute;margin-left:197.4pt;margin-top:484pt;width:121.3pt;height:29.35pt;z-index:251734016;visibility:visible;mso-wrap-style:square;mso-width-percent:0;mso-wrap-distance-left:9pt;mso-wrap-distance-top:0;mso-wrap-distance-right:9pt;mso-wrap-distance-bottom:0;mso-position-horizontal:absolute;mso-position-horizontal-relative:text;mso-position-vertical:absolute;mso-position-vertical-relative:text;mso-width-percent:0;mso-width-relative:margin;v-text-anchor:middle" o:gfxdata="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" fillcolor="white [3201]" stroked="f" strokeweight=".5pt">
+              <v:shape w14:anchorId="5FB43021" id="Text Box 32" o:spid="_x0000_s1033" type="#_x0000_t202" style="position:absolute;margin-left:197.4pt;margin-top:484pt;width:121.3pt;height:29.35pt;z-index:251734016;visibility:visible;mso-wrap-style:square;mso-width-percent:0;mso-wrap-distance-left:9pt;mso-wrap-distance-top:0;mso-wrap-distance-right:9pt;mso-wrap-distance-bottom:0;mso-position-horizontal:absolute;mso-position-horizontal-relative:text;mso-position-vertical:absolute;mso-position-vertical-relative:text;mso-width-percent:0;mso-width-relative:margin;v-text-anchor:middle" o:gfxdata="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" fillcolor="white [3201]" stroked="f" strokeweight=".5pt">
                 <v:textbox>
                   <w:txbxContent>
                     <w:p>
@@ -286,12 +1150,14 @@
                         <w:jc w:val="center"/>
                         <w:rPr>
                           <w:rFonts w:ascii="Charter Roman" w:hAnsi="Charter Roman"/>
+                          <w:color w:val="FF0000"/>
                           <w:lang w:val="en-US" w:bidi="fa-IR"/>
                         </w:rPr>
                       </w:pPr>
                       <w:r>
                         <w:rPr>
                           <w:rFonts w:ascii="Charter Roman" w:hAnsi="Charter Roman"/>
+                          <w:color w:val="FF0000"/>
                           <w:lang w:val="en-US" w:bidi="fa-IR"/>
                         </w:rPr>
                         <w:t>Communication Bus</w:t>
@@ -312,7 +1178,7 @@
         <mc:AlternateContent>
           <mc:Choice Requires="wps">
             <w:drawing>
-              <wp:anchor distT="0" distB="0" distL="114300" distR="114300" simplePos="0" relativeHeight="251732992" behindDoc="0" locked="0" layoutInCell="1" allowOverlap="1" wp14:anchorId="38C9D9D4" wp14:editId="20CD942D">
+              <wp:anchor distT="0" distB="0" distL="114300" distR="114300" simplePos="0" relativeHeight="251732992" behindDoc="0" locked="0" layoutInCell="1" allowOverlap="1" wp14:anchorId="38C9D9D4" wp14:editId="5F90450D">
                 <wp:simplePos x="0" y="0"/>
                 <wp:positionH relativeFrom="column">
                   <wp:posOffset>3420061</wp:posOffset>
@@ -350,6 +1216,7 @@
                             <w:pPr>
                               <w:jc w:val="center"/>
                               <w:rPr>
+                                <w:color w:val="FF0000"/>
                                 <w:sz w:val="44"/>
                                 <w:szCs w:val="44"/>
                                 <w:lang w:val="en-US"/>
@@ -357,6 +1224,7 @@
                             </w:pPr>
                             <w:r>
                               <w:rPr>
+                                <w:color w:val="FF0000"/>
                                 <w:sz w:val="28"/>
                                 <w:szCs w:val="28"/>
                                 <w:lang w:val="en-US"/>
@@ -367,9 +1235,6 @@
                         </w:txbxContent>
                       </wps:txbx>
                       <wps:bodyPr rot="0" spcFirstLastPara="0" vertOverflow="overflow" horzOverflow="overflow" vert="horz" wrap="square" lIns="91440" tIns="45720" rIns="91440" bIns="45720" numCol="1" spcCol="0" rtlCol="0" fromWordArt="0" anchor="t" anchorCtr="0" forceAA="0" compatLnSpc="1">
-                        <a:prstTxWarp prst="textNoShape">
-                          <a:avLst/>
-                        </a:prstTxWarp>
                         <a:noAutofit/>
                       </wps:bodyPr>
                     </wps:wsp>
@@ -386,13 +1251,14 @@
           </mc:Choice>
           <mc:Fallback>
             <w:pict>
-              <v:shape w14:anchorId="38C9D9D4" id="Text Box 31" o:spid="_x0000_s1028" type="#_x0000_t202" style="position:absolute;margin-left:269.3pt;margin-top:422.75pt;width:27.7pt;height:26.35pt;z-index:251732992;visibility:visible;mso-wrap-style:square;mso-width-percent:0;mso-height-percent:0;mso-wrap-distance-left:9pt;mso-wrap-distance-top:0;mso-wrap-distance-right:9pt;mso-wrap-distance-bottom:0;mso-position-horizontal:absolute;mso-position-horizontal-relative:text;mso-position-vertical:absolute;mso-position-vertical-relative:text;mso-width-percent:0;mso-height-percent:0;mso-width-relative:margin;mso-height-relative:margin;v-text-anchor:top" o:gfxdata="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" fillcolor="white [3201]" stroked="f" strokeweight=".5pt">
+              <v:shape w14:anchorId="38C9D9D4" id="Text Box 31" o:spid="_x0000_s1034" type="#_x0000_t202" style="position:absolute;margin-left:269.3pt;margin-top:422.75pt;width:27.7pt;height:26.35pt;z-index:251732992;visibility:visible;mso-wrap-style:square;mso-width-percent:0;mso-height-percent:0;mso-wrap-distance-left:9pt;mso-wrap-distance-top:0;mso-wrap-distance-right:9pt;mso-wrap-distance-bottom:0;mso-position-horizontal:absolute;mso-position-horizontal-relative:text;mso-position-vertical:absolute;mso-position-vertical-relative:text;mso-width-percent:0;mso-height-percent:0;mso-width-relative:margin;mso-height-relative:margin;v-text-anchor:top" o:gfxdata="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" fillcolor="white [3201]" stroked="f" strokeweight=".5pt">
                 <v:textbox>
                   <w:txbxContent>
                     <w:p>
                       <w:pPr>
                         <w:jc w:val="center"/>
                         <w:rPr>
+                          <w:color w:val="FF0000"/>
                           <w:sz w:val="44"/>
                           <w:szCs w:val="44"/>
                           <w:lang w:val="en-US"/>
@@ -400,6 +1266,7 @@
                       </w:pPr>
                       <w:r>
                         <w:rPr>
+                          <w:color w:val="FF0000"/>
                           <w:sz w:val="28"/>
                           <w:szCs w:val="28"/>
                           <w:lang w:val="en-US"/>
@@ -422,7 +1289,7 @@
         <mc:AlternateContent>
           <mc:Choice Requires="wps">
             <w:drawing>
-              <wp:anchor distT="0" distB="0" distL="114300" distR="114300" simplePos="0" relativeHeight="251730944" behindDoc="0" locked="0" layoutInCell="1" allowOverlap="1" wp14:anchorId="5EA325A2" wp14:editId="09BA40EB">
+              <wp:anchor distT="0" distB="0" distL="114300" distR="114300" simplePos="0" relativeHeight="251730944" behindDoc="0" locked="0" layoutInCell="1" allowOverlap="1" wp14:anchorId="5EA325A2" wp14:editId="3CB5E5F4">
                 <wp:simplePos x="0" y="0"/>
                 <wp:positionH relativeFrom="column">
                   <wp:posOffset>3966259</wp:posOffset>
@@ -449,7 +1316,7 @@
                         </a:prstGeom>
                         <a:ln w="19050">
                           <a:solidFill>
-                            <a:schemeClr val="tx1"/>
+                            <a:srgbClr val="FF0000"/>
                           </a:solidFill>
                           <a:headEnd type="triangle"/>
                           <a:tailEnd type="triangle"/>
@@ -478,7 +1345,7 @@
           </mc:Choice>
           <mc:Fallback>
             <w:pict>
-              <v:shape w14:anchorId="640CFC87" id="Straight Arrow Connector 30" o:spid="_x0000_s1026" type="#_x0000_t32" style="position:absolute;margin-left:312.3pt;margin-top:414.65pt;width:1.1pt;height:48.2pt;flip:x;z-index:251730944;visibility:visible;mso-wrap-style:square;mso-wrap-distance-left:9pt;mso-wrap-distance-top:0;mso-wrap-distance-right:9pt;mso-wrap-distance-bottom:0;mso-position-horizontal:absolute;mso-position-horizontal-relative:text;mso-position-vertical:absolute;mso-position-vertical-relative:text" o:gfxdata="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" strokecolor="black [3213]" strokeweight="1.5pt">
+              <v:shape w14:anchorId="508717D8" id="Straight Arrow Connector 30" o:spid="_x0000_s1026" type="#_x0000_t32" style="position:absolute;margin-left:312.3pt;margin-top:414.65pt;width:1.1pt;height:48.2pt;flip:x;z-index:251730944;visibility:visible;mso-wrap-style:square;mso-wrap-distance-left:9pt;mso-wrap-distance-top:0;mso-wrap-distance-right:9pt;mso-wrap-distance-bottom:0;mso-position-horizontal:absolute;mso-position-horizontal-relative:text;mso-position-vertical:absolute;mso-position-vertical-relative:text" o:gfxdata="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" strokecolor="red" strokeweight="1.5pt">
                 <v:stroke startarrow="block" endarrow="block" joinstyle="miter"/>
               </v:shape>
             </w:pict>
@@ -493,7 +1360,7 @@
         <mc:AlternateContent>
           <mc:Choice Requires="wps">
             <w:drawing>
-              <wp:anchor distT="0" distB="0" distL="114300" distR="114300" simplePos="0" relativeHeight="251728896" behindDoc="0" locked="0" layoutInCell="1" allowOverlap="1" wp14:anchorId="0E624BFA" wp14:editId="49593530">
+              <wp:anchor distT="0" distB="0" distL="114300" distR="114300" simplePos="0" relativeHeight="251728896" behindDoc="0" locked="0" layoutInCell="1" allowOverlap="1" wp14:anchorId="0E624BFA" wp14:editId="2943A080">
                 <wp:simplePos x="0" y="0"/>
                 <wp:positionH relativeFrom="column">
                   <wp:posOffset>3169871</wp:posOffset>
@@ -520,7 +1387,7 @@
                         </a:prstGeom>
                         <a:ln w="19050">
                           <a:solidFill>
-                            <a:schemeClr val="tx1"/>
+                            <a:srgbClr val="FF0000"/>
                           </a:solidFill>
                           <a:headEnd type="triangle"/>
                           <a:tailEnd type="triangle"/>
@@ -549,7 +1416,7 @@
           </mc:Choice>
           <mc:Fallback>
             <w:pict>
-              <v:shape w14:anchorId="46354A37" id="Straight Arrow Connector 29" o:spid="_x0000_s1026" type="#_x0000_t32" style="position:absolute;margin-left:249.6pt;margin-top:414.9pt;width:1.1pt;height:48.2pt;flip:x;z-index:251728896;visibility:visible;mso-wrap-style:square;mso-wrap-distance-left:9pt;mso-wrap-distance-top:0;mso-wrap-distance-right:9pt;mso-wrap-distance-bottom:0;mso-position-horizontal:absolute;mso-position-horizontal-relative:text;mso-position-vertical:absolute;mso-position-vertical-relative:text" o:gfxdata="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" strokecolor="black [3213]" strokeweight="1.5pt">
+              <v:shape w14:anchorId="6B2181AA" id="Straight Arrow Connector 29" o:spid="_x0000_s1026" type="#_x0000_t32" style="position:absolute;margin-left:249.6pt;margin-top:414.9pt;width:1.1pt;height:48.2pt;flip:x;z-index:251728896;visibility:visible;mso-wrap-style:square;mso-wrap-distance-left:9pt;mso-wrap-distance-top:0;mso-wrap-distance-right:9pt;mso-wrap-distance-bottom:0;mso-position-horizontal:absolute;mso-position-horizontal-relative:text;mso-position-vertical:absolute;mso-position-vertical-relative:text" o:gfxdata="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" strokecolor="red" strokeweight="1.5pt">
                 <v:stroke startarrow="block" endarrow="block" joinstyle="miter"/>
               </v:shape>
             </w:pict>
@@ -564,7 +1431,7 @@
         <mc:AlternateContent>
           <mc:Choice Requires="wps">
             <w:drawing>
-              <wp:anchor distT="0" distB="0" distL="114300" distR="114300" simplePos="0" relativeHeight="251726848" behindDoc="0" locked="0" layoutInCell="1" allowOverlap="1" wp14:anchorId="11A020D8" wp14:editId="7E5A46A7">
+              <wp:anchor distT="0" distB="0" distL="114300" distR="114300" simplePos="0" relativeHeight="251726848" behindDoc="0" locked="0" layoutInCell="1" allowOverlap="1" wp14:anchorId="11A020D8" wp14:editId="227126B1">
                 <wp:simplePos x="0" y="0"/>
                 <wp:positionH relativeFrom="column">
                   <wp:posOffset>2506296</wp:posOffset>
@@ -591,7 +1458,7 @@
                         </a:prstGeom>
                         <a:ln w="19050">
                           <a:solidFill>
-                            <a:schemeClr val="tx1"/>
+                            <a:srgbClr val="FF0000"/>
                           </a:solidFill>
                           <a:headEnd type="triangle"/>
                           <a:tailEnd type="triangle"/>
@@ -620,7 +1487,7 @@
           </mc:Choice>
           <mc:Fallback>
             <w:pict>
-              <v:shape w14:anchorId="58DB803F" id="Straight Arrow Connector 28" o:spid="_x0000_s1026" type="#_x0000_t32" style="position:absolute;margin-left:197.35pt;margin-top:414.8pt;width:1.1pt;height:48.2pt;flip:x;z-index:251726848;visibility:visible;mso-wrap-style:square;mso-wrap-distance-left:9pt;mso-wrap-distance-top:0;mso-wrap-distance-right:9pt;mso-wrap-distance-bottom:0;mso-position-horizontal:absolute;mso-position-horizontal-relative:text;mso-position-vertical:absolute;mso-position-vertical-relative:text" o:gfxdata="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" strokecolor="black [3213]" strokeweight="1.5pt">
+              <v:shape w14:anchorId="3D045AFF" id="Straight Arrow Connector 28" o:spid="_x0000_s1026" type="#_x0000_t32" style="position:absolute;margin-left:197.35pt;margin-top:414.8pt;width:1.1pt;height:48.2pt;flip:x;z-index:251726848;visibility:visible;mso-wrap-style:square;mso-wrap-distance-left:9pt;mso-wrap-distance-top:0;mso-wrap-distance-right:9pt;mso-wrap-distance-bottom:0;mso-position-horizontal:absolute;mso-position-horizontal-relative:text;mso-position-vertical:absolute;mso-position-vertical-relative:text" o:gfxdata="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" strokecolor="red" strokeweight="1.5pt">
                 <v:stroke startarrow="block" endarrow="block" joinstyle="miter"/>
               </v:shape>
             </w:pict>
@@ -635,7 +1502,7 @@
         <mc:AlternateContent>
           <mc:Choice Requires="wps">
             <w:drawing>
-              <wp:anchor distT="0" distB="0" distL="114300" distR="114300" simplePos="0" relativeHeight="251725824" behindDoc="0" locked="0" layoutInCell="1" allowOverlap="1" wp14:anchorId="714FD3E9" wp14:editId="68557B2A">
+              <wp:anchor distT="0" distB="0" distL="114300" distR="114300" simplePos="0" relativeHeight="251725824" behindDoc="0" locked="0" layoutInCell="1" allowOverlap="1" wp14:anchorId="714FD3E9" wp14:editId="69E6261F">
                 <wp:simplePos x="0" y="0"/>
                 <wp:positionH relativeFrom="column">
                   <wp:posOffset>2247314</wp:posOffset>
@@ -663,7 +1530,7 @@
                         <a:noFill/>
                         <a:ln w="19050">
                           <a:solidFill>
-                            <a:schemeClr val="tx1"/>
+                            <a:srgbClr val="FF0000"/>
                           </a:solidFill>
                         </a:ln>
                       </wps:spPr>
@@ -684,9 +1551,6 @@
                         </a:fontRef>
                       </wps:style>
                       <wps:bodyPr rot="0" spcFirstLastPara="0" vertOverflow="overflow" horzOverflow="overflow" vert="horz" wrap="square" lIns="91440" tIns="45720" rIns="91440" bIns="45720" numCol="1" spcCol="0" rtlCol="0" fromWordArt="0" anchor="ctr" anchorCtr="0" forceAA="0" compatLnSpc="1">
-                        <a:prstTxWarp prst="textNoShape">
-                          <a:avLst/>
-                        </a:prstTxWarp>
                         <a:noAutofit/>
                       </wps:bodyPr>
                     </wps:wsp>
@@ -700,7 +1564,7 @@
           </mc:Choice>
           <mc:Fallback>
             <w:pict>
-              <v:shapetype w14:anchorId="42947F82" id="_x0000_t69" coordsize="21600,21600" o:spt="69" adj="4320,5400" path="m,10800l@0,21600@0@3@2@3@2,21600,21600,10800@2,0@2@1@0@1@0,xe">
+              <v:shapetype w14:anchorId="4A54531F" id="_x0000_t69" coordsize="21600,21600" o:spt="69" adj="4320,5400" path="m,10800l@0,21600@0@3@2@3@2,21600,21600,10800@2,0@2@1@0@1@0,xe">
                 <v:stroke joinstyle="miter"/>
                 <v:formulas>
                   <v:f eqn="val #0"/>
@@ -716,7 +1580,7 @@
                   <v:h position="#0,#1" xrange="0,10800" yrange="0,10800"/>
                 </v:handles>
               </v:shapetype>
-              <v:shape id="Left-Right Arrow 6" o:spid="_x0000_s1026" type="#_x0000_t69" style="position:absolute;margin-left:176.95pt;margin-top:462.45pt;width:162.3pt;height:21.6pt;z-index:251725824;visibility:visible;mso-wrap-style:square;mso-height-percent:0;mso-wrap-distance-left:9pt;mso-wrap-distance-top:0;mso-wrap-distance-right:9pt;mso-wrap-distance-bottom:0;mso-position-horizontal:absolute;mso-position-horizontal-relative:text;mso-position-vertical:absolute;mso-position-vertical-relative:text;mso-height-percent:0;mso-height-relative:margin;v-text-anchor:middle" o:gfxdata="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" adj="1438" filled="f" strokecolor="black [3213]" strokeweight="1.5pt"/>
+              <v:shape id="Left-Right Arrow 6" o:spid="_x0000_s1026" type="#_x0000_t69" style="position:absolute;margin-left:176.95pt;margin-top:462.45pt;width:162.3pt;height:21.6pt;z-index:251725824;visibility:visible;mso-wrap-style:square;mso-height-percent:0;mso-wrap-distance-left:9pt;mso-wrap-distance-top:0;mso-wrap-distance-right:9pt;mso-wrap-distance-bottom:0;mso-position-horizontal:absolute;mso-position-horizontal-relative:text;mso-position-vertical:absolute;mso-position-vertical-relative:text;mso-height-percent:0;mso-height-relative:margin;v-text-anchor:middle" o:gfxdata="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" adj="1438" filled="f" strokecolor="red" strokeweight="1.5pt"/>
             </w:pict>
           </mc:Fallback>
         </mc:AlternateContent>
@@ -729,7 +1593,7 @@
         <mc:AlternateContent>
           <mc:Choice Requires="wps">
             <w:drawing>
-              <wp:anchor distT="0" distB="0" distL="114300" distR="114300" simplePos="0" relativeHeight="251677696" behindDoc="0" locked="0" layoutInCell="1" allowOverlap="1" wp14:anchorId="11191CAE" wp14:editId="3262D5E5">
+              <wp:anchor distT="0" distB="0" distL="114300" distR="114300" simplePos="0" relativeHeight="251677696" behindDoc="0" locked="0" layoutInCell="1" allowOverlap="1" wp14:anchorId="11191CAE" wp14:editId="3D515A97">
                 <wp:simplePos x="0" y="0"/>
                 <wp:positionH relativeFrom="column">
                   <wp:posOffset>3434031</wp:posOffset>
@@ -767,6 +1631,7 @@
                             <w:pPr>
                               <w:jc w:val="center"/>
                               <w:rPr>
+                                <w:color w:val="FF0000"/>
                                 <w:sz w:val="44"/>
                                 <w:szCs w:val="44"/>
                                 <w:lang w:val="en-US"/>
@@ -774,6 +1639,7 @@
                             </w:pPr>
                             <w:r>
                               <w:rPr>
+                                <w:color w:val="FF0000"/>
                                 <w:sz w:val="28"/>
                                 <w:szCs w:val="28"/>
                                 <w:lang w:val="en-US"/>
@@ -784,9 +1650,6 @@
                         </w:txbxContent>
                       </wps:txbx>
                       <wps:bodyPr rot="0" spcFirstLastPara="0" vertOverflow="overflow" horzOverflow="overflow" vert="horz" wrap="square" lIns="91440" tIns="45720" rIns="91440" bIns="45720" numCol="1" spcCol="0" rtlCol="0" fromWordArt="0" anchor="t" anchorCtr="0" forceAA="0" compatLnSpc="1">
-                        <a:prstTxWarp prst="textNoShape">
-                          <a:avLst/>
-                        </a:prstTxWarp>
                         <a:noAutofit/>
                       </wps:bodyPr>
                     </wps:wsp>
@@ -803,13 +1666,14 @@
           </mc:Choice>
           <mc:Fallback>
             <w:pict>
-              <v:shape w14:anchorId="11191CAE" id="Text Box 16" o:spid="_x0000_s1029" type="#_x0000_t202" style="position:absolute;margin-left:270.4pt;margin-top:300.9pt;width:27.7pt;height:26.35pt;z-index:251677696;visibility:visible;mso-wrap-style:square;mso-width-percent:0;mso-height-percent:0;mso-wrap-distance-left:9pt;mso-wrap-distance-top:0;mso-wrap-distance-right:9pt;mso-wrap-distance-bottom:0;mso-position-horizontal:absolute;mso-position-horizontal-relative:text;mso-position-vertical:absolute;mso-position-vertical-relative:text;mso-width-percent:0;mso-height-percent:0;mso-width-relative:margin;mso-height-relative:margin;v-text-anchor:top" o:gfxdata="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" fillcolor="white [3201]" stroked="f" strokeweight=".5pt">
+              <v:shape w14:anchorId="11191CAE" id="Text Box 16" o:spid="_x0000_s1035" type="#_x0000_t202" style="position:absolute;margin-left:270.4pt;margin-top:300.9pt;width:27.7pt;height:26.35pt;z-index:251677696;visibility:visible;mso-wrap-style:square;mso-width-percent:0;mso-height-percent:0;mso-wrap-distance-left:9pt;mso-wrap-distance-top:0;mso-wrap-distance-right:9pt;mso-wrap-distance-bottom:0;mso-position-horizontal:absolute;mso-position-horizontal-relative:text;mso-position-vertical:absolute;mso-position-vertical-relative:text;mso-width-percent:0;mso-height-percent:0;mso-width-relative:margin;mso-height-relative:margin;v-text-anchor:top" o:gfxdata="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" fillcolor="white [3201]" stroked="f" strokeweight=".5pt">
                 <v:textbox>
                   <w:txbxContent>
                     <w:p>
                       <w:pPr>
                         <w:jc w:val="center"/>
                         <w:rPr>
+                          <w:color w:val="FF0000"/>
                           <w:sz w:val="44"/>
                           <w:szCs w:val="44"/>
                           <w:lang w:val="en-US"/>
@@ -817,6 +1681,7 @@
                       </w:pPr>
                       <w:r>
                         <w:rPr>
+                          <w:color w:val="FF0000"/>
                           <w:sz w:val="28"/>
                           <w:szCs w:val="28"/>
                           <w:lang w:val="en-US"/>
@@ -839,7 +1704,7 @@
         <mc:AlternateContent>
           <mc:Choice Requires="wps">
             <w:drawing>
-              <wp:anchor distT="0" distB="0" distL="114300" distR="114300" simplePos="0" relativeHeight="251661312" behindDoc="0" locked="0" layoutInCell="1" allowOverlap="1" wp14:anchorId="0CC99DBC" wp14:editId="14B491A7">
+              <wp:anchor distT="0" distB="0" distL="114300" distR="114300" simplePos="0" relativeHeight="251661312" behindDoc="0" locked="0" layoutInCell="1" allowOverlap="1" wp14:anchorId="0CC99DBC" wp14:editId="750D18D6">
                 <wp:simplePos x="0" y="0"/>
                 <wp:positionH relativeFrom="column">
                   <wp:posOffset>2282482</wp:posOffset>
@@ -867,7 +1732,7 @@
                         <a:noFill/>
                         <a:ln w="19050">
                           <a:solidFill>
-                            <a:schemeClr val="tx1"/>
+                            <a:srgbClr val="FF0000"/>
                           </a:solidFill>
                         </a:ln>
                       </wps:spPr>
@@ -894,18 +1759,14 @@
                               <w:jc w:val="center"/>
                               <w:rPr>
                                 <w:rFonts w:ascii="Charter Roman" w:hAnsi="Charter Roman"/>
-                                <w:color w:val="000000" w:themeColor="text1"/>
-                                <w:sz w:val="20"/>
-                                <w:szCs w:val="20"/>
+                                <w:color w:val="FF0000"/>
                                 <w:lang w:val="en-US"/>
                               </w:rPr>
                             </w:pPr>
                             <w:r>
                               <w:rPr>
                                 <w:rFonts w:ascii="Charter Roman" w:hAnsi="Charter Roman"/>
-                                <w:color w:val="000000" w:themeColor="text1"/>
-                                <w:sz w:val="20"/>
-                                <w:szCs w:val="20"/>
+                                <w:color w:val="FF0000"/>
                                 <w:lang w:val="en-US"/>
                               </w:rPr>
                               <w:t>App</w:t>
@@ -914,9 +1775,6 @@
                         </w:txbxContent>
                       </wps:txbx>
                       <wps:bodyPr rot="0" spcFirstLastPara="0" vertOverflow="overflow" horzOverflow="overflow" vert="horz" wrap="square" lIns="91440" tIns="45720" rIns="91440" bIns="45720" numCol="1" spcCol="0" rtlCol="0" fromWordArt="0" anchor="t" anchorCtr="0" forceAA="0" compatLnSpc="1">
-                        <a:prstTxWarp prst="textNoShape">
-                          <a:avLst/>
-                        </a:prstTxWarp>
                         <a:noAutofit/>
                       </wps:bodyPr>
                     </wps:wsp>
@@ -933,7 +1791,7 @@
           </mc:Choice>
           <mc:Fallback>
             <w:pict>
-              <v:roundrect w14:anchorId="0CC99DBC" id="Rounded Rectangle 4" o:spid="_x0000_s1030" style="position:absolute;margin-left:179.7pt;margin-top:236.5pt;width:45.4pt;height:167.25pt;z-index:251661312;visibility:visible;mso-wrap-style:square;mso-width-percent:0;mso-height-percent:0;mso-wrap-distance-left:9pt;mso-wrap-distance-top:0;mso-wrap-distance-right:9pt;mso-wrap-distance-bottom:0;mso-position-horizontal:absolute;mso-position-horizontal-relative:text;mso-position-vertical:absolute;mso-position-vertical-relative:text;mso-width-percent:0;mso-height-percent:0;mso-width-relative:margin;mso-height-relative:margin;v-text-anchor:top" arcsize="10923f" o:gfxdata="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" filled="f" strokecolor="black [3213]" strokeweight="1.5pt">
+              <v:roundrect w14:anchorId="0CC99DBC" id="Rounded Rectangle 4" o:spid="_x0000_s1036" style="position:absolute;margin-left:179.7pt;margin-top:236.5pt;width:45.4pt;height:167.25pt;z-index:251661312;visibility:visible;mso-wrap-style:square;mso-width-percent:0;mso-height-percent:0;mso-wrap-distance-left:9pt;mso-wrap-distance-top:0;mso-wrap-distance-right:9pt;mso-wrap-distance-bottom:0;mso-position-horizontal:absolute;mso-position-horizontal-relative:text;mso-position-vertical:absolute;mso-position-vertical-relative:text;mso-width-percent:0;mso-height-percent:0;mso-width-relative:margin;mso-height-relative:margin;v-text-anchor:top" arcsize="10923f" o:gfxdata="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" filled="f" strokecolor="red" strokeweight="1.5pt">
                 <v:stroke joinstyle="miter"/>
                 <v:textbox>
                   <w:txbxContent>
@@ -942,18 +1800,14 @@
                         <w:jc w:val="center"/>
                         <w:rPr>
                           <w:rFonts w:ascii="Charter Roman" w:hAnsi="Charter Roman"/>
-                          <w:color w:val="000000" w:themeColor="text1"/>
-                          <w:sz w:val="20"/>
-                          <w:szCs w:val="20"/>
+                          <w:color w:val="FF0000"/>
                           <w:lang w:val="en-US"/>
                         </w:rPr>
                       </w:pPr>
                       <w:r>
                         <w:rPr>
                           <w:rFonts w:ascii="Charter Roman" w:hAnsi="Charter Roman"/>
-                          <w:color w:val="000000" w:themeColor="text1"/>
-                          <w:sz w:val="20"/>
-                          <w:szCs w:val="20"/>
+                          <w:color w:val="FF0000"/>
                           <w:lang w:val="en-US"/>
                         </w:rPr>
                         <w:t>App</w:t>
@@ -974,7 +1828,7 @@
         <mc:AlternateContent>
           <mc:Choice Requires="wps">
             <w:drawing>
-              <wp:anchor distT="0" distB="0" distL="114300" distR="114300" simplePos="0" relativeHeight="251718656" behindDoc="0" locked="0" layoutInCell="1" allowOverlap="1" wp14:anchorId="2CC2E829" wp14:editId="6E4476E0">
+              <wp:anchor distT="0" distB="0" distL="114300" distR="114300" simplePos="0" relativeHeight="251718656" behindDoc="0" locked="0" layoutInCell="1" allowOverlap="1" wp14:anchorId="2CC2E829" wp14:editId="127EBC9C">
                 <wp:simplePos x="0" y="0"/>
                 <wp:positionH relativeFrom="column">
                   <wp:posOffset>2345788</wp:posOffset>
@@ -1004,7 +1858,7 @@
                         <a:noFill/>
                         <a:ln w="19050">
                           <a:solidFill>
-                            <a:schemeClr val="tx1"/>
+                            <a:srgbClr val="FF0000"/>
                           </a:solidFill>
                           <a:prstDash val="dash"/>
                         </a:ln>
@@ -1033,13 +1887,8 @@
                               <w:jc w:val="center"/>
                               <w:rPr>
                                 <w:rFonts w:ascii="Charter Roman" w:hAnsi="Charter Roman"/>
-                                <w:color w:val="000000" w:themeColor="text1"/>
+                                <w:color w:val="FF0000"/>
                                 <w:lang w:val="en-US"/>
-                                <w14:shadow w14:blurRad="38100" w14:dist="19050" w14:dir="2700000" w14:sx="100000" w14:sy="100000" w14:kx="0" w14:ky="0" w14:algn="tl">
-                                  <w14:schemeClr w14:val="dk1">
-                                    <w14:alpha w14:val="60000"/>
-                                  </w14:schemeClr>
-                                </w14:shadow>
                                 <w14:textOutline w14:w="0" w14:cap="flat" w14:cmpd="sng" w14:algn="ctr">
                                   <w14:noFill/>
                                   <w14:prstDash w14:val="solid"/>
@@ -1050,38 +1899,15 @@
                             <w:r>
                               <w:rPr>
                                 <w:rFonts w:ascii="Charter Roman" w:hAnsi="Charter Roman"/>
-                                <w:color w:val="000000" w:themeColor="text1"/>
+                                <w:color w:val="FF0000"/>
                                 <w:lang w:val="en-US"/>
-                                <w14:shadow w14:blurRad="38100" w14:dist="19050" w14:dir="2700000" w14:sx="100000" w14:sy="100000" w14:kx="0" w14:ky="0" w14:algn="tl">
-                                  <w14:schemeClr w14:val="dk1">
-                                    <w14:alpha w14:val="60000"/>
-                                  </w14:schemeClr>
-                                </w14:shadow>
                                 <w14:textOutline w14:w="0" w14:cap="flat" w14:cmpd="sng" w14:algn="ctr">
                                   <w14:noFill/>
                                   <w14:prstDash w14:val="solid"/>
                                   <w14:round/>
                                 </w14:textOutline>
                               </w:rPr>
-                              <w:t>Aut</w:t>
-                            </w:r>
-                            <w:r>
-                              <w:rPr>
-                                <w:rFonts w:ascii="Charter Roman" w:hAnsi="Charter Roman"/>
-                                <w:color w:val="000000" w:themeColor="text1"/>
-                                <w:lang w:val="en-US"/>
-                                <w14:shadow w14:blurRad="38100" w14:dist="19050" w14:dir="2700000" w14:sx="100000" w14:sy="100000" w14:kx="0" w14:ky="0" w14:algn="tl">
-                                  <w14:schemeClr w14:val="dk1">
-                                    <w14:alpha w14:val="60000"/>
-                                  </w14:schemeClr>
-                                </w14:shadow>
-                                <w14:textOutline w14:w="0" w14:cap="flat" w14:cmpd="sng" w14:algn="ctr">
-                                  <w14:noFill/>
-                                  <w14:prstDash w14:val="solid"/>
-                                  <w14:round/>
-                                </w14:textOutline>
-                              </w:rPr>
-                              <w:t>o Scaler</w:t>
+                              <w:t>Auto Scaler</w:t>
                             </w:r>
                           </w:p>
                         </w:txbxContent>
@@ -1100,7 +1926,7 @@
           </mc:Choice>
           <mc:Fallback>
             <w:pict>
-              <v:roundrect w14:anchorId="2CC2E829" id="Rounded Rectangle 36" o:spid="_x0000_s1031" style="position:absolute;margin-left:184.7pt;margin-top:316.25pt;width:35.45pt;height:83.6pt;z-index:251718656;visibility:visible;mso-wrap-style:square;mso-width-percent:0;mso-wrap-distance-left:9pt;mso-wrap-distance-top:0;mso-wrap-distance-right:9pt;mso-wrap-distance-bottom:0;mso-position-horizontal:absolute;mso-position-horizontal-relative:text;mso-position-vertical:absolute;mso-position-vertical-relative:text;mso-width-percent:0;mso-width-relative:margin;v-text-anchor:middle" arcsize="8662f" o:gfxdata="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" filled="f" strokecolor="black [3213]" strokeweight="1.5pt">
+              <v:roundrect w14:anchorId="2CC2E829" id="Rounded Rectangle 36" o:spid="_x0000_s1037" style="position:absolute;margin-left:184.7pt;margin-top:316.25pt;width:35.45pt;height:83.6pt;z-index:251718656;visibility:visible;mso-wrap-style:square;mso-width-percent:0;mso-wrap-distance-left:9pt;mso-wrap-distance-top:0;mso-wrap-distance-right:9pt;mso-wrap-distance-bottom:0;mso-position-horizontal:absolute;mso-position-horizontal-relative:text;mso-position-vertical:absolute;mso-position-vertical-relative:text;mso-width-percent:0;mso-width-relative:margin;v-text-anchor:middle" arcsize="8662f" o:gfxdata="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" filled="f" strokecolor="red" strokeweight="1.5pt">
                 <v:stroke dashstyle="dash" joinstyle="miter"/>
                 <v:textbox style="layout-flow:vertical">
                   <w:txbxContent>
@@ -1110,13 +1936,8 @@
                         <w:jc w:val="center"/>
                         <w:rPr>
                           <w:rFonts w:ascii="Charter Roman" w:hAnsi="Charter Roman"/>
-                          <w:color w:val="000000" w:themeColor="text1"/>
+                          <w:color w:val="FF0000"/>
                           <w:lang w:val="en-US"/>
-                          <w14:shadow w14:blurRad="38100" w14:dist="19050" w14:dir="2700000" w14:sx="100000" w14:sy="100000" w14:kx="0" w14:ky="0" w14:algn="tl">
-                            <w14:schemeClr w14:val="dk1">
-                              <w14:alpha w14:val="60000"/>
-                            </w14:schemeClr>
-                          </w14:shadow>
                           <w14:textOutline w14:w="0" w14:cap="flat" w14:cmpd="sng" w14:algn="ctr">
                             <w14:noFill/>
                             <w14:prstDash w14:val="solid"/>
@@ -1127,38 +1948,15 @@
                       <w:r>
                         <w:rPr>
                           <w:rFonts w:ascii="Charter Roman" w:hAnsi="Charter Roman"/>
-                          <w:color w:val="000000" w:themeColor="text1"/>
+                          <w:color w:val="FF0000"/>
                           <w:lang w:val="en-US"/>
-                          <w14:shadow w14:blurRad="38100" w14:dist="19050" w14:dir="2700000" w14:sx="100000" w14:sy="100000" w14:kx="0" w14:ky="0" w14:algn="tl">
-                            <w14:schemeClr w14:val="dk1">
-                              <w14:alpha w14:val="60000"/>
-                            </w14:schemeClr>
-                          </w14:shadow>
                           <w14:textOutline w14:w="0" w14:cap="flat" w14:cmpd="sng" w14:algn="ctr">
                             <w14:noFill/>
                             <w14:prstDash w14:val="solid"/>
                             <w14:round/>
                           </w14:textOutline>
                         </w:rPr>
-                        <w:t>Aut</w:t>
-                      </w:r>
-                      <w:r>
-                        <w:rPr>
-                          <w:rFonts w:ascii="Charter Roman" w:hAnsi="Charter Roman"/>
-                          <w:color w:val="000000" w:themeColor="text1"/>
-                          <w:lang w:val="en-US"/>
-                          <w14:shadow w14:blurRad="38100" w14:dist="19050" w14:dir="2700000" w14:sx="100000" w14:sy="100000" w14:kx="0" w14:ky="0" w14:algn="tl">
-                            <w14:schemeClr w14:val="dk1">
-                              <w14:alpha w14:val="60000"/>
-                            </w14:schemeClr>
-                          </w14:shadow>
-                          <w14:textOutline w14:w="0" w14:cap="flat" w14:cmpd="sng" w14:algn="ctr">
-                            <w14:noFill/>
-                            <w14:prstDash w14:val="solid"/>
-                            <w14:round/>
-                          </w14:textOutline>
-                        </w:rPr>
-                        <w:t>o Scaler</w:t>
+                        <w:t>Auto Scaler</w:t>
                       </w:r>
                     </w:p>
                   </w:txbxContent>
@@ -1176,7 +1974,7 @@
         <mc:AlternateContent>
           <mc:Choice Requires="wps">
             <w:drawing>
-              <wp:anchor distT="0" distB="0" distL="114300" distR="114300" simplePos="0" relativeHeight="251720704" behindDoc="0" locked="0" layoutInCell="1" allowOverlap="1" wp14:anchorId="4274EEF6" wp14:editId="53916CF4">
+              <wp:anchor distT="0" distB="0" distL="114300" distR="114300" simplePos="0" relativeHeight="251720704" behindDoc="0" locked="0" layoutInCell="1" allowOverlap="1" wp14:anchorId="4274EEF6" wp14:editId="231671AF">
                 <wp:simplePos x="0" y="0"/>
                 <wp:positionH relativeFrom="column">
                   <wp:posOffset>2908494</wp:posOffset>
@@ -1204,7 +2002,7 @@
                         <a:noFill/>
                         <a:ln w="19050">
                           <a:solidFill>
-                            <a:schemeClr val="tx1"/>
+                            <a:srgbClr val="FF0000"/>
                           </a:solidFill>
                         </a:ln>
                       </wps:spPr>
@@ -1231,18 +2029,14 @@
                               <w:jc w:val="center"/>
                               <w:rPr>
                                 <w:rFonts w:ascii="Charter Roman" w:hAnsi="Charter Roman"/>
-                                <w:color w:val="000000" w:themeColor="text1"/>
-                                <w:sz w:val="20"/>
-                                <w:szCs w:val="20"/>
+                                <w:color w:val="FF0000"/>
                                 <w:lang w:val="en-US"/>
                               </w:rPr>
                             </w:pPr>
                             <w:r>
                               <w:rPr>
                                 <w:rFonts w:ascii="Charter Roman" w:hAnsi="Charter Roman"/>
-                                <w:color w:val="000000" w:themeColor="text1"/>
-                                <w:sz w:val="20"/>
-                                <w:szCs w:val="20"/>
+                                <w:color w:val="FF0000"/>
                                 <w:lang w:val="en-US"/>
                               </w:rPr>
                               <w:t>App</w:t>
@@ -1251,9 +2045,6 @@
                         </w:txbxContent>
                       </wps:txbx>
                       <wps:bodyPr rot="0" spcFirstLastPara="0" vertOverflow="overflow" horzOverflow="overflow" vert="horz" wrap="square" lIns="91440" tIns="45720" rIns="91440" bIns="45720" numCol="1" spcCol="0" rtlCol="0" fromWordArt="0" anchor="t" anchorCtr="0" forceAA="0" compatLnSpc="1">
-                        <a:prstTxWarp prst="textNoShape">
-                          <a:avLst/>
-                        </a:prstTxWarp>
                         <a:noAutofit/>
                       </wps:bodyPr>
                     </wps:wsp>
@@ -1270,7 +2061,7 @@
           </mc:Choice>
           <mc:Fallback>
             <w:pict>
-              <v:roundrect w14:anchorId="4274EEF6" id="Rounded Rectangle 37" o:spid="_x0000_s1032" style="position:absolute;margin-left:229pt;margin-top:237.05pt;width:47.1pt;height:167.25pt;z-index:251720704;visibility:visible;mso-wrap-style:square;mso-width-percent:0;mso-height-percent:0;mso-wrap-distance-left:9pt;mso-wrap-distance-top:0;mso-wrap-distance-right:9pt;mso-wrap-distance-bottom:0;mso-position-horizontal:absolute;mso-position-horizontal-relative:text;mso-position-vertical:absolute;mso-position-vertical-relative:text;mso-width-percent:0;mso-height-percent:0;mso-width-relative:margin;mso-height-relative:margin;v-text-anchor:top" arcsize="10923f" o:gfxdata="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" filled="f" strokecolor="black [3213]" strokeweight="1.5pt">
+              <v:roundrect w14:anchorId="4274EEF6" id="Rounded Rectangle 37" o:spid="_x0000_s1038" style="position:absolute;margin-left:229pt;margin-top:237.05pt;width:47.1pt;height:167.25pt;z-index:251720704;visibility:visible;mso-wrap-style:square;mso-width-percent:0;mso-height-percent:0;mso-wrap-distance-left:9pt;mso-wrap-distance-top:0;mso-wrap-distance-right:9pt;mso-wrap-distance-bottom:0;mso-position-horizontal:absolute;mso-position-horizontal-relative:text;mso-position-vertical:absolute;mso-position-vertical-relative:text;mso-width-percent:0;mso-height-percent:0;mso-width-relative:margin;mso-height-relative:margin;v-text-anchor:top" arcsize="10923f" o:gfxdata="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" filled="f" strokecolor="red" strokeweight="1.5pt">
                 <v:stroke joinstyle="miter"/>
                 <v:textbox>
                   <w:txbxContent>
@@ -1279,18 +2070,14 @@
                         <w:jc w:val="center"/>
                         <w:rPr>
                           <w:rFonts w:ascii="Charter Roman" w:hAnsi="Charter Roman"/>
-                          <w:color w:val="000000" w:themeColor="text1"/>
-                          <w:sz w:val="20"/>
-                          <w:szCs w:val="20"/>
+                          <w:color w:val="FF0000"/>
                           <w:lang w:val="en-US"/>
                         </w:rPr>
                       </w:pPr>
                       <w:r>
                         <w:rPr>
                           <w:rFonts w:ascii="Charter Roman" w:hAnsi="Charter Roman"/>
-                          <w:color w:val="000000" w:themeColor="text1"/>
-                          <w:sz w:val="20"/>
-                          <w:szCs w:val="20"/>
+                          <w:color w:val="FF0000"/>
                           <w:lang w:val="en-US"/>
                         </w:rPr>
                         <w:t>App</w:t>
@@ -1311,7 +2098,7 @@
         <mc:AlternateContent>
           <mc:Choice Requires="wps">
             <w:drawing>
-              <wp:anchor distT="0" distB="0" distL="114300" distR="114300" simplePos="0" relativeHeight="251723776" behindDoc="0" locked="0" layoutInCell="1" allowOverlap="1" wp14:anchorId="79201458" wp14:editId="0D0DB6F8">
+              <wp:anchor distT="0" distB="0" distL="114300" distR="114300" simplePos="0" relativeHeight="251723776" behindDoc="0" locked="0" layoutInCell="1" allowOverlap="1" wp14:anchorId="79201458" wp14:editId="2F140537">
                 <wp:simplePos x="0" y="0"/>
                 <wp:positionH relativeFrom="column">
                   <wp:posOffset>3703319</wp:posOffset>
@@ -1339,7 +2126,7 @@
                         <a:noFill/>
                         <a:ln w="19050">
                           <a:solidFill>
-                            <a:schemeClr val="tx1"/>
+                            <a:srgbClr val="FF0000"/>
                           </a:solidFill>
                         </a:ln>
                       </wps:spPr>
@@ -1366,18 +2153,14 @@
                               <w:jc w:val="center"/>
                               <w:rPr>
                                 <w:rFonts w:ascii="Charter Roman" w:hAnsi="Charter Roman"/>
-                                <w:color w:val="000000" w:themeColor="text1"/>
-                                <w:sz w:val="20"/>
-                                <w:szCs w:val="20"/>
+                                <w:color w:val="FF0000"/>
                                 <w:lang w:val="en-US"/>
                               </w:rPr>
                             </w:pPr>
                             <w:r>
                               <w:rPr>
                                 <w:rFonts w:ascii="Charter Roman" w:hAnsi="Charter Roman"/>
-                                <w:color w:val="000000" w:themeColor="text1"/>
-                                <w:sz w:val="20"/>
-                                <w:szCs w:val="20"/>
+                                <w:color w:val="FF0000"/>
                                 <w:lang w:val="en-US"/>
                               </w:rPr>
                               <w:t>App</w:t>
@@ -1386,9 +2169,6 @@
                         </w:txbxContent>
                       </wps:txbx>
                       <wps:bodyPr rot="0" spcFirstLastPara="0" vertOverflow="overflow" horzOverflow="overflow" vert="horz" wrap="square" lIns="91440" tIns="45720" rIns="91440" bIns="45720" numCol="1" spcCol="0" rtlCol="0" fromWordArt="0" anchor="t" anchorCtr="0" forceAA="0" compatLnSpc="1">
-                        <a:prstTxWarp prst="textNoShape">
-                          <a:avLst/>
-                        </a:prstTxWarp>
                         <a:noAutofit/>
                       </wps:bodyPr>
                     </wps:wsp>
@@ -1405,7 +2185,7 @@
           </mc:Choice>
           <mc:Fallback>
             <w:pict>
-              <v:roundrect w14:anchorId="79201458" id="Rounded Rectangle 42" o:spid="_x0000_s1033" style="position:absolute;margin-left:291.6pt;margin-top:237.05pt;width:45.4pt;height:167.25pt;z-index:251723776;visibility:visible;mso-wrap-style:square;mso-width-percent:0;mso-height-percent:0;mso-wrap-distance-left:9pt;mso-wrap-distance-top:0;mso-wrap-distance-right:9pt;mso-wrap-distance-bottom:0;mso-position-horizontal:absolute;mso-position-horizontal-relative:text;mso-position-vertical:absolute;mso-position-vertical-relative:text;mso-width-percent:0;mso-height-percent:0;mso-width-relative:margin;mso-height-relative:margin;v-text-anchor:top" arcsize="10923f" o:gfxdata="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" filled="f" strokecolor="black [3213]" strokeweight="1.5pt">
+              <v:roundrect w14:anchorId="79201458" id="Rounded Rectangle 42" o:spid="_x0000_s1039" style="position:absolute;margin-left:291.6pt;margin-top:237.05pt;width:45.4pt;height:167.25pt;z-index:251723776;visibility:visible;mso-wrap-style:square;mso-width-percent:0;mso-height-percent:0;mso-wrap-distance-left:9pt;mso-wrap-distance-top:0;mso-wrap-distance-right:9pt;mso-wrap-distance-bottom:0;mso-position-horizontal:absolute;mso-position-horizontal-relative:text;mso-position-vertical:absolute;mso-position-vertical-relative:text;mso-width-percent:0;mso-height-percent:0;mso-width-relative:margin;mso-height-relative:margin;v-text-anchor:top" arcsize="10923f" o:gfxdata="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" filled="f" strokecolor="red" strokeweight="1.5pt">
                 <v:stroke joinstyle="miter"/>
                 <v:textbox>
                   <w:txbxContent>
@@ -1414,18 +2194,14 @@
                         <w:jc w:val="center"/>
                         <w:rPr>
                           <w:rFonts w:ascii="Charter Roman" w:hAnsi="Charter Roman"/>
-                          <w:color w:val="000000" w:themeColor="text1"/>
-                          <w:sz w:val="20"/>
-                          <w:szCs w:val="20"/>
+                          <w:color w:val="FF0000"/>
                           <w:lang w:val="en-US"/>
                         </w:rPr>
                       </w:pPr>
                       <w:r>
                         <w:rPr>
                           <w:rFonts w:ascii="Charter Roman" w:hAnsi="Charter Roman"/>
-                          <w:color w:val="000000" w:themeColor="text1"/>
-                          <w:sz w:val="20"/>
-                          <w:szCs w:val="20"/>
+                          <w:color w:val="FF0000"/>
                           <w:lang w:val="en-US"/>
                         </w:rPr>
                         <w:t>App</w:t>
@@ -1446,209 +2222,7 @@
         <mc:AlternateContent>
           <mc:Choice Requires="wps">
             <w:drawing>
-              <wp:anchor distT="0" distB="0" distL="114300" distR="114300" simplePos="0" relativeHeight="251724800" behindDoc="0" locked="0" layoutInCell="1" allowOverlap="1" wp14:anchorId="0C4B867E" wp14:editId="6230F1E7">
-                <wp:simplePos x="0" y="0"/>
-                <wp:positionH relativeFrom="column">
-                  <wp:posOffset>3748405</wp:posOffset>
-                </wp:positionH>
-                <wp:positionV relativeFrom="paragraph">
-                  <wp:posOffset>4029124</wp:posOffset>
-                </wp:positionV>
-                <wp:extent cx="407670" cy="1061720"/>
-                <wp:effectExtent l="12700" t="12700" r="10160" b="17780"/>
-                <wp:wrapNone/>
-                <wp:docPr id="43" name="Rounded Rectangle 43"/>
-                <wp:cNvGraphicFramePr/>
-                <a:graphic xmlns:a="http://schemas.openxmlformats.org/drawingml/2006/main">
-                  <a:graphicData uri="http://schemas.microsoft.com/office/word/2010/wordprocessingShape">
-                    <wps:wsp>
-                      <wps:cNvSpPr/>
-                      <wps:spPr>
-                        <a:xfrm>
-                          <a:off x="0" y="0"/>
-                          <a:ext cx="407670" cy="1061720"/>
-                        </a:xfrm>
-                        <a:prstGeom prst="roundRect">
-                          <a:avLst>
-                            <a:gd name="adj" fmla="val 13216"/>
-                          </a:avLst>
-                        </a:prstGeom>
-                        <a:noFill/>
-                        <a:ln w="19050">
-                          <a:solidFill>
-                            <a:schemeClr val="tx1"/>
-                          </a:solidFill>
-                          <a:prstDash val="dash"/>
-                        </a:ln>
-                      </wps:spPr>
-                      <wps:style>
-                        <a:lnRef idx="2">
-                          <a:schemeClr val="accent1">
-                            <a:shade val="50000"/>
-                          </a:schemeClr>
-                        </a:lnRef>
-                        <a:fillRef idx="1">
-                          <a:schemeClr val="accent1"/>
-                        </a:fillRef>
-                        <a:effectRef idx="0">
-                          <a:schemeClr val="accent1"/>
-                        </a:effectRef>
-                        <a:fontRef idx="minor">
-                          <a:schemeClr val="lt1"/>
-                        </a:fontRef>
-                      </wps:style>
-                      <wps:txbx>
-                        <w:txbxContent>
-                          <w:p>
-                            <w:pPr>
-                              <w:spacing w:line="276" w:lineRule="auto"/>
-                              <w:jc w:val="center"/>
-                              <w:rPr>
-                                <w:rFonts w:ascii="Charter Roman" w:hAnsi="Charter Roman"/>
-                                <w:color w:val="000000" w:themeColor="text1"/>
-                                <w:lang w:val="en-US"/>
-                                <w14:shadow w14:blurRad="38100" w14:dist="19050" w14:dir="2700000" w14:sx="100000" w14:sy="100000" w14:kx="0" w14:ky="0" w14:algn="tl">
-                                  <w14:schemeClr w14:val="dk1">
-                                    <w14:alpha w14:val="60000"/>
-                                  </w14:schemeClr>
-                                </w14:shadow>
-                                <w14:textOutline w14:w="0" w14:cap="flat" w14:cmpd="sng" w14:algn="ctr">
-                                  <w14:noFill/>
-                                  <w14:prstDash w14:val="solid"/>
-                                  <w14:round/>
-                                </w14:textOutline>
-                              </w:rPr>
-                            </w:pPr>
-                            <w:r>
-                              <w:rPr>
-                                <w:rFonts w:ascii="Charter Roman" w:hAnsi="Charter Roman"/>
-                                <w:color w:val="000000" w:themeColor="text1"/>
-                                <w:lang w:val="en-US"/>
-                                <w14:shadow w14:blurRad="38100" w14:dist="19050" w14:dir="2700000" w14:sx="100000" w14:sy="100000" w14:kx="0" w14:ky="0" w14:algn="tl">
-                                  <w14:schemeClr w14:val="dk1">
-                                    <w14:alpha w14:val="60000"/>
-                                  </w14:schemeClr>
-                                </w14:shadow>
-                                <w14:textOutline w14:w="0" w14:cap="flat" w14:cmpd="sng" w14:algn="ctr">
-                                  <w14:noFill/>
-                                  <w14:prstDash w14:val="solid"/>
-                                  <w14:round/>
-                                </w14:textOutline>
-                              </w:rPr>
-                              <w:t>Aut</w:t>
-                            </w:r>
-                            <w:r>
-                              <w:rPr>
-                                <w:rFonts w:ascii="Charter Roman" w:hAnsi="Charter Roman"/>
-                                <w:color w:val="000000" w:themeColor="text1"/>
-                                <w:lang w:val="en-US"/>
-                                <w14:shadow w14:blurRad="38100" w14:dist="19050" w14:dir="2700000" w14:sx="100000" w14:sy="100000" w14:kx="0" w14:ky="0" w14:algn="tl">
-                                  <w14:schemeClr w14:val="dk1">
-                                    <w14:alpha w14:val="60000"/>
-                                  </w14:schemeClr>
-                                </w14:shadow>
-                                <w14:textOutline w14:w="0" w14:cap="flat" w14:cmpd="sng" w14:algn="ctr">
-                                  <w14:noFill/>
-                                  <w14:prstDash w14:val="solid"/>
-                                  <w14:round/>
-                                </w14:textOutline>
-                              </w:rPr>
-                              <w:t>o Scaler</w:t>
-                            </w:r>
-                          </w:p>
-                        </w:txbxContent>
-                      </wps:txbx>
-                      <wps:bodyPr rot="0" spcFirstLastPara="0" vertOverflow="overflow" horzOverflow="overflow" vert="vert" wrap="square" lIns="91440" tIns="45720" rIns="91440" bIns="45720" numCol="1" spcCol="0" rtlCol="0" fromWordArt="0" anchor="ctr" anchorCtr="0" forceAA="0" compatLnSpc="1">
-                        <a:spAutoFit/>
-                      </wps:bodyPr>
-                    </wps:wsp>
-                  </a:graphicData>
-                </a:graphic>
-                <wp14:sizeRelH relativeFrom="margin">
-                  <wp14:pctWidth>0</wp14:pctWidth>
-                </wp14:sizeRelH>
-              </wp:anchor>
-            </w:drawing>
-          </mc:Choice>
-          <mc:Fallback>
-            <w:pict>
-              <v:roundrect w14:anchorId="0C4B867E" id="Rounded Rectangle 43" o:spid="_x0000_s1034" style="position:absolute;margin-left:295.15pt;margin-top:317.25pt;width:32.1pt;height:83.6pt;z-index:251724800;visibility:visible;mso-wrap-style:square;mso-width-percent:0;mso-wrap-distance-left:9pt;mso-wrap-distance-top:0;mso-wrap-distance-right:9pt;mso-wrap-distance-bottom:0;mso-position-horizontal:absolute;mso-position-horizontal-relative:text;mso-position-vertical:absolute;mso-position-vertical-relative:text;mso-width-percent:0;mso-width-relative:margin;v-text-anchor:middle" arcsize="8662f" o:gfxdata="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" filled="f" strokecolor="black [3213]" strokeweight="1.5pt">
-                <v:stroke dashstyle="dash" joinstyle="miter"/>
-                <v:textbox style="layout-flow:vertical;mso-fit-shape-to-text:t">
-                  <w:txbxContent>
-                    <w:p>
-                      <w:pPr>
-                        <w:spacing w:line="276" w:lineRule="auto"/>
-                        <w:jc w:val="center"/>
-                        <w:rPr>
-                          <w:rFonts w:ascii="Charter Roman" w:hAnsi="Charter Roman"/>
-                          <w:color w:val="000000" w:themeColor="text1"/>
-                          <w:lang w:val="en-US"/>
-                          <w14:shadow w14:blurRad="38100" w14:dist="19050" w14:dir="2700000" w14:sx="100000" w14:sy="100000" w14:kx="0" w14:ky="0" w14:algn="tl">
-                            <w14:schemeClr w14:val="dk1">
-                              <w14:alpha w14:val="60000"/>
-                            </w14:schemeClr>
-                          </w14:shadow>
-                          <w14:textOutline w14:w="0" w14:cap="flat" w14:cmpd="sng" w14:algn="ctr">
-                            <w14:noFill/>
-                            <w14:prstDash w14:val="solid"/>
-                            <w14:round/>
-                          </w14:textOutline>
-                        </w:rPr>
-                      </w:pPr>
-                      <w:r>
-                        <w:rPr>
-                          <w:rFonts w:ascii="Charter Roman" w:hAnsi="Charter Roman"/>
-                          <w:color w:val="000000" w:themeColor="text1"/>
-                          <w:lang w:val="en-US"/>
-                          <w14:shadow w14:blurRad="38100" w14:dist="19050" w14:dir="2700000" w14:sx="100000" w14:sy="100000" w14:kx="0" w14:ky="0" w14:algn="tl">
-                            <w14:schemeClr w14:val="dk1">
-                              <w14:alpha w14:val="60000"/>
-                            </w14:schemeClr>
-                          </w14:shadow>
-                          <w14:textOutline w14:w="0" w14:cap="flat" w14:cmpd="sng" w14:algn="ctr">
-                            <w14:noFill/>
-                            <w14:prstDash w14:val="solid"/>
-                            <w14:round/>
-                          </w14:textOutline>
-                        </w:rPr>
-                        <w:t>Aut</w:t>
-                      </w:r>
-                      <w:r>
-                        <w:rPr>
-                          <w:rFonts w:ascii="Charter Roman" w:hAnsi="Charter Roman"/>
-                          <w:color w:val="000000" w:themeColor="text1"/>
-                          <w:lang w:val="en-US"/>
-                          <w14:shadow w14:blurRad="38100" w14:dist="19050" w14:dir="2700000" w14:sx="100000" w14:sy="100000" w14:kx="0" w14:ky="0" w14:algn="tl">
-                            <w14:schemeClr w14:val="dk1">
-                              <w14:alpha w14:val="60000"/>
-                            </w14:schemeClr>
-                          </w14:shadow>
-                          <w14:textOutline w14:w="0" w14:cap="flat" w14:cmpd="sng" w14:algn="ctr">
-                            <w14:noFill/>
-                            <w14:prstDash w14:val="solid"/>
-                            <w14:round/>
-                          </w14:textOutline>
-                        </w:rPr>
-                        <w:t>o Scaler</w:t>
-                      </w:r>
-                    </w:p>
-                  </w:txbxContent>
-                </v:textbox>
-              </v:roundrect>
-            </w:pict>
-          </mc:Fallback>
-        </mc:AlternateContent>
-      </w:r>
-      <w:r>
-        <w:rPr>
-          <w:rFonts w:ascii="Charter Roman" w:hAnsi="Charter Roman" w:cs="Calibri"/>
-          <w:noProof/>
-        </w:rPr>
-        <mc:AlternateContent>
-          <mc:Choice Requires="wps">
-            <w:drawing>
-              <wp:anchor distT="0" distB="0" distL="114300" distR="114300" simplePos="0" relativeHeight="251669504" behindDoc="0" locked="0" layoutInCell="1" allowOverlap="1" wp14:anchorId="622E1394" wp14:editId="0ABD1266">
+              <wp:anchor distT="0" distB="0" distL="114300" distR="114300" simplePos="0" relativeHeight="251669504" behindDoc="0" locked="0" layoutInCell="1" allowOverlap="1" wp14:anchorId="622E1394" wp14:editId="2E18E320">
                 <wp:simplePos x="0" y="0"/>
                 <wp:positionH relativeFrom="column">
                   <wp:posOffset>3658955</wp:posOffset>
@@ -1759,7 +2333,7 @@
           </mc:Choice>
           <mc:Fallback>
             <w:pict>
-              <v:roundrect w14:anchorId="622E1394" id="Rounded Rectangle 8" o:spid="_x0000_s1035" style="position:absolute;margin-left:288.1pt;margin-top:244.4pt;width:282.1pt;height:41pt;rotation:90;z-index:251669504;visibility:visible;mso-wrap-style:square;mso-width-percent:0;mso-wrap-distance-left:9pt;mso-wrap-distance-top:0;mso-wrap-distance-right:9pt;mso-wrap-distance-bottom:0;mso-position-horizontal:absolute;mso-position-horizontal-relative:text;mso-position-vertical:absolute;mso-position-vertical-relative:text;mso-width-percent:0;mso-width-relative:margin;v-text-anchor:middle" arcsize="10923f" o:gfxdata="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" filled="f" strokecolor="black [3213]" strokeweight="1.5pt">
+              <v:roundrect w14:anchorId="622E1394" id="Rounded Rectangle 8" o:spid="_x0000_s1040" style="position:absolute;margin-left:288.1pt;margin-top:244.4pt;width:282.1pt;height:41pt;rotation:90;z-index:251669504;visibility:visible;mso-wrap-style:square;mso-width-percent:0;mso-wrap-distance-left:9pt;mso-wrap-distance-top:0;mso-wrap-distance-right:9pt;mso-wrap-distance-bottom:0;mso-position-horizontal:absolute;mso-position-horizontal-relative:text;mso-position-vertical:absolute;mso-position-vertical-relative:text;mso-width-percent:0;mso-width-relative:margin;v-text-anchor:middle" arcsize="10923f" o:gfxdata="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" filled="f" strokecolor="black [3213]" strokeweight="1.5pt">
                 <v:stroke joinstyle="miter"/>
                 <v:textbox>
                   <w:txbxContent>
@@ -1820,7 +2394,7 @@
         <mc:AlternateContent>
           <mc:Choice Requires="wps">
             <w:drawing>
-              <wp:anchor distT="0" distB="0" distL="114300" distR="114300" simplePos="0" relativeHeight="251671552" behindDoc="0" locked="0" layoutInCell="1" allowOverlap="1" wp14:anchorId="3D2FF14B" wp14:editId="1277809D">
+              <wp:anchor distT="0" distB="0" distL="114300" distR="114300" simplePos="0" relativeHeight="251671552" behindDoc="0" locked="0" layoutInCell="1" allowOverlap="1" wp14:anchorId="3D2FF14B" wp14:editId="0BCE1BCB">
                 <wp:simplePos x="0" y="0"/>
                 <wp:positionH relativeFrom="column">
                   <wp:posOffset>-757495</wp:posOffset>
@@ -1885,7 +2459,7 @@
                                 <w:color w:val="000000" w:themeColor="text1"/>
                                 <w:lang w:val="en-US"/>
                               </w:rPr>
-                              <w:t>Infrastructure API</w:t>
+                              <w:t>Infrastructure</w:t>
                             </w:r>
                           </w:p>
                         </w:txbxContent>
@@ -1907,7 +2481,7 @@
           </mc:Choice>
           <mc:Fallback>
             <w:pict>
-              <v:roundrect w14:anchorId="3D2FF14B" id="Rounded Rectangle 9" o:spid="_x0000_s1036" style="position:absolute;margin-left:-59.65pt;margin-top:246pt;width:282.25pt;height:41pt;rotation:90;z-index:251671552;visibility:visible;mso-wrap-style:square;mso-width-percent:0;mso-wrap-distance-left:9pt;mso-wrap-distance-top:0;mso-wrap-distance-right:9pt;mso-wrap-distance-bottom:0;mso-position-horizontal:absolute;mso-position-horizontal-relative:text;mso-position-vertical:absolute;mso-position-vertical-relative:text;mso-width-percent:0;mso-width-relative:margin;v-text-anchor:middle" arcsize="10923f" o:gfxdata="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" filled="f" strokecolor="black [3213]" strokeweight="1.5pt">
+              <v:roundrect w14:anchorId="3D2FF14B" id="Rounded Rectangle 9" o:spid="_x0000_s1041" style="position:absolute;margin-left:-59.65pt;margin-top:246pt;width:282.25pt;height:41pt;rotation:90;z-index:251671552;visibility:visible;mso-wrap-style:square;mso-width-percent:0;mso-wrap-distance-left:9pt;mso-wrap-distance-top:0;mso-wrap-distance-right:9pt;mso-wrap-distance-bottom:0;mso-position-horizontal:absolute;mso-position-horizontal-relative:text;mso-position-vertical:absolute;mso-position-vertical-relative:text;mso-width-percent:0;mso-width-relative:margin;v-text-anchor:middle" arcsize="10923f" o:gfxdata="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" filled="f" strokecolor="black [3213]" strokeweight="1.5pt">
                 <v:stroke joinstyle="miter"/>
                 <v:textbox>
                   <w:txbxContent>
@@ -1926,7 +2500,7 @@
                           <w:color w:val="000000" w:themeColor="text1"/>
                           <w:lang w:val="en-US"/>
                         </w:rPr>
-                        <w:t>Infrastructure API</w:t>
+                        <w:t>Infrastructure</w:t>
                       </w:r>
                     </w:p>
                   </w:txbxContent>
@@ -1944,120 +2518,7 @@
         <mc:AlternateContent>
           <mc:Choice Requires="wps">
             <w:drawing>
-              <wp:anchor distT="0" distB="0" distL="114300" distR="114300" simplePos="0" relativeHeight="251683840" behindDoc="0" locked="0" layoutInCell="1" allowOverlap="1" wp14:anchorId="419DC781" wp14:editId="0D8DCB4C">
-                <wp:simplePos x="0" y="0"/>
-                <wp:positionH relativeFrom="column">
-                  <wp:posOffset>4450715</wp:posOffset>
-                </wp:positionH>
-                <wp:positionV relativeFrom="paragraph">
-                  <wp:posOffset>3075305</wp:posOffset>
-                </wp:positionV>
-                <wp:extent cx="624205" cy="225425"/>
-                <wp:effectExtent l="0" t="0" r="0" b="1270"/>
-                <wp:wrapNone/>
-                <wp:docPr id="20" name="Text Box 20"/>
-                <wp:cNvGraphicFramePr/>
-                <a:graphic xmlns:a="http://schemas.openxmlformats.org/drawingml/2006/main">
-                  <a:graphicData uri="http://schemas.microsoft.com/office/word/2010/wordprocessingShape">
-                    <wps:wsp>
-                      <wps:cNvSpPr txBox="1"/>
-                      <wps:spPr>
-                        <a:xfrm>
-                          <a:off x="0" y="0"/>
-                          <a:ext cx="624205" cy="225425"/>
-                        </a:xfrm>
-                        <a:prstGeom prst="rect">
-                          <a:avLst/>
-                        </a:prstGeom>
-                        <a:solidFill>
-                          <a:schemeClr val="lt1"/>
-                        </a:solidFill>
-                        <a:ln w="6350">
-                          <a:noFill/>
-                        </a:ln>
-                      </wps:spPr>
-                      <wps:txbx>
-                        <w:txbxContent>
-                          <w:p>
-                            <w:pPr>
-                              <w:rPr>
-                                <w:rFonts w:ascii="Charter Roman" w:hAnsi="Charter Roman"/>
-                                <w:sz w:val="20"/>
-                                <w:szCs w:val="20"/>
-                                <w:lang w:val="en-US"/>
-                              </w:rPr>
-                            </w:pPr>
-                            <w:r>
-                              <w:rPr>
-                                <w:rFonts w:ascii="Charter Roman" w:hAnsi="Charter Roman"/>
-                                <w:sz w:val="20"/>
-                                <w:szCs w:val="20"/>
-                                <w:lang w:val="en-US"/>
-                              </w:rPr>
-                              <w:t>Metrics</w:t>
-                            </w:r>
-                          </w:p>
-                        </w:txbxContent>
-                      </wps:txbx>
-                      <wps:bodyPr rot="0" spcFirstLastPara="0" vertOverflow="overflow" horzOverflow="overflow" vert="horz" wrap="square" lIns="91440" tIns="45720" rIns="91440" bIns="45720" numCol="1" spcCol="0" rtlCol="0" fromWordArt="0" anchor="ctr" anchorCtr="0" forceAA="0" compatLnSpc="1">
-                        <a:prstTxWarp prst="textNoShape">
-                          <a:avLst/>
-                        </a:prstTxWarp>
-                        <a:spAutoFit/>
-                      </wps:bodyPr>
-                    </wps:wsp>
-                  </a:graphicData>
-                </a:graphic>
-                <wp14:sizeRelH relativeFrom="margin">
-                  <wp14:pctWidth>0</wp14:pctWidth>
-                </wp14:sizeRelH>
-                <wp14:sizeRelV relativeFrom="margin">
-                  <wp14:pctHeight>0</wp14:pctHeight>
-                </wp14:sizeRelV>
-              </wp:anchor>
-            </w:drawing>
-          </mc:Choice>
-          <mc:Fallback>
-            <w:pict>
-              <v:shape w14:anchorId="419DC781" id="Text Box 20" o:spid="_x0000_s1037" type="#_x0000_t202" style="position:absolute;margin-left:350.45pt;margin-top:242.15pt;width:49.15pt;height:17.75pt;z-index:251683840;visibility:visible;mso-wrap-style:square;mso-width-percent:0;mso-height-percent:0;mso-wrap-distance-left:9pt;mso-wrap-distance-top:0;mso-wrap-distance-right:9pt;mso-wrap-distance-bottom:0;mso-position-horizontal:absolute;mso-position-horizontal-relative:text;mso-position-vertical:absolute;mso-position-vertical-relative:text;mso-width-percent:0;mso-height-percent:0;mso-width-relative:margin;mso-height-relative:margin;v-text-anchor:middle" o:gfxdata="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" fillcolor="white [3201]" stroked="f" strokeweight=".5pt">
-                <v:textbox style="mso-fit-shape-to-text:t">
-                  <w:txbxContent>
-                    <w:p>
-                      <w:pPr>
-                        <w:rPr>
-                          <w:rFonts w:ascii="Charter Roman" w:hAnsi="Charter Roman"/>
-                          <w:sz w:val="20"/>
-                          <w:szCs w:val="20"/>
-                          <w:lang w:val="en-US"/>
-                        </w:rPr>
-                      </w:pPr>
-                      <w:r>
-                        <w:rPr>
-                          <w:rFonts w:ascii="Charter Roman" w:hAnsi="Charter Roman"/>
-                          <w:sz w:val="20"/>
-                          <w:szCs w:val="20"/>
-                          <w:lang w:val="en-US"/>
-                        </w:rPr>
-                        <w:t>Metrics</w:t>
-                      </w:r>
-                    </w:p>
-                  </w:txbxContent>
-                </v:textbox>
-              </v:shape>
-            </w:pict>
-          </mc:Fallback>
-        </mc:AlternateContent>
-      </w:r>
-      <w:bookmarkEnd w:id="0"/>
-      <w:r>
-        <w:rPr>
-          <w:rFonts w:ascii="Charter Roman" w:hAnsi="Charter Roman" w:cs="Calibri"/>
-          <w:noProof/>
-        </w:rPr>
-        <mc:AlternateContent>
-          <mc:Choice Requires="wps">
-            <w:drawing>
-              <wp:anchor distT="0" distB="0" distL="114300" distR="114300" simplePos="0" relativeHeight="251680768" behindDoc="0" locked="0" layoutInCell="1" allowOverlap="1" wp14:anchorId="35C3A836" wp14:editId="6CCBB68C">
+              <wp:anchor distT="0" distB="0" distL="114300" distR="114300" simplePos="0" relativeHeight="251680768" behindDoc="0" locked="0" layoutInCell="1" allowOverlap="1" wp14:anchorId="35C3A836" wp14:editId="7D0CF410">
                 <wp:simplePos x="0" y="0"/>
                 <wp:positionH relativeFrom="column">
                   <wp:posOffset>4387850</wp:posOffset>
@@ -2112,7 +2573,7 @@
           </mc:Choice>
           <mc:Fallback>
             <w:pict>
-              <v:shape w14:anchorId="5D9C54F4" id="Straight Arrow Connector 18" o:spid="_x0000_s1026" type="#_x0000_t32" style="position:absolute;margin-left:345.5pt;margin-top:264.5pt;width:58.75pt;height:.45pt;flip:y;z-index:251680768;visibility:visible;mso-wrap-style:square;mso-wrap-distance-left:9pt;mso-wrap-distance-top:0;mso-wrap-distance-right:9pt;mso-wrap-distance-bottom:0;mso-position-horizontal:absolute;mso-position-horizontal-relative:text;mso-position-vertical:absolute;mso-position-vertical-relative:text" o:gfxdata="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" strokecolor="black [3213]" strokeweight="1.5pt">
+              <v:shape w14:anchorId="78A49D0A" id="Straight Arrow Connector 18" o:spid="_x0000_s1026" type="#_x0000_t32" style="position:absolute;margin-left:345.5pt;margin-top:264.5pt;width:58.75pt;height:.45pt;flip:y;z-index:251680768;visibility:visible;mso-wrap-style:square;mso-wrap-distance-left:9pt;mso-wrap-distance-top:0;mso-wrap-distance-right:9pt;mso-wrap-distance-bottom:0;mso-position-horizontal:absolute;mso-position-horizontal-relative:text;mso-position-vertical:absolute;mso-position-vertical-relative:text" o:gfxdata="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" strokecolor="black [3213]" strokeweight="1.5pt">
                 <v:stroke endarrow="block" joinstyle="miter"/>
               </v:shape>
             </w:pict>
@@ -2127,119 +2588,7 @@
         <mc:AlternateContent>
           <mc:Choice Requires="wps">
             <w:drawing>
-              <wp:anchor distT="0" distB="0" distL="114300" distR="114300" simplePos="0" relativeHeight="251681792" behindDoc="0" locked="0" layoutInCell="1" allowOverlap="1" wp14:anchorId="75994E3F" wp14:editId="490E2768">
-                <wp:simplePos x="0" y="0"/>
-                <wp:positionH relativeFrom="column">
-                  <wp:posOffset>4464734</wp:posOffset>
-                </wp:positionH>
-                <wp:positionV relativeFrom="paragraph">
-                  <wp:posOffset>1570355</wp:posOffset>
-                </wp:positionV>
-                <wp:extent cx="624205" cy="225425"/>
-                <wp:effectExtent l="0" t="0" r="0" b="1270"/>
-                <wp:wrapNone/>
-                <wp:docPr id="19" name="Text Box 19"/>
-                <wp:cNvGraphicFramePr/>
-                <a:graphic xmlns:a="http://schemas.openxmlformats.org/drawingml/2006/main">
-                  <a:graphicData uri="http://schemas.microsoft.com/office/word/2010/wordprocessingShape">
-                    <wps:wsp>
-                      <wps:cNvSpPr txBox="1"/>
-                      <wps:spPr>
-                        <a:xfrm>
-                          <a:off x="0" y="0"/>
-                          <a:ext cx="624205" cy="225425"/>
-                        </a:xfrm>
-                        <a:prstGeom prst="rect">
-                          <a:avLst/>
-                        </a:prstGeom>
-                        <a:solidFill>
-                          <a:schemeClr val="lt1"/>
-                        </a:solidFill>
-                        <a:ln w="6350">
-                          <a:noFill/>
-                        </a:ln>
-                      </wps:spPr>
-                      <wps:txbx>
-                        <w:txbxContent>
-                          <w:p>
-                            <w:pPr>
-                              <w:rPr>
-                                <w:rFonts w:ascii="Charter Roman" w:hAnsi="Charter Roman"/>
-                                <w:sz w:val="20"/>
-                                <w:szCs w:val="20"/>
-                                <w:lang w:val="en-US"/>
-                              </w:rPr>
-                            </w:pPr>
-                            <w:r>
-                              <w:rPr>
-                                <w:rFonts w:ascii="Charter Roman" w:hAnsi="Charter Roman"/>
-                                <w:sz w:val="20"/>
-                                <w:szCs w:val="20"/>
-                                <w:lang w:val="en-US"/>
-                              </w:rPr>
-                              <w:t>Metrics</w:t>
-                            </w:r>
-                          </w:p>
-                        </w:txbxContent>
-                      </wps:txbx>
-                      <wps:bodyPr rot="0" spcFirstLastPara="0" vertOverflow="overflow" horzOverflow="overflow" vert="horz" wrap="square" lIns="91440" tIns="45720" rIns="91440" bIns="45720" numCol="1" spcCol="0" rtlCol="0" fromWordArt="0" anchor="t" anchorCtr="0" forceAA="0" compatLnSpc="1">
-                        <a:prstTxWarp prst="textNoShape">
-                          <a:avLst/>
-                        </a:prstTxWarp>
-                        <a:spAutoFit/>
-                      </wps:bodyPr>
-                    </wps:wsp>
-                  </a:graphicData>
-                </a:graphic>
-                <wp14:sizeRelH relativeFrom="margin">
-                  <wp14:pctWidth>0</wp14:pctWidth>
-                </wp14:sizeRelH>
-                <wp14:sizeRelV relativeFrom="margin">
-                  <wp14:pctHeight>0</wp14:pctHeight>
-                </wp14:sizeRelV>
-              </wp:anchor>
-            </w:drawing>
-          </mc:Choice>
-          <mc:Fallback>
-            <w:pict>
-              <v:shape w14:anchorId="75994E3F" id="Text Box 19" o:spid="_x0000_s1036" type="#_x0000_t202" style="position:absolute;margin-left:351.55pt;margin-top:123.65pt;width:49.15pt;height:17.75pt;z-index:251681792;visibility:visible;mso-wrap-style:square;mso-width-percent:0;mso-height-percent:0;mso-wrap-distance-left:9pt;mso-wrap-distance-top:0;mso-wrap-distance-right:9pt;mso-wrap-distance-bottom:0;mso-position-horizontal:absolute;mso-position-horizontal-relative:text;mso-position-vertical:absolute;mso-position-vertical-relative:text;mso-width-percent:0;mso-height-percent:0;mso-width-relative:margin;mso-height-relative:margin;v-text-anchor:top" o:gfxdata="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" fillcolor="white [3201]" stroked="f" strokeweight=".5pt">
-                <v:textbox style="mso-fit-shape-to-text:t">
-                  <w:txbxContent>
-                    <w:p>
-                      <w:pPr>
-                        <w:rPr>
-                          <w:rFonts w:ascii="Charter Roman" w:hAnsi="Charter Roman"/>
-                          <w:sz w:val="20"/>
-                          <w:szCs w:val="20"/>
-                          <w:lang w:val="en-US"/>
-                        </w:rPr>
-                      </w:pPr>
-                      <w:r>
-                        <w:rPr>
-                          <w:rFonts w:ascii="Charter Roman" w:hAnsi="Charter Roman"/>
-                          <w:sz w:val="20"/>
-                          <w:szCs w:val="20"/>
-                          <w:lang w:val="en-US"/>
-                        </w:rPr>
-                        <w:t>Metrics</w:t>
-                      </w:r>
-                    </w:p>
-                  </w:txbxContent>
-                </v:textbox>
-              </v:shape>
-            </w:pict>
-          </mc:Fallback>
-        </mc:AlternateContent>
-      </w:r>
-      <w:r>
-        <w:rPr>
-          <w:rFonts w:ascii="Charter Roman" w:hAnsi="Charter Roman" w:cs="Calibri"/>
-          <w:noProof/>
-        </w:rPr>
-        <mc:AlternateContent>
-          <mc:Choice Requires="wps">
-            <w:drawing>
-              <wp:anchor distT="0" distB="0" distL="114300" distR="114300" simplePos="0" relativeHeight="251656189" behindDoc="1" locked="0" layoutInCell="1" allowOverlap="1" wp14:anchorId="1CF15FC6" wp14:editId="6472C167">
+              <wp:anchor distT="0" distB="0" distL="114300" distR="114300" simplePos="0" relativeHeight="251656189" behindDoc="1" locked="0" layoutInCell="1" allowOverlap="1" wp14:anchorId="1CF15FC6" wp14:editId="65D0E6A1">
                 <wp:simplePos x="0" y="0"/>
                 <wp:positionH relativeFrom="column">
                   <wp:posOffset>2219177</wp:posOffset>
@@ -2329,7 +2678,7 @@
           </mc:Choice>
           <mc:Fallback>
             <w:pict>
-              <v:roundrect w14:anchorId="1CF15FC6" id="Rounded Rectangle 3" o:spid="_x0000_s1037" style="position:absolute;margin-left:174.75pt;margin-top:126.85pt;width:165.05pt;height:41pt;z-index:-251660291;visibility:visible;mso-wrap-style:square;mso-width-percent:0;mso-height-percent:0;mso-wrap-distance-left:9pt;mso-wrap-distance-top:0;mso-wrap-distance-right:9pt;mso-wrap-distance-bottom:0;mso-position-horizontal:absolute;mso-position-horizontal-relative:text;mso-position-vertical:absolute;mso-position-vertical-relative:text;mso-width-percent:0;mso-height-percent:0;mso-width-relative:margin;mso-height-relative:margin;v-text-anchor:middle" arcsize="10923f" o:gfxdata="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" filled="f" strokecolor="black [3213]" strokeweight="1.5pt">
+              <v:roundrect w14:anchorId="1CF15FC6" id="Rounded Rectangle 3" o:spid="_x0000_s1042" style="position:absolute;margin-left:174.75pt;margin-top:126.85pt;width:165.05pt;height:41pt;z-index:-251660291;visibility:visible;mso-wrap-style:square;mso-width-percent:0;mso-height-percent:0;mso-wrap-distance-left:9pt;mso-wrap-distance-top:0;mso-wrap-distance-right:9pt;mso-wrap-distance-bottom:0;mso-position-horizontal:absolute;mso-position-horizontal-relative:text;mso-position-vertical:absolute;mso-position-vertical-relative:text;mso-width-percent:0;mso-height-percent:0;mso-width-relative:margin;mso-height-relative:margin;v-text-anchor:middle" arcsize="10923f" o:gfxdata="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" filled="f" strokecolor="black [3213]" strokeweight="1.5pt">
                 <v:stroke joinstyle="miter"/>
                 <v:textbox>
                   <w:txbxContent>
@@ -2366,7 +2715,7 @@
         <mc:AlternateContent>
           <mc:Choice Requires="wps">
             <w:drawing>
-              <wp:anchor distT="0" distB="0" distL="114300" distR="114300" simplePos="0" relativeHeight="251674624" behindDoc="0" locked="0" layoutInCell="1" allowOverlap="1" wp14:anchorId="7D0E4DCE" wp14:editId="21727000">
+              <wp:anchor distT="0" distB="0" distL="114300" distR="114300" simplePos="0" relativeHeight="251674624" behindDoc="0" locked="0" layoutInCell="1" allowOverlap="1" wp14:anchorId="7D0E4DCE" wp14:editId="1A2C88B4">
                 <wp:simplePos x="0" y="0"/>
                 <wp:positionH relativeFrom="column">
                   <wp:posOffset>4381549</wp:posOffset>
@@ -2421,7 +2770,7 @@
           </mc:Choice>
           <mc:Fallback>
             <w:pict>
-              <v:shape w14:anchorId="0332C27F" id="Straight Arrow Connector 13" o:spid="_x0000_s1026" type="#_x0000_t32" style="position:absolute;margin-left:345pt;margin-top:145.8pt;width:58.75pt;height:.45pt;flip:y;z-index:251674624;visibility:visible;mso-wrap-style:square;mso-wrap-distance-left:9pt;mso-wrap-distance-top:0;mso-wrap-distance-right:9pt;mso-wrap-distance-bottom:0;mso-position-horizontal:absolute;mso-position-horizontal-relative:text;mso-position-vertical:absolute;mso-position-vertical-relative:text" o:gfxdata="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" strokecolor="black [3213]" strokeweight="1.5pt">
+              <v:shape w14:anchorId="4AC483B1" id="Straight Arrow Connector 13" o:spid="_x0000_s1026" type="#_x0000_t32" style="position:absolute;margin-left:345pt;margin-top:145.8pt;width:58.75pt;height:.45pt;flip:y;z-index:251674624;visibility:visible;mso-wrap-style:square;mso-wrap-distance-left:9pt;mso-wrap-distance-top:0;mso-wrap-distance-right:9pt;mso-wrap-distance-bottom:0;mso-position-horizontal:absolute;mso-position-horizontal-relative:text;mso-position-vertical:absolute;mso-position-vertical-relative:text" o:gfxdata="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" strokecolor="black [3213]" strokeweight="1.5pt">
                 <v:stroke endarrow="block" joinstyle="miter"/>
               </v:shape>
             </w:pict>
@@ -2436,7 +2785,7 @@
         <mc:AlternateContent>
           <mc:Choice Requires="wps">
             <w:drawing>
-              <wp:anchor distT="0" distB="0" distL="114300" distR="114300" simplePos="0" relativeHeight="251655164" behindDoc="0" locked="0" layoutInCell="1" allowOverlap="1" wp14:anchorId="2FB8A2F8" wp14:editId="5DF5EC7D">
+              <wp:anchor distT="0" distB="0" distL="114300" distR="114300" simplePos="0" relativeHeight="251655164" behindDoc="0" locked="0" layoutInCell="1" allowOverlap="1" wp14:anchorId="2FB8A2F8" wp14:editId="39852F8B">
                 <wp:simplePos x="0" y="0"/>
                 <wp:positionH relativeFrom="column">
                   <wp:posOffset>2219178</wp:posOffset>
@@ -2466,7 +2815,7 @@
                         <a:noFill/>
                         <a:ln w="19050">
                           <a:solidFill>
-                            <a:schemeClr val="tx1"/>
+                            <a:srgbClr val="FF0000"/>
                           </a:solidFill>
                           <a:prstDash val="sysDot"/>
                         </a:ln>
@@ -2488,9 +2837,6 @@
                         </a:fontRef>
                       </wps:style>
                       <wps:bodyPr rot="0" spcFirstLastPara="0" vertOverflow="overflow" horzOverflow="overflow" vert="horz" wrap="square" lIns="91440" tIns="45720" rIns="91440" bIns="45720" numCol="1" spcCol="0" rtlCol="0" fromWordArt="0" anchor="ctr" anchorCtr="0" forceAA="0" compatLnSpc="1">
-                        <a:prstTxWarp prst="textNoShape">
-                          <a:avLst/>
-                        </a:prstTxWarp>
                         <a:noAutofit/>
                       </wps:bodyPr>
                     </wps:wsp>
@@ -2507,7 +2853,7 @@
           </mc:Choice>
           <mc:Fallback>
             <w:pict>
-              <v:roundrect w14:anchorId="583B0EA9" id="Rounded Rectangle 17" o:spid="_x0000_s1026" style="position:absolute;margin-left:174.75pt;margin-top:232.05pt;width:166.7pt;height:177.25pt;z-index:251655164;visibility:visible;mso-wrap-style:square;mso-width-percent:0;mso-height-percent:0;mso-wrap-distance-left:9pt;mso-wrap-distance-top:0;mso-wrap-distance-right:9pt;mso-wrap-distance-bottom:0;mso-position-horizontal:absolute;mso-position-horizontal-relative:text;mso-position-vertical:absolute;mso-position-vertical-relative:text;mso-width-percent:0;mso-height-percent:0;mso-width-relative:margin;mso-height-relative:margin;v-text-anchor:middle" arcsize="3959f" o:gfxdata="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" filled="f" strokecolor="black [3213]" strokeweight="1.5pt">
+              <v:roundrect w14:anchorId="3171BCDD" id="Rounded Rectangle 17" o:spid="_x0000_s1026" style="position:absolute;margin-left:174.75pt;margin-top:232.05pt;width:166.7pt;height:177.25pt;z-index:251655164;visibility:visible;mso-wrap-style:square;mso-width-percent:0;mso-height-percent:0;mso-wrap-distance-left:9pt;mso-wrap-distance-top:0;mso-wrap-distance-right:9pt;mso-wrap-distance-bottom:0;mso-position-horizontal:absolute;mso-position-horizontal-relative:text;mso-position-vertical:absolute;mso-position-vertical-relative:text;mso-width-percent:0;mso-height-percent:0;mso-width-relative:margin;mso-height-relative:margin;v-text-anchor:middle" arcsize="3959f" o:gfxdata="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" filled="f" strokecolor="red" strokeweight="1.5pt">
                 <v:stroke dashstyle="1 1" joinstyle="miter"/>
               </v:roundrect>
             </w:pict>
@@ -2522,218 +2868,16 @@
         <mc:AlternateContent>
           <mc:Choice Requires="wps">
             <w:drawing>
-              <wp:anchor distT="0" distB="0" distL="114300" distR="114300" simplePos="0" relativeHeight="251721728" behindDoc="0" locked="0" layoutInCell="1" allowOverlap="1" wp14:anchorId="6E6ED778" wp14:editId="10DA11B2">
+              <wp:anchor distT="0" distB="0" distL="114300" distR="114300" simplePos="0" relativeHeight="251654139" behindDoc="0" locked="0" layoutInCell="1" allowOverlap="1" wp14:anchorId="422FD19D" wp14:editId="457DAC48">
                 <wp:simplePos x="0" y="0"/>
                 <wp:positionH relativeFrom="column">
-                  <wp:posOffset>2968625</wp:posOffset>
+                  <wp:posOffset>3378942</wp:posOffset>
                 </wp:positionH>
                 <wp:positionV relativeFrom="paragraph">
-                  <wp:posOffset>4016961</wp:posOffset>
+                  <wp:posOffset>1107959</wp:posOffset>
                 </wp:positionV>
-                <wp:extent cx="407670" cy="1061720"/>
-                <wp:effectExtent l="12700" t="12700" r="10160" b="17780"/>
-                <wp:wrapNone/>
-                <wp:docPr id="41" name="Rounded Rectangle 41"/>
-                <wp:cNvGraphicFramePr/>
-                <a:graphic xmlns:a="http://schemas.openxmlformats.org/drawingml/2006/main">
-                  <a:graphicData uri="http://schemas.microsoft.com/office/word/2010/wordprocessingShape">
-                    <wps:wsp>
-                      <wps:cNvSpPr/>
-                      <wps:spPr>
-                        <a:xfrm>
-                          <a:off x="0" y="0"/>
-                          <a:ext cx="407670" cy="1061720"/>
-                        </a:xfrm>
-                        <a:prstGeom prst="roundRect">
-                          <a:avLst>
-                            <a:gd name="adj" fmla="val 13216"/>
-                          </a:avLst>
-                        </a:prstGeom>
-                        <a:noFill/>
-                        <a:ln w="19050">
-                          <a:solidFill>
-                            <a:schemeClr val="tx1"/>
-                          </a:solidFill>
-                          <a:prstDash val="dash"/>
-                        </a:ln>
-                      </wps:spPr>
-                      <wps:style>
-                        <a:lnRef idx="2">
-                          <a:schemeClr val="accent1">
-                            <a:shade val="50000"/>
-                          </a:schemeClr>
-                        </a:lnRef>
-                        <a:fillRef idx="1">
-                          <a:schemeClr val="accent1"/>
-                        </a:fillRef>
-                        <a:effectRef idx="0">
-                          <a:schemeClr val="accent1"/>
-                        </a:effectRef>
-                        <a:fontRef idx="minor">
-                          <a:schemeClr val="lt1"/>
-                        </a:fontRef>
-                      </wps:style>
-                      <wps:txbx>
-                        <w:txbxContent>
-                          <w:p>
-                            <w:pPr>
-                              <w:spacing w:line="276" w:lineRule="auto"/>
-                              <w:jc w:val="center"/>
-                              <w:rPr>
-                                <w:rFonts w:ascii="Charter Roman" w:hAnsi="Charter Roman"/>
-                                <w:color w:val="000000" w:themeColor="text1"/>
-                                <w:lang w:val="en-US"/>
-                                <w14:shadow w14:blurRad="38100" w14:dist="19050" w14:dir="2700000" w14:sx="100000" w14:sy="100000" w14:kx="0" w14:ky="0" w14:algn="tl">
-                                  <w14:schemeClr w14:val="dk1">
-                                    <w14:alpha w14:val="60000"/>
-                                  </w14:schemeClr>
-                                </w14:shadow>
-                                <w14:textOutline w14:w="0" w14:cap="flat" w14:cmpd="sng" w14:algn="ctr">
-                                  <w14:noFill/>
-                                  <w14:prstDash w14:val="solid"/>
-                                  <w14:round/>
-                                </w14:textOutline>
-                              </w:rPr>
-                            </w:pPr>
-                            <w:r>
-                              <w:rPr>
-                                <w:rFonts w:ascii="Charter Roman" w:hAnsi="Charter Roman"/>
-                                <w:color w:val="000000" w:themeColor="text1"/>
-                                <w:lang w:val="en-US"/>
-                                <w14:shadow w14:blurRad="38100" w14:dist="19050" w14:dir="2700000" w14:sx="100000" w14:sy="100000" w14:kx="0" w14:ky="0" w14:algn="tl">
-                                  <w14:schemeClr w14:val="dk1">
-                                    <w14:alpha w14:val="60000"/>
-                                  </w14:schemeClr>
-                                </w14:shadow>
-                                <w14:textOutline w14:w="0" w14:cap="flat" w14:cmpd="sng" w14:algn="ctr">
-                                  <w14:noFill/>
-                                  <w14:prstDash w14:val="solid"/>
-                                  <w14:round/>
-                                </w14:textOutline>
-                              </w:rPr>
-                              <w:t>Aut</w:t>
-                            </w:r>
-                            <w:r>
-                              <w:rPr>
-                                <w:rFonts w:ascii="Charter Roman" w:hAnsi="Charter Roman"/>
-                                <w:color w:val="000000" w:themeColor="text1"/>
-                                <w:lang w:val="en-US"/>
-                                <w14:shadow w14:blurRad="38100" w14:dist="19050" w14:dir="2700000" w14:sx="100000" w14:sy="100000" w14:kx="0" w14:ky="0" w14:algn="tl">
-                                  <w14:schemeClr w14:val="dk1">
-                                    <w14:alpha w14:val="60000"/>
-                                  </w14:schemeClr>
-                                </w14:shadow>
-                                <w14:textOutline w14:w="0" w14:cap="flat" w14:cmpd="sng" w14:algn="ctr">
-                                  <w14:noFill/>
-                                  <w14:prstDash w14:val="solid"/>
-                                  <w14:round/>
-                                </w14:textOutline>
-                              </w:rPr>
-                              <w:t>o Scaler</w:t>
-                            </w:r>
-                          </w:p>
-                        </w:txbxContent>
-                      </wps:txbx>
-                      <wps:bodyPr rot="0" spcFirstLastPara="0" vertOverflow="overflow" horzOverflow="overflow" vert="vert" wrap="square" lIns="91440" tIns="45720" rIns="91440" bIns="45720" numCol="1" spcCol="0" rtlCol="0" fromWordArt="0" anchor="ctr" anchorCtr="0" forceAA="0" compatLnSpc="1">
-                        <a:spAutoFit/>
-                      </wps:bodyPr>
-                    </wps:wsp>
-                  </a:graphicData>
-                </a:graphic>
-                <wp14:sizeRelH relativeFrom="margin">
-                  <wp14:pctWidth>0</wp14:pctWidth>
-                </wp14:sizeRelH>
-              </wp:anchor>
-            </w:drawing>
-          </mc:Choice>
-          <mc:Fallback>
-            <w:pict>
-              <v:roundrect w14:anchorId="6E6ED778" id="Rounded Rectangle 41" o:spid="_x0000_s1038" style="position:absolute;margin-left:233.75pt;margin-top:316.3pt;width:32.1pt;height:83.6pt;z-index:251721728;visibility:visible;mso-wrap-style:square;mso-width-percent:0;mso-wrap-distance-left:9pt;mso-wrap-distance-top:0;mso-wrap-distance-right:9pt;mso-wrap-distance-bottom:0;mso-position-horizontal:absolute;mso-position-horizontal-relative:text;mso-position-vertical:absolute;mso-position-vertical-relative:text;mso-width-percent:0;mso-width-relative:margin;v-text-anchor:middle" arcsize="8662f" o:gfxdata="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" filled="f" strokecolor="black [3213]" strokeweight="1.5pt">
-                <v:stroke dashstyle="dash" joinstyle="miter"/>
-                <v:textbox style="layout-flow:vertical;mso-fit-shape-to-text:t">
-                  <w:txbxContent>
-                    <w:p>
-                      <w:pPr>
-                        <w:spacing w:line="276" w:lineRule="auto"/>
-                        <w:jc w:val="center"/>
-                        <w:rPr>
-                          <w:rFonts w:ascii="Charter Roman" w:hAnsi="Charter Roman"/>
-                          <w:color w:val="000000" w:themeColor="text1"/>
-                          <w:lang w:val="en-US"/>
-                          <w14:shadow w14:blurRad="38100" w14:dist="19050" w14:dir="2700000" w14:sx="100000" w14:sy="100000" w14:kx="0" w14:ky="0" w14:algn="tl">
-                            <w14:schemeClr w14:val="dk1">
-                              <w14:alpha w14:val="60000"/>
-                            </w14:schemeClr>
-                          </w14:shadow>
-                          <w14:textOutline w14:w="0" w14:cap="flat" w14:cmpd="sng" w14:algn="ctr">
-                            <w14:noFill/>
-                            <w14:prstDash w14:val="solid"/>
-                            <w14:round/>
-                          </w14:textOutline>
-                        </w:rPr>
-                      </w:pPr>
-                      <w:r>
-                        <w:rPr>
-                          <w:rFonts w:ascii="Charter Roman" w:hAnsi="Charter Roman"/>
-                          <w:color w:val="000000" w:themeColor="text1"/>
-                          <w:lang w:val="en-US"/>
-                          <w14:shadow w14:blurRad="38100" w14:dist="19050" w14:dir="2700000" w14:sx="100000" w14:sy="100000" w14:kx="0" w14:ky="0" w14:algn="tl">
-                            <w14:schemeClr w14:val="dk1">
-                              <w14:alpha w14:val="60000"/>
-                            </w14:schemeClr>
-                          </w14:shadow>
-                          <w14:textOutline w14:w="0" w14:cap="flat" w14:cmpd="sng" w14:algn="ctr">
-                            <w14:noFill/>
-                            <w14:prstDash w14:val="solid"/>
-                            <w14:round/>
-                          </w14:textOutline>
-                        </w:rPr>
-                        <w:t>Aut</w:t>
-                      </w:r>
-                      <w:r>
-                        <w:rPr>
-                          <w:rFonts w:ascii="Charter Roman" w:hAnsi="Charter Roman"/>
-                          <w:color w:val="000000" w:themeColor="text1"/>
-                          <w:lang w:val="en-US"/>
-                          <w14:shadow w14:blurRad="38100" w14:dist="19050" w14:dir="2700000" w14:sx="100000" w14:sy="100000" w14:kx="0" w14:ky="0" w14:algn="tl">
-                            <w14:schemeClr w14:val="dk1">
-                              <w14:alpha w14:val="60000"/>
-                            </w14:schemeClr>
-                          </w14:shadow>
-                          <w14:textOutline w14:w="0" w14:cap="flat" w14:cmpd="sng" w14:algn="ctr">
-                            <w14:noFill/>
-                            <w14:prstDash w14:val="solid"/>
-                            <w14:round/>
-                          </w14:textOutline>
-                        </w:rPr>
-                        <w:t>o Scaler</w:t>
-                      </w:r>
-                    </w:p>
-                  </w:txbxContent>
-                </v:textbox>
-              </v:roundrect>
-            </w:pict>
-          </mc:Fallback>
-        </mc:AlternateContent>
-      </w:r>
-      <w:r>
-        <w:rPr>
-          <w:rFonts w:ascii="Charter Roman" w:hAnsi="Charter Roman" w:cs="Calibri"/>
-          <w:noProof/>
-        </w:rPr>
-        <mc:AlternateContent>
-          <mc:Choice Requires="wps">
-            <w:drawing>
-              <wp:anchor distT="0" distB="0" distL="114300" distR="114300" simplePos="0" relativeHeight="251717632" behindDoc="0" locked="0" layoutInCell="1" allowOverlap="1" wp14:anchorId="422FD19D" wp14:editId="53744980">
-                <wp:simplePos x="0" y="0"/>
-                <wp:positionH relativeFrom="column">
-                  <wp:posOffset>3379421</wp:posOffset>
-                </wp:positionH>
-                <wp:positionV relativeFrom="paragraph">
-                  <wp:posOffset>1108710</wp:posOffset>
-                </wp:positionV>
-                <wp:extent cx="1093470" cy="271780"/>
-                <wp:effectExtent l="0" t="0" r="0" b="1270"/>
+                <wp:extent cx="1267198" cy="271780"/>
+                <wp:effectExtent l="0" t="0" r="3175" b="0"/>
                 <wp:wrapNone/>
                 <wp:docPr id="40" name="Text Box 40"/>
                 <wp:cNvGraphicFramePr/>
@@ -2744,7 +2888,7 @@
                       <wps:spPr>
                         <a:xfrm>
                           <a:off x="0" y="0"/>
-                          <a:ext cx="1093470" cy="271780"/>
+                          <a:ext cx="1267198" cy="271780"/>
                         </a:xfrm>
                         <a:prstGeom prst="rect">
                           <a:avLst/>
@@ -2763,16 +2907,12 @@
                               <w:jc w:val="center"/>
                               <w:rPr>
                                 <w:rFonts w:ascii="Charter Roman" w:hAnsi="Charter Roman"/>
-                                <w:sz w:val="20"/>
-                                <w:szCs w:val="20"/>
                                 <w:lang w:val="en-US"/>
                               </w:rPr>
                             </w:pPr>
                             <w:r>
                               <w:rPr>
                                 <w:rFonts w:ascii="Charter Roman" w:hAnsi="Charter Roman"/>
-                                <w:sz w:val="20"/>
-                                <w:szCs w:val="20"/>
                                 <w:lang w:val="en-US"/>
                               </w:rPr>
                               <w:t>Request / Reply</w:t>
@@ -2800,11 +2940,7 @@
           </mc:Choice>
           <mc:Fallback>
             <w:pict>
-              <v:shapetype w14:anchorId="422FD19D" id="_x0000_t202" coordsize="21600,21600" o:spt="202" path="m,l,21600r21600,l21600,xe">
-                <v:stroke joinstyle="miter"/>
-                <v:path gradientshapeok="t" o:connecttype="rect"/>
-              </v:shapetype>
-              <v:shape id="Text Box 40" o:spid="_x0000_s1026" type="#_x0000_t202" style="position:absolute;margin-left:266.1pt;margin-top:87.3pt;width:86.1pt;height:21.4pt;z-index:251717632;visibility:visible;mso-wrap-style:square;mso-width-percent:0;mso-height-percent:0;mso-wrap-distance-left:9pt;mso-wrap-distance-top:0;mso-wrap-distance-right:9pt;mso-wrap-distance-bottom:0;mso-position-horizontal:absolute;mso-position-horizontal-relative:text;mso-position-vertical:absolute;mso-position-vertical-relative:text;mso-width-percent:0;mso-height-percent:0;mso-width-relative:margin;mso-height-relative:margin;v-text-anchor:middle" o:gfxdata="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" fillcolor="white [3201]" stroked="f" strokeweight=".5pt">
+              <v:shape w14:anchorId="422FD19D" id="Text Box 40" o:spid="_x0000_s1043" type="#_x0000_t202" style="position:absolute;margin-left:266.05pt;margin-top:87.25pt;width:99.8pt;height:21.4pt;z-index:251654139;visibility:visible;mso-wrap-style:square;mso-width-percent:0;mso-height-percent:0;mso-wrap-distance-left:9pt;mso-wrap-distance-top:0;mso-wrap-distance-right:9pt;mso-wrap-distance-bottom:0;mso-position-horizontal:absolute;mso-position-horizontal-relative:text;mso-position-vertical:absolute;mso-position-vertical-relative:text;mso-width-percent:0;mso-height-percent:0;mso-width-relative:margin;mso-height-relative:margin;v-text-anchor:middle" o:gfxdata="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" fillcolor="white [3201]" stroked="f" strokeweight=".5pt">
                 <v:textbox style="mso-fit-shape-to-text:t">
                   <w:txbxContent>
                     <w:p>
@@ -2812,16 +2948,12 @@
                         <w:jc w:val="center"/>
                         <w:rPr>
                           <w:rFonts w:ascii="Charter Roman" w:hAnsi="Charter Roman"/>
-                          <w:sz w:val="20"/>
-                          <w:szCs w:val="20"/>
                           <w:lang w:val="en-US"/>
                         </w:rPr>
                       </w:pPr>
                       <w:r>
                         <w:rPr>
                           <w:rFonts w:ascii="Charter Roman" w:hAnsi="Charter Roman"/>
-                          <w:sz w:val="20"/>
-                          <w:szCs w:val="20"/>
                           <w:lang w:val="en-US"/>
                         </w:rPr>
                         <w:t>Request / Reply</w:t>
@@ -2842,18 +2974,18 @@
         <mc:AlternateContent>
           <mc:Choice Requires="wps">
             <w:drawing>
-              <wp:anchor distT="0" distB="0" distL="114300" distR="114300" simplePos="0" relativeHeight="251693056" behindDoc="0" locked="0" layoutInCell="1" allowOverlap="1" wp14:anchorId="5349F896" wp14:editId="20A5D107">
+              <wp:anchor distT="0" distB="0" distL="114300" distR="114300" simplePos="0" relativeHeight="251653115" behindDoc="0" locked="0" layoutInCell="1" allowOverlap="1" wp14:anchorId="63FDE2B9" wp14:editId="01471642">
                 <wp:simplePos x="0" y="0"/>
                 <wp:positionH relativeFrom="column">
-                  <wp:posOffset>1453443</wp:posOffset>
+                  <wp:posOffset>1456699</wp:posOffset>
                 </wp:positionH>
                 <wp:positionV relativeFrom="paragraph">
-                  <wp:posOffset>2858770</wp:posOffset>
+                  <wp:posOffset>1561822</wp:posOffset>
                 </wp:positionV>
-                <wp:extent cx="624205" cy="271780"/>
-                <wp:effectExtent l="0" t="0" r="0" b="1270"/>
+                <wp:extent cx="723377" cy="271780"/>
+                <wp:effectExtent l="0" t="0" r="635" b="0"/>
                 <wp:wrapNone/>
-                <wp:docPr id="27" name="Text Box 27"/>
+                <wp:docPr id="38" name="Text Box 38"/>
                 <wp:cNvGraphicFramePr/>
                 <a:graphic xmlns:a="http://schemas.openxmlformats.org/drawingml/2006/main">
                   <a:graphicData uri="http://schemas.microsoft.com/office/word/2010/wordprocessingShape">
@@ -2862,7 +2994,7 @@
                       <wps:spPr>
                         <a:xfrm>
                           <a:off x="0" y="0"/>
-                          <a:ext cx="624205" cy="271780"/>
+                          <a:ext cx="723377" cy="271780"/>
                         </a:xfrm>
                         <a:prstGeom prst="rect">
                           <a:avLst/>
@@ -2881,16 +3013,12 @@
                               <w:jc w:val="center"/>
                               <w:rPr>
                                 <w:rFonts w:ascii="Charter Roman" w:hAnsi="Charter Roman"/>
-                                <w:sz w:val="20"/>
-                                <w:szCs w:val="20"/>
                                 <w:lang w:val="en-US"/>
                               </w:rPr>
                             </w:pPr>
                             <w:r>
                               <w:rPr>
                                 <w:rFonts w:ascii="Charter Roman" w:hAnsi="Charter Roman"/>
-                                <w:sz w:val="20"/>
-                                <w:szCs w:val="20"/>
                                 <w:lang w:val="en-US"/>
                               </w:rPr>
                               <w:t>Adjust</w:t>
@@ -2918,7 +3046,7 @@
           </mc:Choice>
           <mc:Fallback>
             <w:pict>
-              <v:shape w14:anchorId="5349F896" id="Text Box 27" o:spid="_x0000_s1027" type="#_x0000_t202" style="position:absolute;margin-left:114.45pt;margin-top:225.1pt;width:49.15pt;height:21.4pt;z-index:251693056;visibility:visible;mso-wrap-style:square;mso-width-percent:0;mso-height-percent:0;mso-wrap-distance-left:9pt;mso-wrap-distance-top:0;mso-wrap-distance-right:9pt;mso-wrap-distance-bottom:0;mso-position-horizontal:absolute;mso-position-horizontal-relative:text;mso-position-vertical:absolute;mso-position-vertical-relative:text;mso-width-percent:0;mso-height-percent:0;mso-width-relative:margin;mso-height-relative:margin;v-text-anchor:middle" o:gfxdata="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" fillcolor="white [3201]" stroked="f" strokeweight=".5pt">
+              <v:shape w14:anchorId="63FDE2B9" id="Text Box 38" o:spid="_x0000_s1044" type="#_x0000_t202" style="position:absolute;margin-left:114.7pt;margin-top:123pt;width:56.95pt;height:21.4pt;z-index:251653115;visibility:visible;mso-wrap-style:square;mso-width-percent:0;mso-height-percent:0;mso-wrap-distance-left:9pt;mso-wrap-distance-top:0;mso-wrap-distance-right:9pt;mso-wrap-distance-bottom:0;mso-position-horizontal:absolute;mso-position-horizontal-relative:text;mso-position-vertical:absolute;mso-position-vertical-relative:text;mso-width-percent:0;mso-height-percent:0;mso-width-relative:margin;mso-height-relative:margin;v-text-anchor:middle" o:gfxdata="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" fillcolor="white [3201]" stroked="f" strokeweight=".5pt">
                 <v:textbox style="mso-fit-shape-to-text:t">
                   <w:txbxContent>
                     <w:p>
@@ -2926,16 +3054,12 @@
                         <w:jc w:val="center"/>
                         <w:rPr>
                           <w:rFonts w:ascii="Charter Roman" w:hAnsi="Charter Roman"/>
-                          <w:sz w:val="20"/>
-                          <w:szCs w:val="20"/>
                           <w:lang w:val="en-US"/>
                         </w:rPr>
                       </w:pPr>
                       <w:r>
                         <w:rPr>
                           <w:rFonts w:ascii="Charter Roman" w:hAnsi="Charter Roman"/>
-                          <w:sz w:val="20"/>
-                          <w:szCs w:val="20"/>
                           <w:lang w:val="en-US"/>
                         </w:rPr>
                         <w:t>Adjust</w:t>
@@ -2956,121 +3080,7 @@
         <mc:AlternateContent>
           <mc:Choice Requires="wps">
             <w:drawing>
-              <wp:anchor distT="0" distB="0" distL="114300" distR="114300" simplePos="0" relativeHeight="251713536" behindDoc="0" locked="0" layoutInCell="1" allowOverlap="1" wp14:anchorId="63FDE2B9" wp14:editId="432A9678">
-                <wp:simplePos x="0" y="0"/>
-                <wp:positionH relativeFrom="column">
-                  <wp:posOffset>1459158</wp:posOffset>
-                </wp:positionH>
-                <wp:positionV relativeFrom="paragraph">
-                  <wp:posOffset>1563370</wp:posOffset>
-                </wp:positionV>
-                <wp:extent cx="624205" cy="271780"/>
-                <wp:effectExtent l="0" t="0" r="0" b="1270"/>
-                <wp:wrapNone/>
-                <wp:docPr id="38" name="Text Box 38"/>
-                <wp:cNvGraphicFramePr/>
-                <a:graphic xmlns:a="http://schemas.openxmlformats.org/drawingml/2006/main">
-                  <a:graphicData uri="http://schemas.microsoft.com/office/word/2010/wordprocessingShape">
-                    <wps:wsp>
-                      <wps:cNvSpPr txBox="1"/>
-                      <wps:spPr>
-                        <a:xfrm>
-                          <a:off x="0" y="0"/>
-                          <a:ext cx="624205" cy="271780"/>
-                        </a:xfrm>
-                        <a:prstGeom prst="rect">
-                          <a:avLst/>
-                        </a:prstGeom>
-                        <a:solidFill>
-                          <a:schemeClr val="lt1"/>
-                        </a:solidFill>
-                        <a:ln w="6350">
-                          <a:noFill/>
-                        </a:ln>
-                      </wps:spPr>
-                      <wps:txbx>
-                        <w:txbxContent>
-                          <w:p>
-                            <w:pPr>
-                              <w:jc w:val="center"/>
-                              <w:rPr>
-                                <w:rFonts w:ascii="Charter Roman" w:hAnsi="Charter Roman"/>
-                                <w:sz w:val="20"/>
-                                <w:szCs w:val="20"/>
-                                <w:lang w:val="en-US"/>
-                              </w:rPr>
-                            </w:pPr>
-                            <w:r>
-                              <w:rPr>
-                                <w:rFonts w:ascii="Charter Roman" w:hAnsi="Charter Roman"/>
-                                <w:sz w:val="20"/>
-                                <w:szCs w:val="20"/>
-                                <w:lang w:val="en-US"/>
-                              </w:rPr>
-                              <w:t>Adjust</w:t>
-                            </w:r>
-                          </w:p>
-                        </w:txbxContent>
-                      </wps:txbx>
-                      <wps:bodyPr rot="0" spcFirstLastPara="0" vertOverflow="overflow" horzOverflow="overflow" vert="horz" wrap="square" lIns="91440" tIns="45720" rIns="91440" bIns="45720" numCol="1" spcCol="0" rtlCol="0" fromWordArt="0" anchor="ctr" anchorCtr="0" forceAA="0" compatLnSpc="1">
-                        <a:prstTxWarp prst="textNoShape">
-                          <a:avLst/>
-                        </a:prstTxWarp>
-                        <a:spAutoFit/>
-                      </wps:bodyPr>
-                    </wps:wsp>
-                  </a:graphicData>
-                </a:graphic>
-                <wp14:sizeRelH relativeFrom="margin">
-                  <wp14:pctWidth>0</wp14:pctWidth>
-                </wp14:sizeRelH>
-                <wp14:sizeRelV relativeFrom="margin">
-                  <wp14:pctHeight>0</wp14:pctHeight>
-                </wp14:sizeRelV>
-              </wp:anchor>
-            </w:drawing>
-          </mc:Choice>
-          <mc:Fallback>
-            <w:pict>
-              <v:shape w14:anchorId="63FDE2B9" id="Text Box 38" o:spid="_x0000_s1028" type="#_x0000_t202" style="position:absolute;margin-left:114.9pt;margin-top:123.1pt;width:49.15pt;height:21.4pt;z-index:251713536;visibility:visible;mso-wrap-style:square;mso-width-percent:0;mso-height-percent:0;mso-wrap-distance-left:9pt;mso-wrap-distance-top:0;mso-wrap-distance-right:9pt;mso-wrap-distance-bottom:0;mso-position-horizontal:absolute;mso-position-horizontal-relative:text;mso-position-vertical:absolute;mso-position-vertical-relative:text;mso-width-percent:0;mso-height-percent:0;mso-width-relative:margin;mso-height-relative:margin;v-text-anchor:middle" o:gfxdata="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" fillcolor="white [3201]" stroked="f" strokeweight=".5pt">
-                <v:textbox style="mso-fit-shape-to-text:t">
-                  <w:txbxContent>
-                    <w:p>
-                      <w:pPr>
-                        <w:jc w:val="center"/>
-                        <w:rPr>
-                          <w:rFonts w:ascii="Charter Roman" w:hAnsi="Charter Roman"/>
-                          <w:sz w:val="20"/>
-                          <w:szCs w:val="20"/>
-                          <w:lang w:val="en-US"/>
-                        </w:rPr>
-                      </w:pPr>
-                      <w:r>
-                        <w:rPr>
-                          <w:rFonts w:ascii="Charter Roman" w:hAnsi="Charter Roman"/>
-                          <w:sz w:val="20"/>
-                          <w:szCs w:val="20"/>
-                          <w:lang w:val="en-US"/>
-                        </w:rPr>
-                        <w:t>Adjust</w:t>
-                      </w:r>
-                    </w:p>
-                  </w:txbxContent>
-                </v:textbox>
-              </v:shape>
-            </w:pict>
-          </mc:Fallback>
-        </mc:AlternateContent>
-      </w:r>
-      <w:r>
-        <w:rPr>
-          <w:rFonts w:ascii="Charter Roman" w:hAnsi="Charter Roman" w:cs="Calibri"/>
-          <w:noProof/>
-        </w:rPr>
-        <mc:AlternateContent>
-          <mc:Choice Requires="wps">
-            <w:drawing>
-              <wp:anchor distT="0" distB="0" distL="114300" distR="114300" simplePos="0" relativeHeight="251715584" behindDoc="0" locked="0" layoutInCell="1" allowOverlap="1" wp14:anchorId="104F86F7" wp14:editId="26F8D25A">
+              <wp:anchor distT="0" distB="0" distL="114300" distR="114300" simplePos="0" relativeHeight="251715584" behindDoc="0" locked="0" layoutInCell="1" allowOverlap="1" wp14:anchorId="104F86F7" wp14:editId="1F2D9C20">
                 <wp:simplePos x="0" y="0"/>
                 <wp:positionH relativeFrom="column">
                   <wp:posOffset>1386205</wp:posOffset>
@@ -3131,11 +3141,7 @@
           </mc:Choice>
           <mc:Fallback>
             <w:pict>
-              <v:shapetype w14:anchorId="42831871" id="_x0000_t32" coordsize="21600,21600" o:spt="32" o:oned="t" path="m,l21600,21600e" filled="f">
-                <v:path arrowok="t" fillok="f" o:connecttype="none"/>
-                <o:lock v:ext="edit" shapetype="t"/>
-              </v:shapetype>
-              <v:shape id="Straight Arrow Connector 39" o:spid="_x0000_s1026" type="#_x0000_t32" style="position:absolute;margin-left:109.15pt;margin-top:146.65pt;width:58.75pt;height:.45pt;flip:y;z-index:251715584;visibility:visible;mso-wrap-style:square;mso-width-percent:0;mso-height-percent:0;mso-wrap-distance-left:9pt;mso-wrap-distance-top:0;mso-wrap-distance-right:9pt;mso-wrap-distance-bottom:0;mso-position-horizontal:absolute;mso-position-horizontal-relative:text;mso-position-vertical:absolute;mso-position-vertical-relative:text;mso-width-percent:0;mso-height-percent:0;mso-width-relative:margin;mso-height-relative:margin" o:gfxdata="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" strokecolor="black [3213]" strokeweight="1.5pt">
+              <v:shape w14:anchorId="49B6E033" id="Straight Arrow Connector 39" o:spid="_x0000_s1026" type="#_x0000_t32" style="position:absolute;margin-left:109.15pt;margin-top:146.65pt;width:58.75pt;height:.45pt;flip:y;z-index:251715584;visibility:visible;mso-wrap-style:square;mso-width-percent:0;mso-height-percent:0;mso-wrap-distance-left:9pt;mso-wrap-distance-top:0;mso-wrap-distance-right:9pt;mso-wrap-distance-bottom:0;mso-position-horizontal:absolute;mso-position-horizontal-relative:text;mso-position-vertical:absolute;mso-position-vertical-relative:text;mso-width-percent:0;mso-height-percent:0;mso-width-relative:margin;mso-height-relative:margin" o:gfxdata="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" strokecolor="black [3213]" strokeweight="1.5pt">
                 <v:stroke endarrow="block" joinstyle="miter"/>
               </v:shape>
             </w:pict>
@@ -3150,7 +3156,7 @@
         <mc:AlternateContent>
           <mc:Choice Requires="wps">
             <w:drawing>
-              <wp:anchor distT="0" distB="0" distL="114300" distR="114300" simplePos="0" relativeHeight="251688960" behindDoc="0" locked="0" layoutInCell="1" allowOverlap="1" wp14:anchorId="27D32F7D" wp14:editId="5CC0EA2C">
+              <wp:anchor distT="0" distB="0" distL="114300" distR="114300" simplePos="0" relativeHeight="251688960" behindDoc="0" locked="0" layoutInCell="1" allowOverlap="1" wp14:anchorId="27D32F7D" wp14:editId="33CB294E">
                 <wp:simplePos x="0" y="0"/>
                 <wp:positionH relativeFrom="column">
                   <wp:posOffset>3336403</wp:posOffset>
@@ -3212,7 +3218,7 @@
           </mc:Choice>
           <mc:Fallback>
             <w:pict>
-              <v:shape w14:anchorId="003E310D" id="Straight Arrow Connector 25" o:spid="_x0000_s1026" type="#_x0000_t32" style="position:absolute;margin-left:262.7pt;margin-top:178.2pt;width:43.75pt;height:46.5pt;z-index:251688960;visibility:visible;mso-wrap-style:square;mso-width-percent:0;mso-height-percent:0;mso-wrap-distance-left:9pt;mso-wrap-distance-top:0;mso-wrap-distance-right:9pt;mso-wrap-distance-bottom:0;mso-position-horizontal:absolute;mso-position-horizontal-relative:text;mso-position-vertical:absolute;mso-position-vertical-relative:text;mso-width-percent:0;mso-height-percent:0;mso-width-relative:margin;mso-height-relative:margin" o:gfxdata="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" strokecolor="black [3213]" strokeweight="1.5pt">
+              <v:shape w14:anchorId="7B90F148" id="Straight Arrow Connector 25" o:spid="_x0000_s1026" type="#_x0000_t32" style="position:absolute;margin-left:262.7pt;margin-top:178.2pt;width:43.75pt;height:46.5pt;z-index:251688960;visibility:visible;mso-wrap-style:square;mso-width-percent:0;mso-height-percent:0;mso-wrap-distance-left:9pt;mso-wrap-distance-top:0;mso-wrap-distance-right:9pt;mso-wrap-distance-bottom:0;mso-position-horizontal:absolute;mso-position-horizontal-relative:text;mso-position-vertical:absolute;mso-position-vertical-relative:text;mso-width-percent:0;mso-height-percent:0;mso-width-relative:margin;mso-height-relative:margin" o:gfxdata="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" strokecolor="black [3213]" strokeweight="1.5pt">
                 <v:stroke startarrow="oval" endarrow="block" joinstyle="miter"/>
               </v:shape>
             </w:pict>
@@ -3227,7 +3233,7 @@
         <mc:AlternateContent>
           <mc:Choice Requires="wps">
             <w:drawing>
-              <wp:anchor distT="0" distB="0" distL="114300" distR="114300" simplePos="0" relativeHeight="251686912" behindDoc="0" locked="0" layoutInCell="1" allowOverlap="1" wp14:anchorId="3AB9598A" wp14:editId="0900BAD4">
+              <wp:anchor distT="0" distB="0" distL="114300" distR="114300" simplePos="0" relativeHeight="251686912" behindDoc="0" locked="0" layoutInCell="1" allowOverlap="1" wp14:anchorId="3AB9598A" wp14:editId="13FC64BA">
                 <wp:simplePos x="0" y="0"/>
                 <wp:positionH relativeFrom="column">
                   <wp:posOffset>3151207</wp:posOffset>
@@ -3289,7 +3295,7 @@
           </mc:Choice>
           <mc:Fallback>
             <w:pict>
-              <v:shape w14:anchorId="2FDF9CF9" id="Straight Arrow Connector 24" o:spid="_x0000_s1026" type="#_x0000_t32" style="position:absolute;margin-left:248.15pt;margin-top:177.7pt;width:14.55pt;height:47.85pt;flip:x;z-index:251686912;visibility:visible;mso-wrap-style:square;mso-width-percent:0;mso-height-percent:0;mso-wrap-distance-left:9pt;mso-wrap-distance-top:0;mso-wrap-distance-right:9pt;mso-wrap-distance-bottom:0;mso-position-horizontal:absolute;mso-position-horizontal-relative:text;mso-position-vertical:absolute;mso-position-vertical-relative:text;mso-width-percent:0;mso-height-percent:0;mso-width-relative:margin;mso-height-relative:margin" o:gfxdata="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" strokecolor="black [3213]" strokeweight="1.5pt">
+              <v:shape w14:anchorId="5271BC8C" id="Straight Arrow Connector 24" o:spid="_x0000_s1026" type="#_x0000_t32" style="position:absolute;margin-left:248.15pt;margin-top:177.7pt;width:14.55pt;height:47.85pt;flip:x;z-index:251686912;visibility:visible;mso-wrap-style:square;mso-width-percent:0;mso-height-percent:0;mso-wrap-distance-left:9pt;mso-wrap-distance-top:0;mso-wrap-distance-right:9pt;mso-wrap-distance-bottom:0;mso-position-horizontal:absolute;mso-position-horizontal-relative:text;mso-position-vertical:absolute;mso-position-vertical-relative:text;mso-width-percent:0;mso-height-percent:0;mso-width-relative:margin;mso-height-relative:margin" o:gfxdata="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" strokecolor="black [3213]" strokeweight="1.5pt">
                 <v:stroke startarrow="oval" endarrow="block" joinstyle="miter"/>
               </v:shape>
             </w:pict>
@@ -3304,7 +3310,7 @@
         <mc:AlternateContent>
           <mc:Choice Requires="wps">
             <w:drawing>
-              <wp:anchor distT="0" distB="0" distL="114300" distR="114300" simplePos="0" relativeHeight="251684864" behindDoc="0" locked="0" layoutInCell="1" allowOverlap="1" wp14:anchorId="4A442704" wp14:editId="6B4A4CF7">
+              <wp:anchor distT="0" distB="0" distL="114300" distR="114300" simplePos="0" relativeHeight="251684864" behindDoc="0" locked="0" layoutInCell="1" allowOverlap="1" wp14:anchorId="4A442704" wp14:editId="54B0E50F">
                 <wp:simplePos x="0" y="0"/>
                 <wp:positionH relativeFrom="column">
                   <wp:posOffset>2607197</wp:posOffset>
@@ -3366,7 +3372,7 @@
           </mc:Choice>
           <mc:Fallback>
             <w:pict>
-              <v:shape w14:anchorId="3F940CB8" id="Straight Arrow Connector 23" o:spid="_x0000_s1026" type="#_x0000_t32" style="position:absolute;margin-left:205.3pt;margin-top:177.25pt;width:56.95pt;height:49.2pt;flip:x;z-index:251684864;visibility:visible;mso-wrap-style:square;mso-width-percent:0;mso-height-percent:0;mso-wrap-distance-left:9pt;mso-wrap-distance-top:0;mso-wrap-distance-right:9pt;mso-wrap-distance-bottom:0;mso-position-horizontal:absolute;mso-position-horizontal-relative:text;mso-position-vertical:absolute;mso-position-vertical-relative:text;mso-width-percent:0;mso-height-percent:0;mso-width-relative:margin;mso-height-relative:margin" o:gfxdata="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" strokecolor="black [3213]" strokeweight="1.5pt">
+              <v:shape w14:anchorId="79F260F5" id="Straight Arrow Connector 23" o:spid="_x0000_s1026" type="#_x0000_t32" style="position:absolute;margin-left:205.3pt;margin-top:177.25pt;width:56.95pt;height:49.2pt;flip:x;z-index:251684864;visibility:visible;mso-wrap-style:square;mso-width-percent:0;mso-height-percent:0;mso-wrap-distance-left:9pt;mso-wrap-distance-top:0;mso-wrap-distance-right:9pt;mso-wrap-distance-bottom:0;mso-position-horizontal:absolute;mso-position-horizontal-relative:text;mso-position-vertical:absolute;mso-position-vertical-relative:text;mso-width-percent:0;mso-height-percent:0;mso-width-relative:margin;mso-height-relative:margin" o:gfxdata="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" strokecolor="black [3213]" strokeweight="1.5pt">
                 <v:stroke startarrow="oval" endarrow="block" joinstyle="miter"/>
               </v:shape>
             </w:pict>
@@ -3381,467 +3387,7 @@
         <mc:AlternateContent>
           <mc:Choice Requires="wps">
             <w:drawing>
-              <wp:anchor distT="0" distB="0" distL="114300" distR="114300" simplePos="0" relativeHeight="251654139" behindDoc="0" locked="0" layoutInCell="1" allowOverlap="1" wp14:anchorId="70DF8C53" wp14:editId="68F76642">
-                <wp:simplePos x="0" y="0"/>
-                <wp:positionH relativeFrom="column">
-                  <wp:posOffset>1240155</wp:posOffset>
-                </wp:positionH>
-                <wp:positionV relativeFrom="paragraph">
-                  <wp:posOffset>4098290</wp:posOffset>
-                </wp:positionV>
-                <wp:extent cx="1057910" cy="369570"/>
-                <wp:effectExtent l="0" t="0" r="0" b="3810"/>
-                <wp:wrapNone/>
-                <wp:docPr id="11" name="Text Box 11"/>
-                <wp:cNvGraphicFramePr/>
-                <a:graphic xmlns:a="http://schemas.openxmlformats.org/drawingml/2006/main">
-                  <a:graphicData uri="http://schemas.microsoft.com/office/word/2010/wordprocessingShape">
-                    <wps:wsp>
-                      <wps:cNvSpPr txBox="1"/>
-                      <wps:spPr>
-                        <a:xfrm>
-                          <a:off x="0" y="0"/>
-                          <a:ext cx="1057910" cy="369570"/>
-                        </a:xfrm>
-                        <a:prstGeom prst="rect">
-                          <a:avLst/>
-                        </a:prstGeom>
-                        <a:solidFill>
-                          <a:schemeClr val="lt1"/>
-                        </a:solidFill>
-                        <a:ln w="6350">
-                          <a:noFill/>
-                        </a:ln>
-                      </wps:spPr>
-                      <wps:txbx>
-                        <w:txbxContent>
-                          <w:p>
-                            <w:pPr>
-                              <w:jc w:val="center"/>
-                              <w:rPr>
-                                <w:rFonts w:ascii="Charter Roman" w:hAnsi="Charter Roman"/>
-                                <w:sz w:val="18"/>
-                                <w:szCs w:val="18"/>
-                                <w:lang w:val="en-US" w:bidi="fa-IR"/>
-                              </w:rPr>
-                            </w:pPr>
-                            <w:r>
-                              <w:rPr>
-                                <w:rFonts w:ascii="Charter Roman" w:hAnsi="Charter Roman"/>
-                                <w:sz w:val="18"/>
-                                <w:szCs w:val="18"/>
-                                <w:lang w:val="en-US" w:bidi="fa-IR"/>
-                              </w:rPr>
-                              <w:t>R</w:t>
-                            </w:r>
-                            <w:r>
-                              <w:rPr>
-                                <w:rFonts w:ascii="Charter Roman" w:hAnsi="Charter Roman"/>
-                                <w:sz w:val="18"/>
-                                <w:szCs w:val="18"/>
-                                <w:lang w:val="en-US" w:bidi="fa-IR"/>
-                              </w:rPr>
-                              <w:t>equest to adjust</w:t>
-                            </w:r>
-                          </w:p>
-                        </w:txbxContent>
-                      </wps:txbx>
-                      <wps:bodyPr rot="0" spcFirstLastPara="0" vertOverflow="overflow" horzOverflow="overflow" vert="horz" wrap="square" lIns="91440" tIns="45720" rIns="91440" bIns="45720" numCol="1" spcCol="0" rtlCol="0" fromWordArt="0" anchor="ctr" anchorCtr="0" forceAA="0" compatLnSpc="1">
-                        <a:prstTxWarp prst="textNoShape">
-                          <a:avLst/>
-                        </a:prstTxWarp>
-                        <a:spAutoFit/>
-                      </wps:bodyPr>
-                    </wps:wsp>
-                  </a:graphicData>
-                </a:graphic>
-                <wp14:sizeRelH relativeFrom="margin">
-                  <wp14:pctWidth>0</wp14:pctWidth>
-                </wp14:sizeRelH>
-                <wp14:sizeRelV relativeFrom="margin">
-                  <wp14:pctHeight>0</wp14:pctHeight>
-                </wp14:sizeRelV>
-              </wp:anchor>
-            </w:drawing>
-          </mc:Choice>
-          <mc:Fallback>
-            <w:pict>
-              <v:shape w14:anchorId="70DF8C53" id="Text Box 11" o:spid="_x0000_s1042" type="#_x0000_t202" style="position:absolute;margin-left:97.65pt;margin-top:322.7pt;width:83.3pt;height:29.1pt;z-index:251654139;visibility:visible;mso-wrap-style:square;mso-width-percent:0;mso-height-percent:0;mso-wrap-distance-left:9pt;mso-wrap-distance-top:0;mso-wrap-distance-right:9pt;mso-wrap-distance-bottom:0;mso-position-horizontal:absolute;mso-position-horizontal-relative:text;mso-position-vertical:absolute;mso-position-vertical-relative:text;mso-width-percent:0;mso-height-percent:0;mso-width-relative:margin;mso-height-relative:margin;v-text-anchor:middle" o:gfxdata="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" fillcolor="white [3201]" stroked="f" strokeweight=".5pt">
-                <v:textbox style="mso-fit-shape-to-text:t">
-                  <w:txbxContent>
-                    <w:p>
-                      <w:pPr>
-                        <w:jc w:val="center"/>
-                        <w:rPr>
-                          <w:rFonts w:ascii="Charter Roman" w:hAnsi="Charter Roman"/>
-                          <w:sz w:val="18"/>
-                          <w:szCs w:val="18"/>
-                          <w:lang w:val="en-US" w:bidi="fa-IR"/>
-                        </w:rPr>
-                      </w:pPr>
-                      <w:r>
-                        <w:rPr>
-                          <w:rFonts w:ascii="Charter Roman" w:hAnsi="Charter Roman"/>
-                          <w:sz w:val="18"/>
-                          <w:szCs w:val="18"/>
-                          <w:lang w:val="en-US" w:bidi="fa-IR"/>
-                        </w:rPr>
-                        <w:t>R</w:t>
-                      </w:r>
-                      <w:r>
-                        <w:rPr>
-                          <w:rFonts w:ascii="Charter Roman" w:hAnsi="Charter Roman"/>
-                          <w:sz w:val="18"/>
-                          <w:szCs w:val="18"/>
-                          <w:lang w:val="en-US" w:bidi="fa-IR"/>
-                        </w:rPr>
-                        <w:t>equest to adjust</w:t>
-                      </w:r>
-                    </w:p>
-                  </w:txbxContent>
-                </v:textbox>
-              </v:shape>
-            </w:pict>
-          </mc:Fallback>
-        </mc:AlternateContent>
-      </w:r>
-      <w:r>
-        <w:rPr>
-          <w:rFonts w:ascii="Charter Roman" w:hAnsi="Charter Roman" w:cs="Calibri"/>
-          <w:noProof/>
-        </w:rPr>
-        <mc:AlternateContent>
-          <mc:Choice Requires="wps">
-            <w:drawing>
-              <wp:anchor distT="0" distB="0" distL="114300" distR="114300" simplePos="0" relativeHeight="251694080" behindDoc="0" locked="0" layoutInCell="1" allowOverlap="1" wp14:anchorId="6E6A4E10" wp14:editId="4AA56ED2">
-                <wp:simplePos x="0" y="0"/>
-                <wp:positionH relativeFrom="column">
-                  <wp:posOffset>1376680</wp:posOffset>
-                </wp:positionH>
-                <wp:positionV relativeFrom="paragraph">
-                  <wp:posOffset>4382770</wp:posOffset>
-                </wp:positionV>
-                <wp:extent cx="746125" cy="5715"/>
-                <wp:effectExtent l="25400" t="63500" r="0" b="70485"/>
-                <wp:wrapNone/>
-                <wp:docPr id="1" name="Straight Arrow Connector 1"/>
-                <wp:cNvGraphicFramePr/>
-                <a:graphic xmlns:a="http://schemas.openxmlformats.org/drawingml/2006/main">
-                  <a:graphicData uri="http://schemas.microsoft.com/office/word/2010/wordprocessingShape">
-                    <wps:wsp>
-                      <wps:cNvCnPr/>
-                      <wps:spPr>
-                        <a:xfrm flipH="1">
-                          <a:off x="0" y="0"/>
-                          <a:ext cx="746125" cy="5715"/>
-                        </a:xfrm>
-                        <a:prstGeom prst="straightConnector1">
-                          <a:avLst/>
-                        </a:prstGeom>
-                        <a:ln w="19050">
-                          <a:solidFill>
-                            <a:schemeClr val="tx1"/>
-                          </a:solidFill>
-                          <a:tailEnd type="triangle"/>
-                        </a:ln>
-                      </wps:spPr>
-                      <wps:style>
-                        <a:lnRef idx="1">
-                          <a:schemeClr val="accent1"/>
-                        </a:lnRef>
-                        <a:fillRef idx="0">
-                          <a:schemeClr val="accent1"/>
-                        </a:fillRef>
-                        <a:effectRef idx="0">
-                          <a:schemeClr val="accent1"/>
-                        </a:effectRef>
-                        <a:fontRef idx="minor">
-                          <a:schemeClr val="tx1"/>
-                        </a:fontRef>
-                      </wps:style>
-                      <wps:bodyPr/>
-                    </wps:wsp>
-                  </a:graphicData>
-                </a:graphic>
-              </wp:anchor>
-            </w:drawing>
-          </mc:Choice>
-          <mc:Fallback>
-            <w:pict>
-              <v:shape w14:anchorId="62944116" id="Straight Arrow Connector 1" o:spid="_x0000_s1026" type="#_x0000_t32" style="position:absolute;margin-left:108.4pt;margin-top:345.1pt;width:58.75pt;height:.45pt;flip:x;z-index:251694080;visibility:visible;mso-wrap-style:square;mso-wrap-distance-left:9pt;mso-wrap-distance-top:0;mso-wrap-distance-right:9pt;mso-wrap-distance-bottom:0;mso-position-horizontal:absolute;mso-position-horizontal-relative:text;mso-position-vertical:absolute;mso-position-vertical-relative:text" o:gfxdata="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" strokecolor="black [3213]" strokeweight="1.5pt">
-                <v:stroke endarrow="block" joinstyle="miter"/>
-              </v:shape>
-            </w:pict>
-          </mc:Fallback>
-        </mc:AlternateContent>
-      </w:r>
-      <w:r>
-        <w:rPr>
-          <w:rFonts w:ascii="Charter Roman" w:hAnsi="Charter Roman" w:cs="Calibri"/>
-          <w:noProof/>
-        </w:rPr>
-        <mc:AlternateContent>
-          <mc:Choice Requires="wps">
-            <w:drawing>
-              <wp:anchor distT="0" distB="0" distL="114300" distR="114300" simplePos="0" relativeHeight="251696128" behindDoc="0" locked="0" layoutInCell="1" allowOverlap="1" wp14:anchorId="1C8C4A24" wp14:editId="2C08049B">
-                <wp:simplePos x="0" y="0"/>
-                <wp:positionH relativeFrom="column">
-                  <wp:posOffset>1378585</wp:posOffset>
-                </wp:positionH>
-                <wp:positionV relativeFrom="paragraph">
-                  <wp:posOffset>4723765</wp:posOffset>
-                </wp:positionV>
-                <wp:extent cx="746125" cy="5715"/>
-                <wp:effectExtent l="0" t="63500" r="0" b="57785"/>
-                <wp:wrapNone/>
-                <wp:docPr id="14" name="Straight Arrow Connector 14"/>
-                <wp:cNvGraphicFramePr/>
-                <a:graphic xmlns:a="http://schemas.openxmlformats.org/drawingml/2006/main">
-                  <a:graphicData uri="http://schemas.microsoft.com/office/word/2010/wordprocessingShape">
-                    <wps:wsp>
-                      <wps:cNvCnPr/>
-                      <wps:spPr>
-                        <a:xfrm flipV="1">
-                          <a:off x="0" y="0"/>
-                          <a:ext cx="746125" cy="5715"/>
-                        </a:xfrm>
-                        <a:prstGeom prst="straightConnector1">
-                          <a:avLst/>
-                        </a:prstGeom>
-                        <a:ln w="19050">
-                          <a:solidFill>
-                            <a:schemeClr val="tx1"/>
-                          </a:solidFill>
-                          <a:tailEnd type="triangle"/>
-                        </a:ln>
-                      </wps:spPr>
-                      <wps:style>
-                        <a:lnRef idx="1">
-                          <a:schemeClr val="accent1"/>
-                        </a:lnRef>
-                        <a:fillRef idx="0">
-                          <a:schemeClr val="accent1"/>
-                        </a:fillRef>
-                        <a:effectRef idx="0">
-                          <a:schemeClr val="accent1"/>
-                        </a:effectRef>
-                        <a:fontRef idx="minor">
-                          <a:schemeClr val="tx1"/>
-                        </a:fontRef>
-                      </wps:style>
-                      <wps:bodyPr/>
-                    </wps:wsp>
-                  </a:graphicData>
-                </a:graphic>
-              </wp:anchor>
-            </w:drawing>
-          </mc:Choice>
-          <mc:Fallback>
-            <w:pict>
-              <v:shape w14:anchorId="0495BB72" id="Straight Arrow Connector 14" o:spid="_x0000_s1026" type="#_x0000_t32" style="position:absolute;margin-left:108.55pt;margin-top:371.95pt;width:58.75pt;height:.45pt;flip:y;z-index:251696128;visibility:visible;mso-wrap-style:square;mso-wrap-distance-left:9pt;mso-wrap-distance-top:0;mso-wrap-distance-right:9pt;mso-wrap-distance-bottom:0;mso-position-horizontal:absolute;mso-position-horizontal-relative:text;mso-position-vertical:absolute;mso-position-vertical-relative:text" o:gfxdata="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" strokecolor="black [3213]" strokeweight="1.5pt">
-                <v:stroke endarrow="block" joinstyle="miter"/>
-              </v:shape>
-            </w:pict>
-          </mc:Fallback>
-        </mc:AlternateContent>
-      </w:r>
-      <w:r>
-        <w:rPr>
-          <w:rFonts w:ascii="Charter Roman" w:hAnsi="Charter Roman" w:cs="Calibri"/>
-          <w:noProof/>
-        </w:rPr>
-        <mc:AlternateContent>
-          <mc:Choice Requires="wps">
-            <w:drawing>
-              <wp:anchor distT="0" distB="0" distL="114300" distR="114300" simplePos="0" relativeHeight="251653114" behindDoc="0" locked="0" layoutInCell="1" allowOverlap="1" wp14:anchorId="4DA3D4FA" wp14:editId="024B2614">
-                <wp:simplePos x="0" y="0"/>
-                <wp:positionH relativeFrom="column">
-                  <wp:posOffset>1248410</wp:posOffset>
-                </wp:positionH>
-                <wp:positionV relativeFrom="paragraph">
-                  <wp:posOffset>4750363</wp:posOffset>
-                </wp:positionV>
-                <wp:extent cx="1092835" cy="271780"/>
-                <wp:effectExtent l="0" t="0" r="0" b="3810"/>
-                <wp:wrapNone/>
-                <wp:docPr id="15" name="Text Box 15"/>
-                <wp:cNvGraphicFramePr/>
-                <a:graphic xmlns:a="http://schemas.openxmlformats.org/drawingml/2006/main">
-                  <a:graphicData uri="http://schemas.microsoft.com/office/word/2010/wordprocessingShape">
-                    <wps:wsp>
-                      <wps:cNvSpPr txBox="1"/>
-                      <wps:spPr>
-                        <a:xfrm>
-                          <a:off x="0" y="0"/>
-                          <a:ext cx="1092835" cy="271780"/>
-                        </a:xfrm>
-                        <a:prstGeom prst="rect">
-                          <a:avLst/>
-                        </a:prstGeom>
-                        <a:solidFill>
-                          <a:schemeClr val="lt1"/>
-                        </a:solidFill>
-                        <a:ln w="6350">
-                          <a:noFill/>
-                        </a:ln>
-                      </wps:spPr>
-                      <wps:txbx>
-                        <w:txbxContent>
-                          <w:p>
-                            <w:pPr>
-                              <w:rPr>
-                                <w:rFonts w:ascii="Charter Roman" w:hAnsi="Charter Roman"/>
-                                <w:sz w:val="18"/>
-                                <w:szCs w:val="18"/>
-                                <w:lang w:val="en-US"/>
-                              </w:rPr>
-                            </w:pPr>
-                            <w:r>
-                              <w:rPr>
-                                <w:rFonts w:ascii="Charter Roman" w:hAnsi="Charter Roman"/>
-                                <w:sz w:val="18"/>
-                                <w:szCs w:val="18"/>
-                                <w:lang w:val="en-US"/>
-                              </w:rPr>
-                              <w:t>Confirm / Reject</w:t>
-                            </w:r>
-                          </w:p>
-                        </w:txbxContent>
-                      </wps:txbx>
-                      <wps:bodyPr rot="0" spcFirstLastPara="0" vertOverflow="overflow" horzOverflow="overflow" vert="horz" wrap="square" lIns="91440" tIns="45720" rIns="91440" bIns="45720" numCol="1" spcCol="0" rtlCol="0" fromWordArt="0" anchor="ctr" anchorCtr="0" forceAA="0" compatLnSpc="1">
-                        <a:prstTxWarp prst="textNoShape">
-                          <a:avLst/>
-                        </a:prstTxWarp>
-                        <a:spAutoFit/>
-                      </wps:bodyPr>
-                    </wps:wsp>
-                  </a:graphicData>
-                </a:graphic>
-                <wp14:sizeRelH relativeFrom="margin">
-                  <wp14:pctWidth>0</wp14:pctWidth>
-                </wp14:sizeRelH>
-                <wp14:sizeRelV relativeFrom="margin">
-                  <wp14:pctHeight>0</wp14:pctHeight>
-                </wp14:sizeRelV>
-              </wp:anchor>
-            </w:drawing>
-          </mc:Choice>
-          <mc:Fallback>
-            <w:pict>
-              <v:shape w14:anchorId="4DA3D4FA" id="Text Box 15" o:spid="_x0000_s1043" type="#_x0000_t202" style="position:absolute;margin-left:98.3pt;margin-top:374.05pt;width:86.05pt;height:21.4pt;z-index:251653114;visibility:visible;mso-wrap-style:square;mso-width-percent:0;mso-height-percent:0;mso-wrap-distance-left:9pt;mso-wrap-distance-top:0;mso-wrap-distance-right:9pt;mso-wrap-distance-bottom:0;mso-position-horizontal:absolute;mso-position-horizontal-relative:text;mso-position-vertical:absolute;mso-position-vertical-relative:text;mso-width-percent:0;mso-height-percent:0;mso-width-relative:margin;mso-height-relative:margin;v-text-anchor:middle" o:gfxdata="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" fillcolor="white [3201]" stroked="f" strokeweight=".5pt">
-                <v:textbox style="mso-fit-shape-to-text:t">
-                  <w:txbxContent>
-                    <w:p>
-                      <w:pPr>
-                        <w:rPr>
-                          <w:rFonts w:ascii="Charter Roman" w:hAnsi="Charter Roman"/>
-                          <w:sz w:val="18"/>
-                          <w:szCs w:val="18"/>
-                          <w:lang w:val="en-US"/>
-                        </w:rPr>
-                      </w:pPr>
-                      <w:r>
-                        <w:rPr>
-                          <w:rFonts w:ascii="Charter Roman" w:hAnsi="Charter Roman"/>
-                          <w:sz w:val="18"/>
-                          <w:szCs w:val="18"/>
-                          <w:lang w:val="en-US"/>
-                        </w:rPr>
-                        <w:t>Confirm / Reject</w:t>
-                      </w:r>
-                    </w:p>
-                  </w:txbxContent>
-                </v:textbox>
-              </v:shape>
-            </w:pict>
-          </mc:Fallback>
-        </mc:AlternateContent>
-      </w:r>
-      <w:r>
-        <w:rPr>
-          <w:rFonts w:ascii="Charter Roman" w:hAnsi="Charter Roman" w:cs="Calibri"/>
-          <w:noProof/>
-        </w:rPr>
-        <mc:AlternateContent>
-          <mc:Choice Requires="wps">
-            <w:drawing>
-              <wp:anchor distT="0" distB="0" distL="114300" distR="114300" simplePos="0" relativeHeight="251691008" behindDoc="0" locked="0" layoutInCell="1" allowOverlap="1" wp14:anchorId="0DBF7F58" wp14:editId="13E3D5AC">
-                <wp:simplePos x="0" y="0"/>
-                <wp:positionH relativeFrom="column">
-                  <wp:posOffset>1393825</wp:posOffset>
-                </wp:positionH>
-                <wp:positionV relativeFrom="paragraph">
-                  <wp:posOffset>3176198</wp:posOffset>
-                </wp:positionV>
-                <wp:extent cx="746125" cy="5715"/>
-                <wp:effectExtent l="0" t="63500" r="0" b="57785"/>
-                <wp:wrapNone/>
-                <wp:docPr id="26" name="Straight Arrow Connector 26"/>
-                <wp:cNvGraphicFramePr/>
-                <a:graphic xmlns:a="http://schemas.openxmlformats.org/drawingml/2006/main">
-                  <a:graphicData uri="http://schemas.microsoft.com/office/word/2010/wordprocessingShape">
-                    <wps:wsp>
-                      <wps:cNvCnPr/>
-                      <wps:spPr>
-                        <a:xfrm flipV="1">
-                          <a:off x="0" y="0"/>
-                          <a:ext cx="746125" cy="5715"/>
-                        </a:xfrm>
-                        <a:prstGeom prst="straightConnector1">
-                          <a:avLst/>
-                        </a:prstGeom>
-                        <a:ln w="19050">
-                          <a:solidFill>
-                            <a:schemeClr val="tx1"/>
-                          </a:solidFill>
-                          <a:tailEnd type="triangle"/>
-                        </a:ln>
-                      </wps:spPr>
-                      <wps:style>
-                        <a:lnRef idx="1">
-                          <a:schemeClr val="accent1"/>
-                        </a:lnRef>
-                        <a:fillRef idx="0">
-                          <a:schemeClr val="accent1"/>
-                        </a:fillRef>
-                        <a:effectRef idx="0">
-                          <a:schemeClr val="accent1"/>
-                        </a:effectRef>
-                        <a:fontRef idx="minor">
-                          <a:schemeClr val="tx1"/>
-                        </a:fontRef>
-                      </wps:style>
-                      <wps:bodyPr/>
-                    </wps:wsp>
-                  </a:graphicData>
-                </a:graphic>
-                <wp14:sizeRelH relativeFrom="margin">
-                  <wp14:pctWidth>0</wp14:pctWidth>
-                </wp14:sizeRelH>
-                <wp14:sizeRelV relativeFrom="margin">
-                  <wp14:pctHeight>0</wp14:pctHeight>
-                </wp14:sizeRelV>
-              </wp:anchor>
-            </w:drawing>
-          </mc:Choice>
-          <mc:Fallback>
-            <w:pict>
-              <v:shape w14:anchorId="43353EB4" id="Straight Arrow Connector 26" o:spid="_x0000_s1026" type="#_x0000_t32" style="position:absolute;margin-left:109.75pt;margin-top:250.1pt;width:58.75pt;height:.45pt;flip:y;z-index:251691008;visibility:visible;mso-wrap-style:square;mso-width-percent:0;mso-height-percent:0;mso-wrap-distance-left:9pt;mso-wrap-distance-top:0;mso-wrap-distance-right:9pt;mso-wrap-distance-bottom:0;mso-position-horizontal:absolute;mso-position-horizontal-relative:text;mso-position-vertical:absolute;mso-position-vertical-relative:text;mso-width-percent:0;mso-height-percent:0;mso-width-relative:margin;mso-height-relative:margin" o:gfxdata="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" strokecolor="black [3213]" strokeweight="1.5pt">
-                <v:stroke endarrow="block" joinstyle="miter"/>
-              </v:shape>
-            </w:pict>
-          </mc:Fallback>
-        </mc:AlternateContent>
-      </w:r>
-      <w:r>
-        <w:rPr>
-          <w:rFonts w:ascii="Charter Roman" w:hAnsi="Charter Roman" w:cs="Calibri"/>
-          <w:noProof/>
-        </w:rPr>
-        <mc:AlternateContent>
-          <mc:Choice Requires="wps">
-            <w:drawing>
-              <wp:anchor distT="0" distB="0" distL="114300" distR="114300" simplePos="0" relativeHeight="251672576" behindDoc="0" locked="0" layoutInCell="1" allowOverlap="1" wp14:anchorId="41D5FB58" wp14:editId="6B1100E2">
+              <wp:anchor distT="0" distB="0" distL="114300" distR="114300" simplePos="0" relativeHeight="251672576" behindDoc="0" locked="0" layoutInCell="1" allowOverlap="1" wp14:anchorId="41D5FB58" wp14:editId="2DFC3A7F">
                 <wp:simplePos x="0" y="0"/>
                 <wp:positionH relativeFrom="column">
                   <wp:posOffset>3114112</wp:posOffset>
@@ -3896,7 +3442,7 @@
           </mc:Choice>
           <mc:Fallback>
             <w:pict>
-              <v:shape w14:anchorId="418EAE78" id="Straight Arrow Connector 10" o:spid="_x0000_s1026" type="#_x0000_t32" style="position:absolute;margin-left:245.2pt;margin-top:72.45pt;width:0;height:51.45pt;z-index:251672576;visibility:visible;mso-wrap-style:square;mso-wrap-distance-left:9pt;mso-wrap-distance-top:0;mso-wrap-distance-right:9pt;mso-wrap-distance-bottom:0;mso-position-horizontal:absolute;mso-position-horizontal-relative:text;mso-position-vertical:absolute;mso-position-vertical-relative:text" o:gfxdata="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" strokecolor="black [3213]" strokeweight="1.5pt">
+              <v:shape w14:anchorId="4CA85DAE" id="Straight Arrow Connector 10" o:spid="_x0000_s1026" type="#_x0000_t32" style="position:absolute;margin-left:245.2pt;margin-top:72.45pt;width:0;height:51.45pt;z-index:251672576;visibility:visible;mso-wrap-style:square;mso-wrap-distance-left:9pt;mso-wrap-distance-top:0;mso-wrap-distance-right:9pt;mso-wrap-distance-bottom:0;mso-position-horizontal:absolute;mso-position-horizontal-relative:text;mso-position-vertical:absolute;mso-position-vertical-relative:text" o:gfxdata="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" strokecolor="black [3213]" strokeweight="1.5pt">
                 <v:stroke endarrow="block" joinstyle="miter"/>
               </v:shape>
             </w:pict>
@@ -4823,7 +4369,7 @@
 </file>
 
 <file path=customXml/itemProps1.xml><?xml version="1.0" encoding="utf-8"?>
-<ds:datastoreItem xmlns:ds="http://schemas.openxmlformats.org/officeDocument/2006/customXml" ds:itemID="{47F78BCE-BD14-B040-932B-EAF2BD06D1DF}">
+<ds:datastoreItem xmlns:ds="http://schemas.openxmlformats.org/officeDocument/2006/customXml" ds:itemID="{04E6D311-F339-8749-B781-07DE7D1787D6}">
   <ds:schemaRefs>
     <ds:schemaRef ds:uri="http://schemas.openxmlformats.org/officeDocument/2006/bibliography"/>
   </ds:schemaRefs>

</xml_diff>